<commit_message>
connection related ops and tests
</commit_message>
<xml_diff>
--- a/DOC/product/0.7/Server Functional Spec.docx
+++ b/DOC/product/0.7/Server Functional Spec.docx
@@ -2310,13 +2310,7 @@
           </w:tcPr>
           <w:p>
             <w:r>
-              <w:t xml:space="preserve">Invalid request. One of a number of user errors was detected e.g. </w:t>
-            </w:r>
-            <w:r>
-              <w:t xml:space="preserve">requested schema does not exist or </w:t>
-            </w:r>
-            <w:r>
-              <w:t>connection table is full. An additional message will be provided in the body.</w:t>
+              <w:t>Any application error.</w:t>
             </w:r>
           </w:p>
         </w:tc>
@@ -2395,15 +2389,14 @@
       </w:tblPr>
       <w:tblGrid>
         <w:gridCol w:w="2448"/>
-        <w:gridCol w:w="277"/>
-        <w:gridCol w:w="1703"/>
+        <w:gridCol w:w="1980"/>
         <w:gridCol w:w="4428"/>
       </w:tblGrid>
       <w:tr>
         <w:tc>
           <w:tcPr>
             <w:tcW w:w="8856" w:type="dxa"/>
-            <w:gridSpan w:val="4"/>
+            <w:gridSpan w:val="3"/>
             <w:shd w:val="pct5" w:color="auto" w:fill="auto"/>
             <w:vAlign w:val="center"/>
           </w:tcPr>
@@ -2439,7 +2432,7 @@
         <w:tc>
           <w:tcPr>
             <w:tcW w:w="6408" w:type="dxa"/>
-            <w:gridSpan w:val="3"/>
+            <w:gridSpan w:val="2"/>
             <w:vAlign w:val="center"/>
           </w:tcPr>
           <w:p>
@@ -2493,7 +2486,7 @@
         <w:tc>
           <w:tcPr>
             <w:tcW w:w="8856" w:type="dxa"/>
-            <w:gridSpan w:val="4"/>
+            <w:gridSpan w:val="3"/>
             <w:shd w:val="pct5" w:color="auto" w:fill="auto"/>
             <w:vAlign w:val="center"/>
           </w:tcPr>
@@ -2511,7 +2504,7 @@
         <w:tc>
           <w:tcPr>
             <w:tcW w:w="8856" w:type="dxa"/>
-            <w:gridSpan w:val="4"/>
+            <w:gridSpan w:val="3"/>
             <w:vAlign w:val="center"/>
           </w:tcPr>
           <w:p>
@@ -2528,7 +2521,7 @@
         <w:tc>
           <w:tcPr>
             <w:tcW w:w="8856" w:type="dxa"/>
-            <w:gridSpan w:val="4"/>
+            <w:gridSpan w:val="3"/>
             <w:shd w:val="pct10" w:color="auto" w:fill="auto"/>
             <w:vAlign w:val="center"/>
           </w:tcPr>
@@ -2546,7 +2539,7 @@
         <w:tc>
           <w:tcPr>
             <w:tcW w:w="8856" w:type="dxa"/>
-            <w:gridSpan w:val="4"/>
+            <w:gridSpan w:val="3"/>
             <w:shd w:val="clear" w:color="auto" w:fill="auto"/>
             <w:vAlign w:val="center"/>
           </w:tcPr>
@@ -2561,7 +2554,7 @@
         <w:tc>
           <w:tcPr>
             <w:tcW w:w="8856" w:type="dxa"/>
-            <w:gridSpan w:val="4"/>
+            <w:gridSpan w:val="3"/>
             <w:shd w:val="pct10" w:color="auto" w:fill="auto"/>
             <w:vAlign w:val="center"/>
           </w:tcPr>
@@ -2579,326 +2572,15 @@
         <w:tc>
           <w:tcPr>
             <w:tcW w:w="8856" w:type="dxa"/>
-            <w:gridSpan w:val="4"/>
-            <w:vAlign w:val="center"/>
-          </w:tcPr>
-          <w:p>
-            <w:pPr>
-              <w:pStyle w:val="HTMLPreformatted"/>
-              <w:ind w:left="330"/>
-            </w:pPr>
-            <w:proofErr w:type="gramStart"/>
-            <w:r>
-              <w:t xml:space="preserve">{   </w:t>
-            </w:r>
-            <w:proofErr w:type="gramEnd"/>
-          </w:p>
-          <w:p>
-            <w:pPr>
-              <w:pStyle w:val="HTMLPreformatted"/>
-              <w:ind w:left="330"/>
-              <w:rPr>
-                <w:i/>
-              </w:rPr>
-            </w:pPr>
-            <w:r>
-              <w:rPr>
-                <w:i/>
-              </w:rPr>
-              <w:t xml:space="preserve">  </w:t>
-            </w:r>
-            <w:r>
-              <w:t>"</w:t>
-            </w:r>
-            <w:proofErr w:type="gramStart"/>
-            <w:r>
-              <w:t>id</w:t>
-            </w:r>
-            <w:proofErr w:type="gramEnd"/>
-            <w:r>
-              <w:t>":</w:t>
-            </w:r>
-            <w:r>
-              <w:rPr>
-                <w:i/>
-              </w:rPr>
-              <w:t xml:space="preserve"> </w:t>
-            </w:r>
-            <w:r>
-              <w:rPr>
-                <w:rStyle w:val="Emphasis"/>
-                <w:i w:val="0"/>
-              </w:rPr>
-              <w:t>&lt;</w:t>
-            </w:r>
-            <w:r>
-              <w:rPr>
-                <w:rStyle w:val="Emphasis"/>
-                <w:i w:val="0"/>
-              </w:rPr>
-              <w:t>String</w:t>
-            </w:r>
-            <w:r>
-              <w:rPr>
-                <w:i/>
-              </w:rPr>
-              <w:t>&gt;,</w:t>
-            </w:r>
-          </w:p>
-          <w:p>
-            <w:pPr>
-              <w:pStyle w:val="HTMLPreformatted"/>
-              <w:ind w:left="330"/>
-              <w:rPr>
-                <w:i/>
-              </w:rPr>
-            </w:pPr>
-            <w:r>
-              <w:rPr>
-                <w:i/>
-              </w:rPr>
-              <w:t xml:space="preserve">  </w:t>
-            </w:r>
-            <w:r>
-              <w:t>"</w:t>
-            </w:r>
-            <w:proofErr w:type="spellStart"/>
-            <w:proofErr w:type="gramStart"/>
-            <w:r>
-              <w:t>ts</w:t>
-            </w:r>
-            <w:proofErr w:type="spellEnd"/>
-            <w:proofErr w:type="gramEnd"/>
-            <w:r>
-              <w:t>":</w:t>
-            </w:r>
-            <w:r>
-              <w:rPr>
-                <w:i/>
-              </w:rPr>
-              <w:t xml:space="preserve"> </w:t>
-            </w:r>
-            <w:r>
-              <w:rPr>
-                <w:rStyle w:val="Emphasis"/>
-                <w:i w:val="0"/>
-              </w:rPr>
-              <w:t>&lt;</w:t>
-            </w:r>
-            <w:r>
-              <w:rPr>
-                <w:rStyle w:val="Emphasis"/>
-                <w:i w:val="0"/>
-              </w:rPr>
-              <w:t>Number</w:t>
-            </w:r>
-            <w:r>
-              <w:rPr>
-                <w:i/>
-              </w:rPr>
-              <w:t>&gt;,</w:t>
-            </w:r>
-          </w:p>
-          <w:p>
-            <w:pPr>
-              <w:pStyle w:val="HTMLPreformatted"/>
-              <w:ind w:left="330"/>
-              <w:rPr>
-                <w:i/>
-              </w:rPr>
-            </w:pPr>
-            <w:r>
-              <w:rPr>
-                <w:i/>
-              </w:rPr>
-              <w:t xml:space="preserve">  </w:t>
-            </w:r>
-            <w:r>
-              <w:t>"</w:t>
-            </w:r>
-            <w:proofErr w:type="gramStart"/>
-            <w:r>
-              <w:t>schema</w:t>
-            </w:r>
-            <w:proofErr w:type="gramEnd"/>
-            <w:r>
-              <w:t>":</w:t>
-            </w:r>
-            <w:r>
-              <w:rPr>
-                <w:i/>
-              </w:rPr>
-              <w:t xml:space="preserve"> </w:t>
-            </w:r>
-            <w:r>
-              <w:rPr>
-                <w:rStyle w:val="Emphasis"/>
-                <w:i w:val="0"/>
-              </w:rPr>
-              <w:t>&lt;</w:t>
-            </w:r>
-            <w:r>
-              <w:rPr>
-                <w:rStyle w:val="Emphasis"/>
-                <w:i w:val="0"/>
-              </w:rPr>
-              <w:t>String</w:t>
-            </w:r>
-            <w:r>
-              <w:rPr>
-                <w:rStyle w:val="Emphasis"/>
-                <w:i w:val="0"/>
-              </w:rPr>
-              <w:t>&gt;</w:t>
-            </w:r>
-            <w:r>
-              <w:t>,</w:t>
-            </w:r>
-          </w:p>
-          <w:p>
-            <w:pPr>
-              <w:pStyle w:val="HTMLPreformatted"/>
-              <w:ind w:left="330"/>
-            </w:pPr>
-            <w:r>
-              <w:t>}</w:t>
-            </w:r>
-          </w:p>
-        </w:tc>
-      </w:tr>
-      <w:tr>
-        <w:tc>
-          <w:tcPr>
-            <w:tcW w:w="2725" w:type="dxa"/>
-            <w:gridSpan w:val="2"/>
+            <w:gridSpan w:val="3"/>
             <w:vAlign w:val="center"/>
           </w:tcPr>
           <w:p>
             <w:pPr>
               <w:pStyle w:val="HTMLPreformatted"/>
             </w:pPr>
-            <w:proofErr w:type="gramStart"/>
-            <w:r>
-              <w:t>id</w:t>
-            </w:r>
-            <w:proofErr w:type="gramEnd"/>
-          </w:p>
-        </w:tc>
-        <w:tc>
-          <w:tcPr>
-            <w:tcW w:w="6131" w:type="dxa"/>
-            <w:gridSpan w:val="2"/>
-            <w:vAlign w:val="center"/>
-          </w:tcPr>
-          <w:p>
-            <w:pPr>
-              <w:pStyle w:val="HTMLPreformatted"/>
-              <w:ind w:left="65"/>
-              <w:rPr>
-                <w:rFonts w:ascii="Minion Pro" w:hAnsi="Minion Pro"/>
-              </w:rPr>
-            </w:pPr>
-            <w:r>
-              <w:rPr>
-                <w:rFonts w:ascii="Minion Pro" w:hAnsi="Minion Pro"/>
-              </w:rPr>
-              <w:t xml:space="preserve">Connection ID. </w:t>
-            </w:r>
-          </w:p>
-        </w:tc>
-      </w:tr>
-      <w:tr>
-        <w:tc>
-          <w:tcPr>
-            <w:tcW w:w="2725" w:type="dxa"/>
-            <w:gridSpan w:val="2"/>
-            <w:vAlign w:val="center"/>
-          </w:tcPr>
-          <w:p>
-            <w:pPr>
-              <w:pStyle w:val="HTMLPreformatted"/>
-            </w:pPr>
-            <w:proofErr w:type="spellStart"/>
-            <w:proofErr w:type="gramStart"/>
-            <w:r>
-              <w:t>ts</w:t>
-            </w:r>
-            <w:proofErr w:type="spellEnd"/>
-            <w:proofErr w:type="gramEnd"/>
-          </w:p>
-        </w:tc>
-        <w:tc>
-          <w:tcPr>
-            <w:tcW w:w="6131" w:type="dxa"/>
-            <w:gridSpan w:val="2"/>
-            <w:vAlign w:val="center"/>
-          </w:tcPr>
-          <w:p>
-            <w:pPr>
-              <w:pStyle w:val="HTMLPreformatted"/>
-              <w:ind w:left="65"/>
-              <w:rPr>
-                <w:rFonts w:ascii="Minion Pro" w:hAnsi="Minion Pro"/>
-              </w:rPr>
-            </w:pPr>
-            <w:r>
-              <w:rPr>
-                <w:rFonts w:ascii="Minion Pro" w:hAnsi="Minion Pro"/>
-              </w:rPr>
-              <w:t>Connection</w:t>
-            </w:r>
-            <w:r>
-              <w:rPr>
-                <w:rFonts w:ascii="Minion Pro" w:hAnsi="Minion Pro"/>
-              </w:rPr>
-              <w:t xml:space="preserve"> creation date, as Epoch time. </w:t>
-            </w:r>
-          </w:p>
-        </w:tc>
-      </w:tr>
-      <w:tr>
-        <w:tc>
-          <w:tcPr>
-            <w:tcW w:w="2725" w:type="dxa"/>
-            <w:gridSpan w:val="2"/>
-            <w:vAlign w:val="center"/>
-          </w:tcPr>
-          <w:p>
-            <w:pPr>
-              <w:pStyle w:val="HTMLPreformatted"/>
-            </w:pPr>
-            <w:proofErr w:type="gramStart"/>
-            <w:r>
-              <w:t>schema</w:t>
-            </w:r>
-            <w:proofErr w:type="gramEnd"/>
-          </w:p>
-        </w:tc>
-        <w:tc>
-          <w:tcPr>
-            <w:tcW w:w="6131" w:type="dxa"/>
-            <w:gridSpan w:val="2"/>
-            <w:vAlign w:val="center"/>
-          </w:tcPr>
-          <w:p>
-            <w:pPr>
-              <w:pStyle w:val="HTMLPreformatted"/>
-              <w:ind w:left="65"/>
-              <w:rPr>
-                <w:rFonts w:ascii="Minion Pro" w:hAnsi="Minion Pro"/>
-              </w:rPr>
-            </w:pPr>
-            <w:r>
-              <w:rPr>
-                <w:rFonts w:ascii="Minion Pro" w:hAnsi="Minion Pro"/>
-              </w:rPr>
-              <w:t>Experiment schema as a JSON string.</w:t>
-            </w:r>
-            <w:r>
-              <w:rPr>
-                <w:rFonts w:ascii="Minion Pro" w:hAnsi="Minion Pro"/>
-              </w:rPr>
-              <w:t xml:space="preserve"> Must be parsed separately with the schema parser.</w:t>
+            <w:r>
+              <w:t>None</w:t>
             </w:r>
           </w:p>
         </w:tc>
@@ -2907,7 +2589,7 @@
         <w:tc>
           <w:tcPr>
             <w:tcW w:w="8856" w:type="dxa"/>
-            <w:gridSpan w:val="4"/>
+            <w:gridSpan w:val="3"/>
             <w:shd w:val="pct5" w:color="auto" w:fill="auto"/>
             <w:vAlign w:val="center"/>
           </w:tcPr>
@@ -2925,7 +2607,7 @@
         <w:tc>
           <w:tcPr>
             <w:tcW w:w="4428" w:type="dxa"/>
-            <w:gridSpan w:val="3"/>
+            <w:gridSpan w:val="2"/>
             <w:vAlign w:val="center"/>
           </w:tcPr>
           <w:p>
@@ -2961,7 +2643,7 @@
         <w:tc>
           <w:tcPr>
             <w:tcW w:w="4428" w:type="dxa"/>
-            <w:gridSpan w:val="3"/>
+            <w:gridSpan w:val="2"/>
             <w:vAlign w:val="center"/>
           </w:tcPr>
           <w:p>
@@ -2980,19 +2662,7 @@
           </w:tcPr>
           <w:p>
             <w:r>
-              <w:t>Invalid request</w:t>
-            </w:r>
-            <w:r>
-              <w:t xml:space="preserve">. One of a number of user errors was detected e.g. </w:t>
-            </w:r>
-            <w:r>
-              <w:t>connection table is full</w:t>
-            </w:r>
-            <w:r>
-              <w:t xml:space="preserve">. An additional message will be provided in the </w:t>
-            </w:r>
-            <w:r>
-              <w:t>body</w:t>
+              <w:t>Any application error</w:t>
             </w:r>
             <w:r>
               <w:t>.</w:t>
@@ -3004,7 +2674,7 @@
         <w:tc>
           <w:tcPr>
             <w:tcW w:w="4428" w:type="dxa"/>
-            <w:gridSpan w:val="3"/>
+            <w:gridSpan w:val="2"/>
             <w:vAlign w:val="center"/>
           </w:tcPr>
           <w:p>

</xml_diff>

<commit_message>
Move core release script to CORE.
</commit_message>
<xml_diff>
--- a/DOC/product/0.7/Server Functional Spec.docx
+++ b/DOC/product/0.7/Server Functional Spec.docx
@@ -38,6 +38,8 @@
       <w:sdtPr>
         <w:rPr>
           <w:rFonts w:ascii="Minion Pro" w:eastAsiaTheme="minorHAnsi" w:hAnsi="Minion Pro" w:cstheme="minorBidi"/>
+          <w:b w:val="0"/>
+          <w:bCs w:val="0"/>
           <w:color w:val="auto"/>
           <w:sz w:val="24"/>
           <w:szCs w:val="24"/>
@@ -48,12 +50,6 @@
           <w:docPartUnique/>
         </w:docPartObj>
       </w:sdtPr>
-      <w:sdtEndPr>
-        <w:rPr>
-          <w:b w:val="0"/>
-          <w:bCs w:val="0"/>
-        </w:rPr>
-      </w:sdtEndPr>
       <w:sdtContent>
         <w:p>
           <w:pPr>
@@ -1589,7 +1585,13 @@
         <w:t xml:space="preserve"> If the post() methods returns a non-null, the remaining listeners are ignored. </w:t>
       </w:r>
       <w:r>
-        <w:t>Otherwise, the next listener on the chain is posted. Each concrete user hook must provide a default listener which is posted if either 1) no client hooks were registered or 2) none returned a value.</w:t>
+        <w:t>Otherwise, the next listener on the chain is posted. Each concrete user hook</w:t>
+      </w:r>
+      <w:r>
+        <w:t xml:space="preserve"> type</w:t>
+      </w:r>
+      <w:r>
+        <w:t xml:space="preserve"> must provide a default listener which is posted if either 1) no client hooks were registered or 2) none returned a value.</w:t>
       </w:r>
     </w:p>
     <w:p>
@@ -7550,6 +7552,7 @@
   </w:style>
   <w:style w:type="character" w:default="1" w:styleId="DefaultParagraphFont">
     <w:name w:val="Default Paragraph Font"/>
+    <w:semiHidden/>
     <w:unhideWhenUsed/>
   </w:style>
   <w:style w:type="table" w:default="1" w:styleId="TableNormal">

</xml_diff>

<commit_message>
Change of terminology wrt user hooks. Life cycle events.
</commit_message>
<xml_diff>
--- a/DOC/product/0.7/Server Functional Spec.docx
+++ b/DOC/product/0.7/Server Functional Spec.docx
@@ -1162,7 +1162,13 @@
         <w:rPr>
           <w:rStyle w:val="Emphasis"/>
         </w:rPr>
-        <w:t>-name::String</w:t>
+        <w:t>-name::NameS</w:t>
+      </w:r>
+      <w:r>
+        <w:rPr>
+          <w:rStyle w:val="Emphasis"/>
+        </w:rPr>
+        <w:t>tring</w:t>
       </w:r>
       <w:r>
         <w:t>,</w:t>
@@ -1208,6 +1214,23 @@
           <w:rStyle w:val="Emphasis"/>
         </w:rPr>
         <w:t>?</w:t>
+      </w:r>
+    </w:p>
+    <w:p>
+      <w:pPr>
+        <w:pStyle w:val="HTMLPreformatted"/>
+      </w:pPr>
+      <w:r>
+        <w:t xml:space="preserve">    "hooks": [</w:t>
+      </w:r>
+      <w:r>
+        <w:rPr>
+          <w:i/>
+        </w:rPr>
+        <w:t>hook-def:Object</w:t>
+      </w:r>
+      <w:r>
+        <w:t>,...]</w:t>
       </w:r>
     </w:p>
     <w:p>
@@ -1353,14 +1376,9 @@
       <w:pPr>
         <w:pStyle w:val="Heading1"/>
       </w:pPr>
-      <w:bookmarkStart w:id="1" w:name="_Toc342559024"/>
-      <w:r>
-        <w:t>Extension</w:t>
-      </w:r>
-      <w:r>
-        <w:t xml:space="preserve"> Management</w:t>
-      </w:r>
-      <w:bookmarkEnd w:id="1"/>
+      <w:r>
+        <w:t>Server Extension API</w:t>
+      </w:r>
     </w:p>
     <w:p>
       <w:pPr>
@@ -1430,10 +1448,100 @@
         <w:pStyle w:val="Heading2"/>
       </w:pPr>
       <w:r>
-        <w:t>Server</w:t>
-      </w:r>
-      <w:r>
-        <w:t>-Side User Hook Listeners</w:t>
+        <w:t>User Hook</w:t>
+      </w:r>
+      <w:r>
+        <w:t>s</w:t>
+      </w:r>
+    </w:p>
+    <w:p>
+      <w:r>
+        <w:t>User hooks are handlers (o</w:t>
+      </w:r>
+      <w:r>
+        <w:t>r listeners) for variant lifecycle events (LSEs). They can be schema, session, state or test scoped.</w:t>
+      </w:r>
+    </w:p>
+    <w:p>
+      <w:r>
+        <w:t>Schema deployment events:</w:t>
+      </w:r>
+    </w:p>
+    <w:p>
+      <w:pPr>
+        <w:pStyle w:val="ListBullet"/>
+      </w:pPr>
+      <w:r>
+        <w:t>State Parsed</w:t>
+      </w:r>
+    </w:p>
+    <w:p>
+      <w:pPr>
+        <w:pStyle w:val="ListBullet"/>
+      </w:pPr>
+      <w:r>
+        <w:t>Test Parsed</w:t>
+      </w:r>
+    </w:p>
+    <w:p>
+      <w:pPr>
+        <w:pStyle w:val="ListBullet"/>
+      </w:pPr>
+      <w:r>
+        <w:t>Schema Parsed (future)</w:t>
+      </w:r>
+    </w:p>
+    <w:p>
+      <w:pPr>
+        <w:pStyle w:val="ListBullet"/>
+      </w:pPr>
+      <w:r>
+        <w:t>Schema Deployed (future)</w:t>
+      </w:r>
+    </w:p>
+    <w:p>
+      <w:pPr>
+        <w:pStyle w:val="ListBullet"/>
+      </w:pPr>
+      <w:r>
+        <w:t>Schema Undeployed (future)</w:t>
+      </w:r>
+    </w:p>
+    <w:p>
+      <w:r>
+        <w:t>Runtime Events:</w:t>
+      </w:r>
+    </w:p>
+    <w:p>
+      <w:pPr>
+        <w:pStyle w:val="ListBullet"/>
+      </w:pPr>
+      <w:r>
+        <w:t>Test Qualification</w:t>
+      </w:r>
+    </w:p>
+    <w:p>
+      <w:pPr>
+        <w:pStyle w:val="ListBullet"/>
+      </w:pPr>
+      <w:r>
+        <w:t>Test Targeting</w:t>
+      </w:r>
+    </w:p>
+    <w:p>
+      <w:pPr>
+        <w:pStyle w:val="ListBullet"/>
+      </w:pPr>
+      <w:r>
+        <w:t>Session Created (future)</w:t>
+      </w:r>
+    </w:p>
+    <w:p>
+      <w:pPr>
+        <w:pStyle w:val="ListBullet"/>
+      </w:pPr>
+      <w:r>
+        <w:t>Session Destroyed (future)</w:t>
       </w:r>
     </w:p>
     <w:p>
@@ -1441,128 +1549,192 @@
         <w:pStyle w:val="Heading3"/>
       </w:pPr>
       <w:r>
-        <w:t>Registration</w:t>
-      </w:r>
-    </w:p>
-    <w:p>
-      <w:r>
-        <w:t xml:space="preserve">User hook listeners must implement the </w:t>
+        <w:t>Definition</w:t>
+      </w:r>
+    </w:p>
+    <w:p>
+      <w:r>
+        <w:t>User hook</w:t>
+      </w:r>
+      <w:r>
+        <w:t>s</w:t>
+      </w:r>
+      <w:r>
+        <w:t xml:space="preserve"> </w:t>
+      </w:r>
+      <w:r>
+        <w:t xml:space="preserve">are registered in the schema. They must be defined in the meta section and then can be referenced in the subsequent sections. </w:t>
+      </w:r>
+    </w:p>
+    <w:p>
+      <w:pPr>
+        <w:pStyle w:val="HTMLPreformatted"/>
+      </w:pPr>
+      <w:r>
+        <w:t>"meta": {</w:t>
+      </w:r>
+    </w:p>
+    <w:p>
+      <w:pPr>
+        <w:pStyle w:val="HTMLPreformatted"/>
+      </w:pPr>
+      <w:r>
+        <w:t xml:space="preserve">   ...</w:t>
+      </w:r>
+      <w:r>
+        <w:t xml:space="preserve">       </w:t>
+      </w:r>
+    </w:p>
+    <w:p>
+      <w:pPr>
+        <w:pStyle w:val="HTMLPreformatted"/>
+      </w:pPr>
+      <w:r>
+        <w:t xml:space="preserve">  "hooks": [</w:t>
       </w:r>
       <w:r>
         <w:rPr>
-          <w:rStyle w:val="variant-code"/>
-        </w:rPr>
-        <w:t>com.variant.core.HookListener</w:t>
-      </w:r>
-      <w:r>
-        <w:t xml:space="preserve"> interface. </w:t>
-      </w:r>
-      <w:r>
-        <w:t xml:space="preserve">Classes must be placed on the </w:t>
-      </w:r>
-      <w:r>
-        <w:t xml:space="preserve">runtime classpath, e.g. in a jar file inside the </w:t>
-      </w:r>
-      <w:r>
-        <w:rPr>
-          <w:rStyle w:val="variant-code"/>
-        </w:rPr>
-        <w:t>/lib</w:t>
-      </w:r>
-      <w:r>
-        <w:t xml:space="preserve"> directory.</w:t>
-      </w:r>
-    </w:p>
-    <w:p>
-      <w:r>
-        <w:t xml:space="preserve">Listeners are registered in the </w:t>
-      </w:r>
-      <w:r>
-        <w:rPr>
-          <w:rStyle w:val="variant-code"/>
-        </w:rPr>
-        <w:t>variant.</w:t>
-      </w:r>
-      <w:r>
-        <w:rPr>
-          <w:rStyle w:val="variant-code"/>
-        </w:rPr>
-        <w:t>hook.listeners</w:t>
-      </w:r>
-      <w:r>
-        <w:t xml:space="preserve"> </w:t>
-      </w:r>
-      <w:r>
-        <w:t>config key</w:t>
-      </w:r>
-      <w:r>
-        <w:t>:</w:t>
-      </w:r>
-    </w:p>
-    <w:p>
-      <w:pPr>
-        <w:rPr>
-          <w:rStyle w:val="variant-code"/>
-        </w:rPr>
-      </w:pPr>
-      <w:r>
-        <w:rPr>
-          <w:rStyle w:val="variant-code"/>
-        </w:rPr>
-        <w:t>variant.hook.listeners = [</w:t>
-      </w:r>
-      <w:r>
-        <w:rPr>
-          <w:rStyle w:val="variant-code"/>
           <w:i/>
         </w:rPr>
-        <w:t>nameString</w:t>
-      </w:r>
-      <w:r>
+        <w:t>hook-def:Object</w:t>
+      </w:r>
+      <w:r>
+        <w:t>,...]</w:t>
+      </w:r>
+    </w:p>
+    <w:p>
+      <w:pPr>
+        <w:pStyle w:val="HTMLPreformatted"/>
+      </w:pPr>
+      <w:r>
+        <w:t>}</w:t>
+      </w:r>
+    </w:p>
+    <w:p>
+      <w:pPr>
+        <w:pStyle w:val="HTMLPreformatted"/>
+      </w:pPr>
+    </w:p>
+    <w:p>
+      <w:pPr>
+        <w:pStyle w:val="HTMLPreformatted"/>
+      </w:pPr>
+      <w:r>
+        <w:t>hook-def:= {</w:t>
+      </w:r>
+    </w:p>
+    <w:p>
+      <w:pPr>
+        <w:pStyle w:val="HTMLPreformatted"/>
         <w:rPr>
-          <w:rStyle w:val="variant-code"/>
+          <w:rStyle w:val="Emphasis"/>
         </w:rPr>
-        <w:t>, …]</w:t>
-      </w:r>
-    </w:p>
-    <w:p>
-      <w:r>
-        <w:t>A listener’s name is one of the following:</w:t>
-      </w:r>
-    </w:p>
-    <w:p>
-      <w:pPr>
-        <w:pStyle w:val="ListParagraph"/>
-        <w:numPr>
-          <w:ilvl w:val="0"/>
-          <w:numId w:val="27"/>
-        </w:numPr>
-      </w:pPr>
-      <w:r>
-        <w:t xml:space="preserve">It’s fully qualified class name, e.g. com.client.variant.listneners.MyTestQualifier. </w:t>
-      </w:r>
-    </w:p>
-    <w:p>
-      <w:pPr>
-        <w:pStyle w:val="ListParagraph"/>
-        <w:numPr>
-          <w:ilvl w:val="0"/>
-          <w:numId w:val="27"/>
-        </w:numPr>
-      </w:pPr>
-      <w:r>
-        <w:t xml:space="preserve">A shorter name may be provided by the </w:t>
+      </w:pPr>
+      <w:r>
+        <w:t xml:space="preserve">  “name”: </w:t>
       </w:r>
       <w:r>
         <w:rPr>
-          <w:rStyle w:val="variant-code"/>
+          <w:rStyle w:val="Emphasis"/>
         </w:rPr>
-        <w:t>@Variant(name=)</w:t>
-      </w:r>
-      <w:r>
-        <w:t xml:space="preserve"> annotation.</w:t>
-      </w:r>
-    </w:p>
+        <w:t>schema-name::NameString,</w:t>
+      </w:r>
+    </w:p>
+    <w:p>
+      <w:pPr>
+        <w:pStyle w:val="HTMLPreformatted"/>
+        <w:rPr>
+          <w:rStyle w:val="Emphasis"/>
+        </w:rPr>
+      </w:pPr>
+      <w:r>
+        <w:rPr>
+          <w:rStyle w:val="Emphasis"/>
+          <w:i w:val="0"/>
+        </w:rPr>
+        <w:t xml:space="preserve">  “class”: </w:t>
+      </w:r>
+      <w:r>
+        <w:rPr>
+          <w:rStyle w:val="Emphasis"/>
+        </w:rPr>
+        <w:t>qualified-class-name::String</w:t>
+      </w:r>
+    </w:p>
+    <w:p>
+      <w:pPr>
+        <w:pStyle w:val="HTMLPreformatted"/>
+      </w:pPr>
+      <w:r>
+        <w:rPr>
+          <w:rStyle w:val="Emphasis"/>
+          <w:i w:val="0"/>
+        </w:rPr>
+        <w:t>}</w:t>
+      </w:r>
+    </w:p>
+    <w:p/>
+    <w:p>
+      <w:r>
+        <w:t>Non-meta sections reference a hook by its name, using the hook-refs clause:</w:t>
+      </w:r>
+    </w:p>
+    <w:p>
+      <w:pPr>
+        <w:pStyle w:val="HTMLPreformatted"/>
+      </w:pPr>
+    </w:p>
+    <w:p>
+      <w:pPr>
+        <w:pStyle w:val="HTMLPreformatted"/>
+      </w:pPr>
+      <w:r>
+        <w:t>test-def := {</w:t>
+      </w:r>
+    </w:p>
+    <w:p>
+      <w:pPr>
+        <w:pStyle w:val="HTMLPreformatted"/>
+      </w:pPr>
+      <w:r>
+        <w:t xml:space="preserve">   ...       </w:t>
+      </w:r>
+    </w:p>
+    <w:p>
+      <w:pPr>
+        <w:pStyle w:val="HTMLPreformatted"/>
+      </w:pPr>
+      <w:r>
+        <w:t xml:space="preserve">  "hook-refs": [</w:t>
+      </w:r>
+      <w:r>
+        <w:rPr>
+          <w:i/>
+        </w:rPr>
+        <w:t>hook-name::NameString</w:t>
+      </w:r>
+      <w:r>
+        <w:t>,...]</w:t>
+      </w:r>
+    </w:p>
+    <w:p>
+      <w:r>
+        <w:t>}</w:t>
+      </w:r>
+    </w:p>
+    <w:p/>
+    <w:p>
+      <w:r>
+        <w:t>It is a parse time error for a non-meta section to reference a hook that has not been defined in the meta section.</w:t>
+      </w:r>
+    </w:p>
+    <w:p/>
+    <w:p>
+      <w:r>
+        <w:t>Schema and session scoped hooks are active at the time of their definition. State and test scoped hooks only apply to a particular state or test and are activated by the hook-refs clause.</w:t>
+      </w:r>
+    </w:p>
+    <w:p/>
     <w:p>
       <w:pPr>
         <w:pStyle w:val="Heading3"/>
@@ -1573,39 +1745,93 @@
     </w:p>
     <w:p>
       <w:r>
-        <w:t>If more than one listener is registered for a hook, they form a listener chain and</w:t>
+        <w:t xml:space="preserve">If more than one </w:t>
+      </w:r>
+      <w:r>
+        <w:t>hook is registered for an LSE</w:t>
+      </w:r>
+      <w:r>
+        <w:t>, they form a listener chain and</w:t>
       </w:r>
       <w:r>
         <w:t xml:space="preserve"> are posted in the ordinal ord</w:t>
       </w:r>
       <w:r>
-        <w:t>er, i.e. order they are defined (see 4.2.1 above).</w:t>
-      </w:r>
-      <w:r>
-        <w:t xml:space="preserve"> If the post() methods returns a non-null, the remaining listeners are ignored. </w:t>
-      </w:r>
-      <w:r>
-        <w:t>Otherwise, the next listener on the chain is posted. Each concrete user hook</w:t>
+        <w:t>er</w:t>
+      </w:r>
+      <w:r>
+        <w:t>, i.e. order they are defined. For schema and session scoped hooks, this means the order in which they are mentioned in the “hooks” clause. For the state and test scoped hooks this means the order in which they are mentions in the hook-refs clause of the particular state or test.</w:t>
+      </w:r>
+    </w:p>
+    <w:p/>
+    <w:p>
+      <w:r>
+        <w:t>For each hook in a chain, if the post() method</w:t>
+      </w:r>
+      <w:r>
+        <w:t xml:space="preserve"> returns a non-null, the remaining listeners are ignored. </w:t>
+      </w:r>
+      <w:r>
+        <w:t xml:space="preserve">Otherwise, the next listener on the chain is posted. </w:t>
+      </w:r>
+      <w:r>
+        <w:t>If no user hook returned a value, the default hook is posted. Each</w:t>
+      </w:r>
+      <w:r>
+        <w:t xml:space="preserve"> user </w:t>
+      </w:r>
+      <w:r>
+        <w:t>LSE</w:t>
       </w:r>
       <w:r>
         <w:t xml:space="preserve"> type</w:t>
       </w:r>
       <w:r>
-        <w:t xml:space="preserve"> must provide a default listener which is posted if either 1) no client hooks were registered or 2) none returned a value.</w:t>
+        <w:t xml:space="preserve"> </w:t>
+      </w:r>
+      <w:r>
+        <w:t>provide</w:t>
+      </w:r>
+      <w:r>
+        <w:t>s</w:t>
+      </w:r>
+      <w:r>
+        <w:t xml:space="preserve"> a default </w:t>
+      </w:r>
+      <w:r>
+        <w:t>hook,</w:t>
+      </w:r>
+      <w:r>
+        <w:t xml:space="preserve"> which is poste</w:t>
+      </w:r>
+      <w:r>
+        <w:t>d if either</w:t>
+      </w:r>
+      <w:r>
+        <w:t xml:space="preserve"> no </w:t>
+      </w:r>
+      <w:r>
+        <w:t>user hooks were registered or</w:t>
+      </w:r>
+      <w:r>
+        <w:t xml:space="preserve"> none returned a value.</w:t>
+      </w:r>
+      <w:r>
+        <w:t xml:space="preserve"> By contract, default hook will not return null. </w:t>
       </w:r>
     </w:p>
     <w:p>
       <w:pPr>
         <w:pStyle w:val="Heading1"/>
       </w:pPr>
-      <w:bookmarkStart w:id="2" w:name="_Toc342559025"/>
+      <w:bookmarkStart w:id="1" w:name="_Toc342559025"/>
       <w:r>
         <w:t>API</w:t>
       </w:r>
       <w:r>
         <w:t xml:space="preserve"> Reference</w:t>
       </w:r>
-      <w:bookmarkEnd w:id="2"/>
+      <w:bookmarkEnd w:id="1"/>
     </w:p>
     <w:p>
       <w:pPr>
@@ -1614,49 +1840,49 @@
           <w:b/>
         </w:rPr>
       </w:pPr>
-      <w:bookmarkStart w:id="3" w:name="_Toc342559026"/>
+      <w:bookmarkStart w:id="2" w:name="_Toc342559026"/>
       <w:r>
         <w:t>General</w:t>
       </w:r>
+      <w:bookmarkEnd w:id="2"/>
+    </w:p>
+    <w:p>
+      <w:pPr>
+        <w:pStyle w:val="ListBullet"/>
+      </w:pPr>
+      <w:r>
+        <w:t>Property names are case insensitive, i.e. createDate is the same as CreateDate.</w:t>
+      </w:r>
+    </w:p>
+    <w:p>
+      <w:pPr>
+        <w:pStyle w:val="ListBullet"/>
+      </w:pPr>
+      <w:r>
+        <w:t xml:space="preserve">Sessions are stored on the server </w:t>
+      </w:r>
+      <w:r>
+        <w:t xml:space="preserve">as </w:t>
+      </w:r>
+      <w:r>
+        <w:t xml:space="preserve">serialized </w:t>
+      </w:r>
+      <w:r>
+        <w:t xml:space="preserve">JSON strings </w:t>
+      </w:r>
+      <w:r>
+        <w:t>and are deserialized lazily, if server needs them.</w:t>
+      </w:r>
+    </w:p>
+    <w:p>
+      <w:pPr>
+        <w:pStyle w:val="Heading2"/>
+      </w:pPr>
+      <w:bookmarkStart w:id="3" w:name="_Toc342559027"/>
+      <w:r>
+        <w:t>Methods</w:t>
+      </w:r>
       <w:bookmarkEnd w:id="3"/>
-    </w:p>
-    <w:p>
-      <w:pPr>
-        <w:pStyle w:val="ListBullet"/>
-      </w:pPr>
-      <w:r>
-        <w:t>Property names are case insensitive, i.e. createDate is the same as CreateDate.</w:t>
-      </w:r>
-    </w:p>
-    <w:p>
-      <w:pPr>
-        <w:pStyle w:val="ListBullet"/>
-      </w:pPr>
-      <w:r>
-        <w:t xml:space="preserve">Sessions are stored on the server </w:t>
-      </w:r>
-      <w:r>
-        <w:t xml:space="preserve">as </w:t>
-      </w:r>
-      <w:r>
-        <w:t xml:space="preserve">serialized </w:t>
-      </w:r>
-      <w:r>
-        <w:t xml:space="preserve">JSON strings </w:t>
-      </w:r>
-      <w:r>
-        <w:t>and are deserialized lazily, if server needs them.</w:t>
-      </w:r>
-    </w:p>
-    <w:p>
-      <w:pPr>
-        <w:pStyle w:val="Heading2"/>
-      </w:pPr>
-      <w:bookmarkStart w:id="4" w:name="_Toc342559027"/>
-      <w:r>
-        <w:t>Methods</w:t>
-      </w:r>
-      <w:bookmarkEnd w:id="4"/>
     </w:p>
     <w:p>
       <w:r>
@@ -1788,7 +2014,7 @@
       <w:pPr>
         <w:pStyle w:val="Heading3"/>
       </w:pPr>
-      <w:bookmarkStart w:id="5" w:name="_Toc342559028"/>
+      <w:bookmarkStart w:id="4" w:name="_Toc342559028"/>
       <w:r>
         <w:t>/connect</w:t>
       </w:r>
@@ -2694,7 +2920,7 @@
       <w:r>
         <w:t>event</w:t>
       </w:r>
-      <w:bookmarkEnd w:id="5"/>
+      <w:bookmarkEnd w:id="4"/>
     </w:p>
     <w:p>
       <w:pPr>
@@ -3471,18 +3697,18 @@
       <w:r>
         <w:t xml:space="preserve"> </w:t>
       </w:r>
-      <w:bookmarkStart w:id="6" w:name="section-2.2.2"/>
+      <w:bookmarkStart w:id="5" w:name="section-2.2.2"/>
+      <w:bookmarkEnd w:id="5"/>
+    </w:p>
+    <w:p>
+      <w:pPr>
+        <w:pStyle w:val="Heading2"/>
+      </w:pPr>
+      <w:bookmarkStart w:id="6" w:name="_Toc342559029"/>
+      <w:r>
+        <w:t>/session</w:t>
+      </w:r>
       <w:bookmarkEnd w:id="6"/>
-    </w:p>
-    <w:p>
-      <w:pPr>
-        <w:pStyle w:val="Heading2"/>
-      </w:pPr>
-      <w:bookmarkStart w:id="7" w:name="_Toc342559029"/>
-      <w:r>
-        <w:t>/session</w:t>
-      </w:r>
-      <w:bookmarkEnd w:id="7"/>
     </w:p>
     <w:tbl>
       <w:tblPr>
@@ -3518,7 +3744,7 @@
                 <w:rFonts w:ascii="Times" w:hAnsi="Times"/>
               </w:rPr>
             </w:pPr>
-            <w:bookmarkStart w:id="8" w:name="_Toc342559030"/>
+            <w:bookmarkStart w:id="7" w:name="_Toc342559030"/>
             <w:r>
               <w:t>GET</w:t>
             </w:r>
@@ -3528,7 +3754,7 @@
             <w:r>
               <w:t>id</w:t>
             </w:r>
-            <w:bookmarkEnd w:id="8"/>
+            <w:bookmarkEnd w:id="7"/>
           </w:p>
         </w:tc>
       </w:tr>
@@ -4522,11 +4748,11 @@
                 <w:rFonts w:ascii="Times" w:hAnsi="Times"/>
               </w:rPr>
             </w:pPr>
-            <w:bookmarkStart w:id="9" w:name="_Toc342559031"/>
+            <w:bookmarkStart w:id="8" w:name="_Toc342559031"/>
             <w:r>
               <w:t>PUT /session/:id</w:t>
             </w:r>
-            <w:bookmarkEnd w:id="9"/>
+            <w:bookmarkEnd w:id="8"/>
           </w:p>
         </w:tc>
       </w:tr>
@@ -4831,11 +5057,11 @@
       <w:pPr>
         <w:pStyle w:val="Heading1"/>
       </w:pPr>
-      <w:bookmarkStart w:id="10" w:name="_Toc342559032"/>
+      <w:bookmarkStart w:id="9" w:name="_Toc342559032"/>
       <w:r>
         <w:t>Future</w:t>
       </w:r>
-      <w:bookmarkEnd w:id="10"/>
+      <w:bookmarkEnd w:id="9"/>
     </w:p>
     <w:p>
       <w:pPr>
@@ -6374,6 +6600,119 @@
     </w:lvl>
   </w:abstractNum>
   <w:abstractNum w:abstractNumId="19">
+    <w:nsid w:val="26EF4951"/>
+    <w:multiLevelType w:val="hybridMultilevel"/>
+    <w:tmpl w:val="C2E446B6"/>
+    <w:lvl w:ilvl="0" w:tplc="04090001">
+      <w:start w:val="1"/>
+      <w:numFmt w:val="bullet"/>
+      <w:lvlText w:val=""/>
+      <w:lvlJc w:val="left"/>
+      <w:pPr>
+        <w:ind w:left="720" w:hanging="360"/>
+      </w:pPr>
+      <w:rPr>
+        <w:rFonts w:ascii="Symbol" w:hAnsi="Symbol" w:hint="default"/>
+      </w:rPr>
+    </w:lvl>
+    <w:lvl w:ilvl="1" w:tplc="04090003" w:tentative="1">
+      <w:start w:val="1"/>
+      <w:numFmt w:val="bullet"/>
+      <w:lvlText w:val="o"/>
+      <w:lvlJc w:val="left"/>
+      <w:pPr>
+        <w:ind w:left="1440" w:hanging="360"/>
+      </w:pPr>
+      <w:rPr>
+        <w:rFonts w:ascii="Courier New" w:hAnsi="Courier New" w:hint="default"/>
+      </w:rPr>
+    </w:lvl>
+    <w:lvl w:ilvl="2" w:tplc="04090005" w:tentative="1">
+      <w:start w:val="1"/>
+      <w:numFmt w:val="bullet"/>
+      <w:lvlText w:val=""/>
+      <w:lvlJc w:val="left"/>
+      <w:pPr>
+        <w:ind w:left="2160" w:hanging="360"/>
+      </w:pPr>
+      <w:rPr>
+        <w:rFonts w:ascii="Wingdings" w:hAnsi="Wingdings" w:hint="default"/>
+      </w:rPr>
+    </w:lvl>
+    <w:lvl w:ilvl="3" w:tplc="04090001" w:tentative="1">
+      <w:start w:val="1"/>
+      <w:numFmt w:val="bullet"/>
+      <w:lvlText w:val=""/>
+      <w:lvlJc w:val="left"/>
+      <w:pPr>
+        <w:ind w:left="2880" w:hanging="360"/>
+      </w:pPr>
+      <w:rPr>
+        <w:rFonts w:ascii="Symbol" w:hAnsi="Symbol" w:hint="default"/>
+      </w:rPr>
+    </w:lvl>
+    <w:lvl w:ilvl="4" w:tplc="04090003" w:tentative="1">
+      <w:start w:val="1"/>
+      <w:numFmt w:val="bullet"/>
+      <w:lvlText w:val="o"/>
+      <w:lvlJc w:val="left"/>
+      <w:pPr>
+        <w:ind w:left="3600" w:hanging="360"/>
+      </w:pPr>
+      <w:rPr>
+        <w:rFonts w:ascii="Courier New" w:hAnsi="Courier New" w:hint="default"/>
+      </w:rPr>
+    </w:lvl>
+    <w:lvl w:ilvl="5" w:tplc="04090005" w:tentative="1">
+      <w:start w:val="1"/>
+      <w:numFmt w:val="bullet"/>
+      <w:lvlText w:val=""/>
+      <w:lvlJc w:val="left"/>
+      <w:pPr>
+        <w:ind w:left="4320" w:hanging="360"/>
+      </w:pPr>
+      <w:rPr>
+        <w:rFonts w:ascii="Wingdings" w:hAnsi="Wingdings" w:hint="default"/>
+      </w:rPr>
+    </w:lvl>
+    <w:lvl w:ilvl="6" w:tplc="04090001" w:tentative="1">
+      <w:start w:val="1"/>
+      <w:numFmt w:val="bullet"/>
+      <w:lvlText w:val=""/>
+      <w:lvlJc w:val="left"/>
+      <w:pPr>
+        <w:ind w:left="5040" w:hanging="360"/>
+      </w:pPr>
+      <w:rPr>
+        <w:rFonts w:ascii="Symbol" w:hAnsi="Symbol" w:hint="default"/>
+      </w:rPr>
+    </w:lvl>
+    <w:lvl w:ilvl="7" w:tplc="04090003" w:tentative="1">
+      <w:start w:val="1"/>
+      <w:numFmt w:val="bullet"/>
+      <w:lvlText w:val="o"/>
+      <w:lvlJc w:val="left"/>
+      <w:pPr>
+        <w:ind w:left="5760" w:hanging="360"/>
+      </w:pPr>
+      <w:rPr>
+        <w:rFonts w:ascii="Courier New" w:hAnsi="Courier New" w:hint="default"/>
+      </w:rPr>
+    </w:lvl>
+    <w:lvl w:ilvl="8" w:tplc="04090005" w:tentative="1">
+      <w:start w:val="1"/>
+      <w:numFmt w:val="bullet"/>
+      <w:lvlText w:val=""/>
+      <w:lvlJc w:val="left"/>
+      <w:pPr>
+        <w:ind w:left="6480" w:hanging="360"/>
+      </w:pPr>
+      <w:rPr>
+        <w:rFonts w:ascii="Wingdings" w:hAnsi="Wingdings" w:hint="default"/>
+      </w:rPr>
+    </w:lvl>
+  </w:abstractNum>
+  <w:abstractNum w:abstractNumId="20">
     <w:nsid w:val="36284C86"/>
     <w:multiLevelType w:val="multilevel"/>
     <w:tmpl w:val="283CFD28"/>
@@ -6462,7 +6801,7 @@
       </w:pPr>
     </w:lvl>
   </w:abstractNum>
-  <w:abstractNum w:abstractNumId="20">
+  <w:abstractNum w:abstractNumId="21">
     <w:nsid w:val="40571A1A"/>
     <w:multiLevelType w:val="multilevel"/>
     <w:tmpl w:val="A5B0F560"/>
@@ -6548,7 +6887,7 @@
       </w:pPr>
     </w:lvl>
   </w:abstractNum>
-  <w:abstractNum w:abstractNumId="21">
+  <w:abstractNum w:abstractNumId="22">
     <w:nsid w:val="5D000507"/>
     <w:multiLevelType w:val="hybridMultilevel"/>
     <w:tmpl w:val="2FF0884C"/>
@@ -6661,7 +7000,7 @@
       </w:rPr>
     </w:lvl>
   </w:abstractNum>
-  <w:abstractNum w:abstractNumId="22">
+  <w:abstractNum w:abstractNumId="23">
     <w:nsid w:val="61426157"/>
     <w:multiLevelType w:val="multilevel"/>
     <w:tmpl w:val="AACE4C12"/>
@@ -6768,7 +7107,7 @@
       </w:pPr>
     </w:lvl>
   </w:abstractNum>
-  <w:abstractNum w:abstractNumId="23">
+  <w:abstractNum w:abstractNumId="24">
     <w:nsid w:val="65A24C29"/>
     <w:multiLevelType w:val="hybridMultilevel"/>
     <w:tmpl w:val="0EFE83D0"/>
@@ -6881,7 +7220,7 @@
       </w:rPr>
     </w:lvl>
   </w:abstractNum>
-  <w:abstractNum w:abstractNumId="24">
+  <w:abstractNum w:abstractNumId="25">
     <w:nsid w:val="686539A0"/>
     <w:multiLevelType w:val="multilevel"/>
     <w:tmpl w:val="2F705868"/>
@@ -7022,7 +7361,7 @@
       </w:rPr>
     </w:lvl>
   </w:abstractNum>
-  <w:abstractNum w:abstractNumId="25">
+  <w:abstractNum w:abstractNumId="26">
     <w:nsid w:val="6E476884"/>
     <w:multiLevelType w:val="hybridMultilevel"/>
     <w:tmpl w:val="A1C0E790"/>
@@ -7135,7 +7474,7 @@
       </w:rPr>
     </w:lvl>
   </w:abstractNum>
-  <w:abstractNum w:abstractNumId="26">
+  <w:abstractNum w:abstractNumId="27">
     <w:nsid w:val="72DF1DE5"/>
     <w:multiLevelType w:val="hybridMultilevel"/>
     <w:tmpl w:val="C6867552"/>
@@ -7228,7 +7567,7 @@
     <w:abstractNumId w:val="11"/>
   </w:num>
   <w:num w:numId="2">
-    <w:abstractNumId w:val="26"/>
+    <w:abstractNumId w:val="27"/>
   </w:num>
   <w:num w:numId="3">
     <w:abstractNumId w:val="18"/>
@@ -7276,34 +7615,37 @@
     <w:abstractNumId w:val="0"/>
   </w:num>
   <w:num w:numId="18">
-    <w:abstractNumId w:val="19"/>
+    <w:abstractNumId w:val="20"/>
   </w:num>
   <w:num w:numId="19">
-    <w:abstractNumId w:val="24"/>
+    <w:abstractNumId w:val="25"/>
   </w:num>
   <w:num w:numId="20">
-    <w:abstractNumId w:val="20"/>
+    <w:abstractNumId w:val="21"/>
   </w:num>
   <w:num w:numId="21">
     <w:abstractNumId w:val="15"/>
   </w:num>
   <w:num w:numId="22">
-    <w:abstractNumId w:val="22"/>
+    <w:abstractNumId w:val="23"/>
   </w:num>
   <w:num w:numId="23">
-    <w:abstractNumId w:val="25"/>
+    <w:abstractNumId w:val="26"/>
   </w:num>
   <w:num w:numId="24">
-    <w:abstractNumId w:val="23"/>
+    <w:abstractNumId w:val="24"/>
   </w:num>
   <w:num w:numId="25">
-    <w:abstractNumId w:val="21"/>
+    <w:abstractNumId w:val="22"/>
   </w:num>
   <w:num w:numId="26">
     <w:abstractNumId w:val="17"/>
   </w:num>
   <w:num w:numId="27">
     <w:abstractNumId w:val="16"/>
+  </w:num>
+  <w:num w:numId="28">
+    <w:abstractNumId w:val="19"/>
   </w:num>
 </w:numbering>
 </file>

</xml_diff>

<commit_message>
#79 Add hook definitions to the schema.
</commit_message>
<xml_diff>
--- a/DOC/product/0.7/Server Functional Spec.docx
+++ b/DOC/product/0.7/Server Functional Spec.docx
@@ -1620,7 +1620,13 @@
         <w:pStyle w:val="HTMLPreformatted"/>
       </w:pPr>
       <w:r>
-        <w:t>hook-def:= {</w:t>
+        <w:t>hook-def</w:t>
+      </w:r>
+      <w:r>
+        <w:t xml:space="preserve"> </w:t>
+      </w:r>
+      <w:r>
+        <w:t>:= {</w:t>
       </w:r>
     </w:p>
     <w:p>

</xml_diff>

<commit_message>
#79 WIP: add init property to hook def.
</commit_message>
<xml_diff>
--- a/DOC/product/0.7/Server Functional Spec.docx
+++ b/DOC/product/0.7/Server Functional Spec.docx
@@ -1462,97 +1462,513 @@
         <w:t>r listeners) for variant lifecycle events (LSEs). They can be schema, session, state or test scoped.</w:t>
       </w:r>
     </w:p>
+    <w:tbl>
+      <w:tblPr>
+        <w:tblStyle w:val="TableGrid"/>
+        <w:tblW w:w="0" w:type="auto"/>
+        <w:tblBorders>
+          <w:top w:val="single" w:sz="4" w:space="0" w:color="BFBFBF" w:themeColor="background1" w:themeShade="BF"/>
+          <w:left w:val="single" w:sz="4" w:space="0" w:color="BFBFBF" w:themeColor="background1" w:themeShade="BF"/>
+          <w:bottom w:val="single" w:sz="4" w:space="0" w:color="BFBFBF" w:themeColor="background1" w:themeShade="BF"/>
+          <w:right w:val="single" w:sz="4" w:space="0" w:color="BFBFBF" w:themeColor="background1" w:themeShade="BF"/>
+          <w:insideH w:val="single" w:sz="4" w:space="0" w:color="BFBFBF" w:themeColor="background1" w:themeShade="BF"/>
+          <w:insideV w:val="single" w:sz="4" w:space="0" w:color="BFBFBF" w:themeColor="background1" w:themeShade="BF"/>
+        </w:tblBorders>
+        <w:tblCellMar>
+          <w:top w:w="86" w:type="dxa"/>
+          <w:left w:w="115" w:type="dxa"/>
+          <w:bottom w:w="86" w:type="dxa"/>
+          <w:right w:w="115" w:type="dxa"/>
+        </w:tblCellMar>
+        <w:tblLook w:val="00BF"/>
+      </w:tblPr>
+      <w:tblGrid>
+        <w:gridCol w:w="2299"/>
+        <w:gridCol w:w="1693"/>
+        <w:gridCol w:w="1253"/>
+        <w:gridCol w:w="3625"/>
+      </w:tblGrid>
+      <w:tr>
+        <w:tc>
+          <w:tcPr>
+            <w:tcW w:w="2299" w:type="dxa"/>
+            <w:shd w:val="pct5" w:color="auto" w:fill="auto"/>
+            <w:vAlign w:val="center"/>
+          </w:tcPr>
+          <w:p>
+            <w:pPr>
+              <w:pStyle w:val="TableHead"/>
+            </w:pPr>
+            <w:r>
+              <w:t>Lifecycle Event</w:t>
+            </w:r>
+          </w:p>
+        </w:tc>
+        <w:tc>
+          <w:tcPr>
+            <w:tcW w:w="1693" w:type="dxa"/>
+            <w:shd w:val="pct5" w:color="auto" w:fill="auto"/>
+            <w:vAlign w:val="center"/>
+          </w:tcPr>
+          <w:p>
+            <w:pPr>
+              <w:pStyle w:val="TableHead"/>
+            </w:pPr>
+            <w:r>
+              <w:t>Scope</w:t>
+            </w:r>
+          </w:p>
+        </w:tc>
+        <w:tc>
+          <w:tcPr>
+            <w:tcW w:w="1253" w:type="dxa"/>
+            <w:shd w:val="pct5" w:color="auto" w:fill="auto"/>
+          </w:tcPr>
+          <w:p>
+            <w:pPr>
+              <w:pStyle w:val="TableHead"/>
+            </w:pPr>
+            <w:r>
+              <w:t>Domain</w:t>
+            </w:r>
+          </w:p>
+        </w:tc>
+        <w:tc>
+          <w:tcPr>
+            <w:tcW w:w="3625" w:type="dxa"/>
+            <w:shd w:val="pct5" w:color="auto" w:fill="auto"/>
+          </w:tcPr>
+          <w:p>
+            <w:pPr>
+              <w:pStyle w:val="TableHead"/>
+            </w:pPr>
+            <w:r>
+              <w:t>When fires</w:t>
+            </w:r>
+          </w:p>
+        </w:tc>
+      </w:tr>
+      <w:tr>
+        <w:tc>
+          <w:tcPr>
+            <w:tcW w:w="2299" w:type="dxa"/>
+          </w:tcPr>
+          <w:p>
+            <w:pPr>
+              <w:pStyle w:val="TableCellCode"/>
+            </w:pPr>
+            <w:r>
+              <w:t>State Parsed</w:t>
+            </w:r>
+          </w:p>
+        </w:tc>
+        <w:tc>
+          <w:tcPr>
+            <w:tcW w:w="1693" w:type="dxa"/>
+          </w:tcPr>
+          <w:p>
+            <w:pPr>
+              <w:rPr>
+                <w:rFonts w:ascii="Times" w:hAnsi="Times"/>
+              </w:rPr>
+            </w:pPr>
+            <w:r>
+              <w:t>Global</w:t>
+            </w:r>
+          </w:p>
+        </w:tc>
+        <w:tc>
+          <w:tcPr>
+            <w:tcW w:w="1253" w:type="dxa"/>
+          </w:tcPr>
+          <w:p>
+            <w:r>
+              <w:t>Schema</w:t>
+            </w:r>
+          </w:p>
+        </w:tc>
+        <w:tc>
+          <w:tcPr>
+            <w:tcW w:w="3625" w:type="dxa"/>
+          </w:tcPr>
+          <w:p>
+            <w:r>
+              <w:t>At schema parse time, when a state has been successfully parsed.</w:t>
+            </w:r>
+          </w:p>
+        </w:tc>
+      </w:tr>
+      <w:tr>
+        <w:tc>
+          <w:tcPr>
+            <w:tcW w:w="2299" w:type="dxa"/>
+          </w:tcPr>
+          <w:p>
+            <w:pPr>
+              <w:pStyle w:val="TableCellCode"/>
+            </w:pPr>
+            <w:r>
+              <w:t>Test Parsed</w:t>
+            </w:r>
+          </w:p>
+        </w:tc>
+        <w:tc>
+          <w:tcPr>
+            <w:tcW w:w="1693" w:type="dxa"/>
+          </w:tcPr>
+          <w:p>
+            <w:r>
+              <w:t>Global</w:t>
+            </w:r>
+          </w:p>
+        </w:tc>
+        <w:tc>
+          <w:tcPr>
+            <w:tcW w:w="1253" w:type="dxa"/>
+          </w:tcPr>
+          <w:p>
+            <w:r>
+              <w:t>Schema</w:t>
+            </w:r>
+          </w:p>
+        </w:tc>
+        <w:tc>
+          <w:tcPr>
+            <w:tcW w:w="3625" w:type="dxa"/>
+          </w:tcPr>
+          <w:p>
+            <w:r>
+              <w:t>At schema parse time, when a test has been successfully parsed.</w:t>
+            </w:r>
+          </w:p>
+        </w:tc>
+      </w:tr>
+      <w:tr>
+        <w:tc>
+          <w:tcPr>
+            <w:tcW w:w="2299" w:type="dxa"/>
+          </w:tcPr>
+          <w:p>
+            <w:pPr>
+              <w:pStyle w:val="TableCellCode"/>
+            </w:pPr>
+            <w:r>
+              <w:t>Schema Parsed</w:t>
+            </w:r>
+          </w:p>
+        </w:tc>
+        <w:tc>
+          <w:tcPr>
+            <w:tcW w:w="1693" w:type="dxa"/>
+          </w:tcPr>
+          <w:p>
+            <w:r>
+              <w:t>Global</w:t>
+            </w:r>
+          </w:p>
+        </w:tc>
+        <w:tc>
+          <w:tcPr>
+            <w:tcW w:w="1253" w:type="dxa"/>
+          </w:tcPr>
+          <w:p>
+            <w:r>
+              <w:t>Schema</w:t>
+            </w:r>
+          </w:p>
+        </w:tc>
+        <w:tc>
+          <w:tcPr>
+            <w:tcW w:w="3625" w:type="dxa"/>
+          </w:tcPr>
+          <w:p>
+            <w:r>
+              <w:t>At schema parse time when a new schema has been successfully parsed.</w:t>
+            </w:r>
+          </w:p>
+        </w:tc>
+      </w:tr>
+      <w:tr>
+        <w:tc>
+          <w:tcPr>
+            <w:tcW w:w="2299" w:type="dxa"/>
+          </w:tcPr>
+          <w:p>
+            <w:pPr>
+              <w:pStyle w:val="TableCellCode"/>
+            </w:pPr>
+            <w:r>
+              <w:t>Schema Deployed (future)</w:t>
+            </w:r>
+          </w:p>
+        </w:tc>
+        <w:tc>
+          <w:tcPr>
+            <w:tcW w:w="1693" w:type="dxa"/>
+          </w:tcPr>
+          <w:p>
+            <w:r>
+              <w:t>Global</w:t>
+            </w:r>
+          </w:p>
+        </w:tc>
+        <w:tc>
+          <w:tcPr>
+            <w:tcW w:w="1253" w:type="dxa"/>
+          </w:tcPr>
+          <w:p>
+            <w:r>
+              <w:t>Schema</w:t>
+            </w:r>
+          </w:p>
+        </w:tc>
+        <w:tc>
+          <w:tcPr>
+            <w:tcW w:w="3625" w:type="dxa"/>
+          </w:tcPr>
+          <w:p>
+            <w:r>
+              <w:t>Right after new schema has been deployed.</w:t>
+            </w:r>
+          </w:p>
+        </w:tc>
+      </w:tr>
+      <w:tr>
+        <w:tc>
+          <w:tcPr>
+            <w:tcW w:w="2299" w:type="dxa"/>
+          </w:tcPr>
+          <w:p>
+            <w:pPr>
+              <w:pStyle w:val="TableCellCode"/>
+            </w:pPr>
+            <w:r>
+              <w:t>Schema Undeployed (future)</w:t>
+            </w:r>
+          </w:p>
+        </w:tc>
+        <w:tc>
+          <w:tcPr>
+            <w:tcW w:w="1693" w:type="dxa"/>
+          </w:tcPr>
+          <w:p>
+            <w:r>
+              <w:t>Global</w:t>
+            </w:r>
+          </w:p>
+        </w:tc>
+        <w:tc>
+          <w:tcPr>
+            <w:tcW w:w="1253" w:type="dxa"/>
+          </w:tcPr>
+          <w:p>
+            <w:r>
+              <w:t>Schema</w:t>
+            </w:r>
+          </w:p>
+        </w:tc>
+        <w:tc>
+          <w:tcPr>
+            <w:tcW w:w="3625" w:type="dxa"/>
+          </w:tcPr>
+          <w:p>
+            <w:r>
+              <w:t>Right before an active schema is undeployed.</w:t>
+            </w:r>
+          </w:p>
+        </w:tc>
+      </w:tr>
+      <w:tr>
+        <w:tc>
+          <w:tcPr>
+            <w:tcW w:w="2299" w:type="dxa"/>
+          </w:tcPr>
+          <w:p>
+            <w:pPr>
+              <w:pStyle w:val="TableCellCode"/>
+            </w:pPr>
+            <w:r>
+              <w:t>Test Qualification</w:t>
+            </w:r>
+          </w:p>
+        </w:tc>
+        <w:tc>
+          <w:tcPr>
+            <w:tcW w:w="1693" w:type="dxa"/>
+          </w:tcPr>
+          <w:p>
+            <w:r>
+              <w:t>Session</w:t>
+            </w:r>
+          </w:p>
+        </w:tc>
+        <w:tc>
+          <w:tcPr>
+            <w:tcW w:w="1253" w:type="dxa"/>
+          </w:tcPr>
+          <w:p>
+            <w:r>
+              <w:t>Test</w:t>
+            </w:r>
+          </w:p>
+        </w:tc>
+        <w:tc>
+          <w:tcPr>
+            <w:tcW w:w="3625" w:type="dxa"/>
+          </w:tcPr>
+          <w:p>
+            <w:r>
+              <w:t>When a session is about to be qualified for a test.</w:t>
+            </w:r>
+          </w:p>
+        </w:tc>
+      </w:tr>
+      <w:tr>
+        <w:tc>
+          <w:tcPr>
+            <w:tcW w:w="2299" w:type="dxa"/>
+          </w:tcPr>
+          <w:p>
+            <w:pPr>
+              <w:pStyle w:val="TableCellCode"/>
+            </w:pPr>
+            <w:r>
+              <w:t>Test Targeting</w:t>
+            </w:r>
+          </w:p>
+        </w:tc>
+        <w:tc>
+          <w:tcPr>
+            <w:tcW w:w="1693" w:type="dxa"/>
+          </w:tcPr>
+          <w:p>
+            <w:r>
+              <w:t>Session</w:t>
+            </w:r>
+          </w:p>
+        </w:tc>
+        <w:tc>
+          <w:tcPr>
+            <w:tcW w:w="1253" w:type="dxa"/>
+          </w:tcPr>
+          <w:p>
+            <w:r>
+              <w:t>Test</w:t>
+            </w:r>
+          </w:p>
+        </w:tc>
+        <w:tc>
+          <w:tcPr>
+            <w:tcW w:w="3625" w:type="dxa"/>
+          </w:tcPr>
+          <w:p>
+            <w:r>
+              <w:t>When a session is about to be targeted for a test.</w:t>
+            </w:r>
+          </w:p>
+        </w:tc>
+      </w:tr>
+      <w:tr>
+        <w:tc>
+          <w:tcPr>
+            <w:tcW w:w="2299" w:type="dxa"/>
+          </w:tcPr>
+          <w:p>
+            <w:pPr>
+              <w:pStyle w:val="TableCellCode"/>
+            </w:pPr>
+            <w:r>
+              <w:t>Session Created (future)</w:t>
+            </w:r>
+          </w:p>
+        </w:tc>
+        <w:tc>
+          <w:tcPr>
+            <w:tcW w:w="1693" w:type="dxa"/>
+          </w:tcPr>
+          <w:p>
+            <w:r>
+              <w:t>Session</w:t>
+            </w:r>
+          </w:p>
+        </w:tc>
+        <w:tc>
+          <w:tcPr>
+            <w:tcW w:w="1253" w:type="dxa"/>
+          </w:tcPr>
+          <w:p>
+            <w:r>
+              <w:t>Schema</w:t>
+            </w:r>
+          </w:p>
+        </w:tc>
+        <w:tc>
+          <w:tcPr>
+            <w:tcW w:w="3625" w:type="dxa"/>
+          </w:tcPr>
+          <w:p>
+            <w:r>
+              <w:t>When a session is about to be targeted for a test.</w:t>
+            </w:r>
+          </w:p>
+        </w:tc>
+      </w:tr>
+      <w:tr>
+        <w:tc>
+          <w:tcPr>
+            <w:tcW w:w="2299" w:type="dxa"/>
+          </w:tcPr>
+          <w:p>
+            <w:pPr>
+              <w:pStyle w:val="TableCellCode"/>
+            </w:pPr>
+            <w:r>
+              <w:t>Session Destroyed (future)</w:t>
+            </w:r>
+          </w:p>
+        </w:tc>
+        <w:tc>
+          <w:tcPr>
+            <w:tcW w:w="1693" w:type="dxa"/>
+          </w:tcPr>
+          <w:p>
+            <w:r>
+              <w:t>Session</w:t>
+            </w:r>
+          </w:p>
+        </w:tc>
+        <w:tc>
+          <w:tcPr>
+            <w:tcW w:w="1253" w:type="dxa"/>
+          </w:tcPr>
+          <w:p>
+            <w:r>
+              <w:t>Schema</w:t>
+            </w:r>
+          </w:p>
+        </w:tc>
+        <w:tc>
+          <w:tcPr>
+            <w:tcW w:w="3625" w:type="dxa"/>
+          </w:tcPr>
+          <w:p>
+            <w:r>
+              <w:t>When a session is about to be targeted for a test.</w:t>
+            </w:r>
+          </w:p>
+        </w:tc>
+      </w:tr>
+    </w:tbl>
+    <w:p/>
     <w:p>
-      <w:r>
-        <w:t>Schema deployment events:</w:t>
+      <w:pPr>
+        <w:pStyle w:val="Heading3"/>
+      </w:pPr>
+      <w:r>
+        <w:t>Definition</w:t>
       </w:r>
     </w:p>
     <w:p>
-      <w:pPr>
-        <w:pStyle w:val="ListBullet"/>
-      </w:pPr>
-      <w:r>
-        <w:t>State Parsed</w:t>
-      </w:r>
-    </w:p>
-    <w:p>
-      <w:pPr>
-        <w:pStyle w:val="ListBullet"/>
-      </w:pPr>
-      <w:r>
-        <w:t>Test Parsed</w:t>
-      </w:r>
-    </w:p>
-    <w:p>
-      <w:pPr>
-        <w:pStyle w:val="ListBullet"/>
-      </w:pPr>
-      <w:r>
-        <w:t>Schema Parsed (future)</w:t>
-      </w:r>
-    </w:p>
-    <w:p>
-      <w:pPr>
-        <w:pStyle w:val="ListBullet"/>
-      </w:pPr>
-      <w:r>
-        <w:t>Schema Deployed (future)</w:t>
-      </w:r>
-    </w:p>
-    <w:p>
-      <w:pPr>
-        <w:pStyle w:val="ListBullet"/>
-      </w:pPr>
-      <w:r>
-        <w:t>Schema Undeployed (future)</w:t>
-      </w:r>
-    </w:p>
-    <w:p>
-      <w:r>
-        <w:t>Runtime Events:</w:t>
-      </w:r>
-    </w:p>
-    <w:p>
-      <w:pPr>
-        <w:pStyle w:val="ListBullet"/>
-      </w:pPr>
-      <w:r>
-        <w:t>Test Qualification</w:t>
-      </w:r>
-    </w:p>
-    <w:p>
-      <w:pPr>
-        <w:pStyle w:val="ListBullet"/>
-      </w:pPr>
-      <w:r>
-        <w:t>Test Targeting</w:t>
-      </w:r>
-    </w:p>
-    <w:p>
-      <w:pPr>
-        <w:pStyle w:val="ListBullet"/>
-      </w:pPr>
-      <w:r>
-        <w:t>Session Created (future)</w:t>
-      </w:r>
-    </w:p>
-    <w:p>
-      <w:pPr>
-        <w:pStyle w:val="ListBullet"/>
-      </w:pPr>
-      <w:r>
-        <w:t>Session Destroyed (future)</w:t>
-      </w:r>
-    </w:p>
-    <w:p>
-      <w:pPr>
-        <w:pStyle w:val="Heading3"/>
-      </w:pPr>
-      <w:r>
-        <w:t>Definition</w:t>
-      </w:r>
-    </w:p>
-    <w:p>
       <w:r>
         <w:t>User hook</w:t>
       </w:r>
@@ -1563,7 +1979,25 @@
         <w:t xml:space="preserve"> </w:t>
       </w:r>
       <w:r>
-        <w:t xml:space="preserve">are registered in the schema. They must be defined in the meta section and then can be referenced in the subsequent sections. </w:t>
+        <w:t xml:space="preserve">are registered in the schema. </w:t>
+      </w:r>
+      <w:r>
+        <w:t>Hooks, whose domain is Schema,</w:t>
+      </w:r>
+      <w:r>
+        <w:t xml:space="preserve"> must be defined in the meta </w:t>
+      </w:r>
+      <w:r>
+        <w:t>section</w:t>
+      </w:r>
+      <w:r>
+        <w:t>.</w:t>
+      </w:r>
+      <w:r>
+        <w:t xml:space="preserve"> Hooks with the Test domain must be defined at the test level. </w:t>
+      </w:r>
+      <w:r>
+        <w:t xml:space="preserve"> </w:t>
       </w:r>
     </w:p>
     <w:p>
@@ -1620,6 +2054,52 @@
         <w:pStyle w:val="HTMLPreformatted"/>
       </w:pPr>
       <w:r>
+        <w:t>"tests": [{</w:t>
+      </w:r>
+    </w:p>
+    <w:p>
+      <w:pPr>
+        <w:pStyle w:val="HTMLPreformatted"/>
+      </w:pPr>
+      <w:r>
+        <w:t xml:space="preserve">   ...       </w:t>
+      </w:r>
+    </w:p>
+    <w:p>
+      <w:pPr>
+        <w:pStyle w:val="HTMLPreformatted"/>
+      </w:pPr>
+      <w:r>
+        <w:t xml:space="preserve">  "hooks": [</w:t>
+      </w:r>
+      <w:r>
+        <w:rPr>
+          <w:i/>
+        </w:rPr>
+        <w:t>hook-def:Object</w:t>
+      </w:r>
+      <w:r>
+        <w:t>,...]</w:t>
+      </w:r>
+    </w:p>
+    <w:p>
+      <w:pPr>
+        <w:pStyle w:val="HTMLPreformatted"/>
+      </w:pPr>
+      <w:r>
+        <w:t>}]</w:t>
+      </w:r>
+    </w:p>
+    <w:p>
+      <w:pPr>
+        <w:pStyle w:val="HTMLPreformatted"/>
+      </w:pPr>
+    </w:p>
+    <w:p>
+      <w:pPr>
+        <w:pStyle w:val="HTMLPreformatted"/>
+      </w:pPr>
+      <w:r>
         <w:t>hook-def</w:t>
       </w:r>
       <w:r>
@@ -1643,7 +2123,13 @@
         <w:rPr>
           <w:rStyle w:val="Emphasis"/>
         </w:rPr>
-        <w:t>schema-name::NameString,</w:t>
+        <w:t>hook</w:t>
+      </w:r>
+      <w:r>
+        <w:rPr>
+          <w:rStyle w:val="Emphasis"/>
+        </w:rPr>
+        <w:t>-name::NameString,</w:t>
       </w:r>
     </w:p>
     <w:p>
@@ -1670,6 +2156,27 @@
     <w:p>
       <w:pPr>
         <w:pStyle w:val="HTMLPreformatted"/>
+        <w:rPr>
+          <w:rStyle w:val="Emphasis"/>
+        </w:rPr>
+      </w:pPr>
+      <w:r>
+        <w:rPr>
+          <w:rStyle w:val="Emphasis"/>
+          <w:i w:val="0"/>
+        </w:rPr>
+        <w:t xml:space="preserve">  “init”: </w:t>
+      </w:r>
+      <w:r>
+        <w:rPr>
+          <w:rStyle w:val="Emphasis"/>
+        </w:rPr>
+        <w:t>init-parameters::JSON-String ?</w:t>
+      </w:r>
+    </w:p>
+    <w:p>
+      <w:pPr>
+        <w:pStyle w:val="HTMLPreformatted"/>
       </w:pPr>
       <w:r>
         <w:rPr>
@@ -1682,62 +2189,10 @@
     <w:p/>
     <w:p>
       <w:r>
-        <w:t>Non-meta sections reference a hook by its name, using the hook-refs clause:</w:t>
-      </w:r>
-    </w:p>
-    <w:p>
-      <w:pPr>
-        <w:pStyle w:val="HTMLPreformatted"/>
-      </w:pPr>
-    </w:p>
-    <w:p>
-      <w:pPr>
-        <w:pStyle w:val="HTMLPreformatted"/>
-      </w:pPr>
-      <w:r>
-        <w:t>test-def := {</w:t>
-      </w:r>
-    </w:p>
-    <w:p>
-      <w:pPr>
-        <w:pStyle w:val="HTMLPreformatted"/>
-      </w:pPr>
-      <w:r>
-        <w:t xml:space="preserve">   ...       </w:t>
-      </w:r>
-    </w:p>
-    <w:p>
-      <w:pPr>
-        <w:pStyle w:val="HTMLPreformatted"/>
-      </w:pPr>
-      <w:r>
-        <w:t xml:space="preserve">  "hook-refs": [</w:t>
-      </w:r>
-      <w:r>
-        <w:rPr>
-          <w:i/>
-        </w:rPr>
-        <w:t>hook-name::NameString</w:t>
-      </w:r>
-      <w:r>
-        <w:t>,...]</w:t>
-      </w:r>
-    </w:p>
-    <w:p>
-      <w:r>
-        <w:t>}</w:t>
-      </w:r>
-    </w:p>
-    <w:p/>
-    <w:p>
-      <w:r>
-        <w:t>It is a parse time error for a non-meta section to reference a hook that has not been defined in the meta section.</w:t>
-      </w:r>
-    </w:p>
-    <w:p/>
-    <w:p>
-      <w:r>
-        <w:t>Schema and session scoped hooks are active at the time of their definition. State and test scoped hooks only apply to a particular state or test and are activated by the hook-refs clause.</w:t>
+        <w:t xml:space="preserve">It is a parse time error to define schema-domained hooks at a test level or test-domained hooks at the meta level.  </w:t>
+      </w:r>
+      <w:r>
+        <w:t>Names are required and must be unique within the domain.</w:t>
       </w:r>
     </w:p>
     <w:p/>

</xml_diff>

<commit_message>
#79 WIP: hook inits.
</commit_message>
<xml_diff>
--- a/DOC/product/0.7/Server Functional Spec.docx
+++ b/DOC/product/0.7/Server Functional Spec.docx
@@ -2150,7 +2150,13 @@
         <w:rPr>
           <w:rStyle w:val="Emphasis"/>
         </w:rPr>
-        <w:t>qualified-class-name::String</w:t>
+        <w:t>fully-qualified</w:t>
+      </w:r>
+      <w:r>
+        <w:rPr>
+          <w:rStyle w:val="Emphasis"/>
+        </w:rPr>
+        <w:t>-class-name::String</w:t>
       </w:r>
     </w:p>
     <w:p>
@@ -2195,7 +2201,25 @@
         <w:t>Names are required and must be unique within the domain.</w:t>
       </w:r>
     </w:p>
-    <w:p/>
+    <w:p>
+      <w:r>
+        <w:t>The value of the ‘class’ property must be the fully qualified class name, as returned by the Class.getName() method.</w:t>
+      </w:r>
+    </w:p>
+    <w:p>
+      <w:r>
+        <w:t>The value of the ‘init’ property is a</w:t>
+      </w:r>
+      <w:r>
+        <w:t xml:space="preserve">n arbitrary JSON literal. It will be passed to the UserHook.init() method immediately after </w:t>
+      </w:r>
+      <w:r>
+        <w:t>instantiation, as a com.typesafe.comfig.ConfigValue instance, which re</w:t>
+      </w:r>
+      <w:r>
+        <w:t>presents any JavaScript literal.</w:t>
+      </w:r>
+    </w:p>
     <w:p>
       <w:pPr>
         <w:pStyle w:val="Heading3"/>

</xml_diff>

<commit_message>
#79 WIP: Replace Domains with interface hierarchy.
</commit_message>
<xml_diff>
--- a/DOC/product/0.7/Server Functional Spec.docx
+++ b/DOC/product/0.7/Server Functional Spec.docx
@@ -885,12 +885,23 @@
           <w:sz w:val="22"/>
         </w:rPr>
       </w:pPr>
+      <w:proofErr w:type="spellStart"/>
+      <w:proofErr w:type="gramStart"/>
       <w:r>
         <w:rPr>
           <w:rFonts w:ascii="Courier New" w:hAnsi="Courier New"/>
           <w:sz w:val="22"/>
         </w:rPr>
-        <w:t>variant.max.connections = 100 // default</w:t>
+        <w:t>variant.max.connections</w:t>
+      </w:r>
+      <w:proofErr w:type="spellEnd"/>
+      <w:proofErr w:type="gramEnd"/>
+      <w:r>
+        <w:rPr>
+          <w:rFonts w:ascii="Courier New" w:hAnsi="Courier New"/>
+          <w:sz w:val="22"/>
+        </w:rPr>
+        <w:t xml:space="preserve"> = 100 // default</w:t>
       </w:r>
     </w:p>
     <w:p>
@@ -924,7 +935,11 @@
         </w:rPr>
       </w:pPr>
       <w:r>
-        <w:t>When a connection is closed</w:t>
+        <w:t xml:space="preserve">When </w:t>
+      </w:r>
+      <w:proofErr w:type="gramStart"/>
+      <w:r>
+        <w:t>a connection is closed</w:t>
       </w:r>
       <w:r>
         <w:t xml:space="preserve"> </w:t>
@@ -934,7 +949,15 @@
           <w:rFonts w:ascii="Times New Roman" w:hAnsi="Times New Roman"/>
           <w:lang w:val="ru-RU"/>
         </w:rPr>
-        <w:t>by the client:</w:t>
+        <w:t>by the client</w:t>
+      </w:r>
+      <w:proofErr w:type="gramEnd"/>
+      <w:r>
+        <w:rPr>
+          <w:rFonts w:ascii="Times New Roman" w:hAnsi="Times New Roman"/>
+          <w:lang w:val="ru-RU"/>
+        </w:rPr>
+        <w:t>:</w:t>
       </w:r>
     </w:p>
     <w:p>
@@ -948,6 +971,7 @@
       <w:r>
         <w:t xml:space="preserve">Client is expected to expire all </w:t>
       </w:r>
+      <w:proofErr w:type="spellStart"/>
       <w:r>
         <w:rPr>
           <w:rFonts w:ascii="Courier New" w:hAnsi="Courier New"/>
@@ -957,6 +981,7 @@
       <w:r>
         <w:t>s</w:t>
       </w:r>
+      <w:proofErr w:type="spellEnd"/>
       <w:r>
         <w:t xml:space="preserve"> </w:t>
       </w:r>
@@ -993,6 +1018,7 @@
       <w:r>
         <w:t xml:space="preserve"> </w:t>
       </w:r>
+      <w:proofErr w:type="spellStart"/>
       <w:r>
         <w:rPr>
           <w:rFonts w:ascii="Courier New" w:hAnsi="Courier New"/>
@@ -1006,7 +1032,11 @@
         <w:t>Session</w:t>
       </w:r>
       <w:r>
-        <w:t xml:space="preserve">s </w:t>
+        <w:t>s</w:t>
+      </w:r>
+      <w:proofErr w:type="spellEnd"/>
+      <w:r>
+        <w:t xml:space="preserve"> </w:t>
       </w:r>
       <w:r>
         <w:t xml:space="preserve">associated with this </w:t>
@@ -1029,8 +1059,13 @@
     </w:p>
     <w:p>
       <w:r>
-        <w:t>When a connection is closed by the server, either due a restart or, in the future, a recreation of the schema,:</w:t>
-      </w:r>
+        <w:t>When a connection is closed by the server, either due a restart or, in the future, a recreation of the schema</w:t>
+      </w:r>
+      <w:proofErr w:type="gramStart"/>
+      <w:r>
+        <w:t>,:</w:t>
+      </w:r>
+      <w:proofErr w:type="gramEnd"/>
     </w:p>
     <w:p>
       <w:pPr>
@@ -1041,7 +1076,15 @@
         </w:numPr>
       </w:pPr>
       <w:r>
-        <w:t>All requests, associated with this connection, will receive a 400 BAD REQUEST with the further text indicating that “connection does not exist.” Upon receiving such response, client is expected to destroy its side of the connection.</w:t>
+        <w:t xml:space="preserve">All requests, associated with this connection, will receive a 400 BAD REQUEST with the further text </w:t>
+      </w:r>
+      <w:proofErr w:type="gramStart"/>
+      <w:r>
+        <w:t>indicating that</w:t>
+      </w:r>
+      <w:proofErr w:type="gramEnd"/>
+      <w:r>
+        <w:t xml:space="preserve"> “connection does not exist.” Upon receiving such response, client is expected to destroy its side of the connection.</w:t>
       </w:r>
     </w:p>
     <w:p>
@@ -1111,7 +1154,15 @@
         <w:t xml:space="preserve"> </w:t>
       </w:r>
       <w:r>
-        <w:t>must start with the meta section:</w:t>
+        <w:t xml:space="preserve">must start with the </w:t>
+      </w:r>
+      <w:proofErr w:type="gramStart"/>
+      <w:r>
+        <w:t>meta</w:t>
+      </w:r>
+      <w:proofErr w:type="gramEnd"/>
+      <w:r>
+        <w:t xml:space="preserve"> section:</w:t>
       </w:r>
     </w:p>
     <w:p>
@@ -1130,7 +1181,15 @@
         <w:t xml:space="preserve">  </w:t>
       </w:r>
       <w:r>
-        <w:t xml:space="preserve">"meta": {       </w:t>
+        <w:t>"</w:t>
+      </w:r>
+      <w:proofErr w:type="gramStart"/>
+      <w:r>
+        <w:t>meta</w:t>
+      </w:r>
+      <w:proofErr w:type="gramEnd"/>
+      <w:r>
+        <w:t xml:space="preserve">": {       </w:t>
       </w:r>
     </w:p>
     <w:p>
@@ -1146,9 +1205,11 @@
       <w:r>
         <w:t>"</w:t>
       </w:r>
+      <w:proofErr w:type="gramStart"/>
       <w:r>
         <w:t>name</w:t>
       </w:r>
+      <w:proofErr w:type="gramEnd"/>
       <w:r>
         <w:t xml:space="preserve">": </w:t>
       </w:r>
@@ -1162,7 +1223,14 @@
         <w:rPr>
           <w:rStyle w:val="Emphasis"/>
         </w:rPr>
-        <w:t>-name::NameS</w:t>
+        <w:t>-</w:t>
+      </w:r>
+      <w:proofErr w:type="spellStart"/>
+      <w:r>
+        <w:rPr>
+          <w:rStyle w:val="Emphasis"/>
+        </w:rPr>
+        <w:t>name::NameS</w:t>
       </w:r>
       <w:r>
         <w:rPr>
@@ -1170,6 +1238,7 @@
         </w:rPr>
         <w:t>tring</w:t>
       </w:r>
+      <w:proofErr w:type="spellEnd"/>
       <w:r>
         <w:t>,</w:t>
       </w:r>
@@ -1185,9 +1254,11 @@
       <w:r>
         <w:t>"</w:t>
       </w:r>
+      <w:proofErr w:type="gramStart"/>
       <w:r>
         <w:t>comment</w:t>
       </w:r>
+      <w:proofErr w:type="gramEnd"/>
       <w:r>
         <w:t xml:space="preserve">": </w:t>
       </w:r>
@@ -1195,7 +1266,14 @@
         <w:rPr>
           <w:rStyle w:val="Emphasis"/>
         </w:rPr>
-        <w:t>schema-comment</w:t>
+        <w:t>schema-</w:t>
+      </w:r>
+      <w:proofErr w:type="spellStart"/>
+      <w:r>
+        <w:rPr>
+          <w:rStyle w:val="Emphasis"/>
+        </w:rPr>
+        <w:t>comment</w:t>
       </w:r>
       <w:r>
         <w:rPr>
@@ -1209,6 +1287,7 @@
         </w:rPr>
         <w:t>String</w:t>
       </w:r>
+      <w:proofErr w:type="spellEnd"/>
       <w:r>
         <w:rPr>
           <w:rStyle w:val="Emphasis"/>
@@ -1221,14 +1300,30 @@
         <w:pStyle w:val="HTMLPreformatted"/>
       </w:pPr>
       <w:r>
-        <w:t xml:space="preserve">    "hooks": [</w:t>
+        <w:t xml:space="preserve">    "</w:t>
+      </w:r>
+      <w:proofErr w:type="gramStart"/>
+      <w:r>
+        <w:t>hooks</w:t>
+      </w:r>
+      <w:proofErr w:type="gramEnd"/>
+      <w:r>
+        <w:t>": [</w:t>
       </w:r>
       <w:r>
         <w:rPr>
           <w:i/>
         </w:rPr>
-        <w:t>hook-def:Object</w:t>
-      </w:r>
+        <w:t>hook-</w:t>
+      </w:r>
+      <w:proofErr w:type="spellStart"/>
+      <w:r>
+        <w:rPr>
+          <w:i/>
+        </w:rPr>
+        <w:t>def:Object</w:t>
+      </w:r>
+      <w:proofErr w:type="spellEnd"/>
       <w:r>
         <w:t>,...]</w:t>
       </w:r>
@@ -1252,7 +1347,15 @@
         <w:pStyle w:val="HTMLPreformatted"/>
       </w:pPr>
       <w:r>
-        <w:t xml:space="preserve">  “states”: {...},</w:t>
+        <w:t xml:space="preserve">  “</w:t>
+      </w:r>
+      <w:proofErr w:type="gramStart"/>
+      <w:r>
+        <w:t>states</w:t>
+      </w:r>
+      <w:proofErr w:type="gramEnd"/>
+      <w:r>
+        <w:t>”: {...},</w:t>
       </w:r>
     </w:p>
     <w:p>
@@ -1260,7 +1363,15 @@
         <w:pStyle w:val="HTMLPreformatted"/>
       </w:pPr>
       <w:r>
-        <w:t xml:space="preserve">  “tests”: {...)</w:t>
+        <w:t xml:space="preserve">  “</w:t>
+      </w:r>
+      <w:proofErr w:type="gramStart"/>
+      <w:r>
+        <w:t>tests</w:t>
+      </w:r>
+      <w:proofErr w:type="gramEnd"/>
+      <w:r>
+        <w:t>”: {...)</w:t>
       </w:r>
     </w:p>
     <w:p>
@@ -1310,13 +1421,21 @@
         </w:numPr>
       </w:pPr>
       <w:r>
-        <w:t>-Dvariant.</w:t>
+        <w:t>-</w:t>
+      </w:r>
+      <w:proofErr w:type="spellStart"/>
+      <w:r>
+        <w:t>Dvariant.</w:t>
       </w:r>
       <w:r>
         <w:t>schemas</w:t>
       </w:r>
       <w:r>
-        <w:t xml:space="preserve">.dir </w:t>
+        <w:t>.dir</w:t>
+      </w:r>
+      <w:proofErr w:type="spellEnd"/>
+      <w:r>
+        <w:t xml:space="preserve"> </w:t>
       </w:r>
       <w:r>
         <w:rPr>
@@ -1333,11 +1452,21 @@
           <w:numId w:val="23"/>
         </w:numPr>
       </w:pPr>
+      <w:proofErr w:type="spellStart"/>
+      <w:proofErr w:type="gramStart"/>
       <w:r>
         <w:rPr>
           <w:rFonts w:ascii="Times New Roman" w:hAnsi="Times New Roman"/>
         </w:rPr>
-        <w:t>variant.data.dir configuration property</w:t>
+        <w:t>variant.data.dir</w:t>
+      </w:r>
+      <w:proofErr w:type="spellEnd"/>
+      <w:proofErr w:type="gramEnd"/>
+      <w:r>
+        <w:rPr>
+          <w:rFonts w:ascii="Times New Roman" w:hAnsi="Times New Roman"/>
+        </w:rPr>
+        <w:t xml:space="preserve"> configuration property</w:t>
       </w:r>
     </w:p>
     <w:p>
@@ -1358,7 +1487,21 @@
         <w:rPr>
           <w:rFonts w:ascii="Times New Roman" w:hAnsi="Times New Roman"/>
         </w:rPr>
-        <w:t>/schemas classpath directory</w:t>
+        <w:t xml:space="preserve">/schemas </w:t>
+      </w:r>
+      <w:proofErr w:type="spellStart"/>
+      <w:r>
+        <w:rPr>
+          <w:rFonts w:ascii="Times New Roman" w:hAnsi="Times New Roman"/>
+        </w:rPr>
+        <w:t>classpath</w:t>
+      </w:r>
+      <w:proofErr w:type="spellEnd"/>
+      <w:r>
+        <w:rPr>
+          <w:rFonts w:ascii="Times New Roman" w:hAnsi="Times New Roman"/>
+        </w:rPr>
+        <w:t xml:space="preserve"> directory</w:t>
       </w:r>
       <w:r>
         <w:rPr>
@@ -1369,7 +1512,23 @@
     </w:p>
     <w:p>
       <w:r>
-        <w:t>Value is treated the same as Java’s File(String), i.e. if starts with slash is understood as absolute path, otherwise as relative to the applicatioin’s running directory.</w:t>
+        <w:t xml:space="preserve">Value is treated the same as Java’s </w:t>
+      </w:r>
+      <w:proofErr w:type="gramStart"/>
+      <w:r>
+        <w:t>File(</w:t>
+      </w:r>
+      <w:proofErr w:type="gramEnd"/>
+      <w:r>
+        <w:t xml:space="preserve">String), i.e. if starts with slash is understood as absolute path, otherwise as relative to the </w:t>
+      </w:r>
+      <w:proofErr w:type="spellStart"/>
+      <w:r>
+        <w:t>applicatioin’s</w:t>
+      </w:r>
+      <w:proofErr w:type="spellEnd"/>
+      <w:r>
+        <w:t xml:space="preserve"> running directory.</w:t>
       </w:r>
     </w:p>
     <w:p>
@@ -1394,38 +1553,69 @@
       </w:r>
     </w:p>
     <w:p>
+      <w:proofErr w:type="gramStart"/>
       <w:r>
         <w:t xml:space="preserve">Event flusher class is configured by the </w:t>
       </w:r>
+      <w:proofErr w:type="spellStart"/>
       <w:r>
         <w:rPr>
           <w:rStyle w:val="variant-code"/>
         </w:rPr>
         <w:t>variant.event.flusher.class.name</w:t>
       </w:r>
+      <w:proofErr w:type="spellEnd"/>
       <w:r>
         <w:t xml:space="preserve"> and </w:t>
       </w:r>
+      <w:proofErr w:type="spellStart"/>
       <w:r>
         <w:rPr>
           <w:rStyle w:val="variant-code"/>
         </w:rPr>
-        <w:t>variant.event.flusher.class.init config</w:t>
-      </w:r>
+        <w:t>variant.event.flusher.class.init</w:t>
+      </w:r>
+      <w:proofErr w:type="spellEnd"/>
       <w:r>
         <w:rPr>
           <w:rStyle w:val="variant-code"/>
         </w:rPr>
         <w:t xml:space="preserve"> </w:t>
       </w:r>
-      <w:r>
-        <w:t>keys.</w:t>
-      </w:r>
-      <w:r>
-        <w:t xml:space="preserve"> The class must be on the runtime class</w:t>
-      </w:r>
-      <w:r>
-        <w:t xml:space="preserve">path, e.g. in a jar file inside the </w:t>
+      <w:proofErr w:type="spellStart"/>
+      <w:r>
+        <w:rPr>
+          <w:rStyle w:val="variant-code"/>
+        </w:rPr>
+        <w:t>config</w:t>
+      </w:r>
+      <w:proofErr w:type="spellEnd"/>
+      <w:r>
+        <w:rPr>
+          <w:rStyle w:val="variant-code"/>
+        </w:rPr>
+        <w:t xml:space="preserve"> </w:t>
+      </w:r>
+      <w:r>
+        <w:t>keys</w:t>
+      </w:r>
+      <w:proofErr w:type="gramEnd"/>
+      <w:r>
+        <w:t>.</w:t>
+      </w:r>
+      <w:r>
+        <w:t xml:space="preserve"> The class must be on the runtime </w:t>
+      </w:r>
+      <w:proofErr w:type="spellStart"/>
+      <w:r>
+        <w:t>class</w:t>
+      </w:r>
+      <w:r>
+        <w:t>path</w:t>
+      </w:r>
+      <w:proofErr w:type="spellEnd"/>
+      <w:r>
+        <w:t xml:space="preserve">, e.g. in a jar file inside the </w:t>
       </w:r>
       <w:r>
         <w:rPr>
@@ -1459,7 +1649,15 @@
         <w:t>User hooks are handlers (o</w:t>
       </w:r>
       <w:r>
-        <w:t>r listeners) for variant lifecycle events (LSEs). They can be schema, session, state or test scoped.</w:t>
+        <w:t>r listeners) for variant lifecycle events (</w:t>
+      </w:r>
+      <w:proofErr w:type="spellStart"/>
+      <w:r>
+        <w:t>LSEs</w:t>
+      </w:r>
+      <w:proofErr w:type="spellEnd"/>
+      <w:r>
+        <w:t>). They can be schema, session, state or test scoped.</w:t>
       </w:r>
     </w:p>
     <w:tbl>
@@ -1515,6 +1713,9 @@
               <w:pStyle w:val="TableHead"/>
             </w:pPr>
             <w:r>
+              <w:t xml:space="preserve">Schema </w:t>
+            </w:r>
+            <w:r>
               <w:t>Scope</w:t>
             </w:r>
           </w:p>
@@ -1529,7 +1730,7 @@
               <w:pStyle w:val="TableHead"/>
             </w:pPr>
             <w:r>
-              <w:t>Domain</w:t>
+              <w:t>Runtime Scope</w:t>
             </w:r>
           </w:p>
         </w:tc>
@@ -1743,7 +1944,15 @@
               <w:pStyle w:val="TableCellCode"/>
             </w:pPr>
             <w:r>
-              <w:t>Schema Undeployed (future)</w:t>
+              <w:t xml:space="preserve">Schema </w:t>
+            </w:r>
+            <w:proofErr w:type="spellStart"/>
+            <w:r>
+              <w:t>Undeployed</w:t>
+            </w:r>
+            <w:proofErr w:type="spellEnd"/>
+            <w:r>
+              <w:t xml:space="preserve"> (future)</w:t>
             </w:r>
           </w:p>
         </w:tc>
@@ -1773,7 +1982,15 @@
           </w:tcPr>
           <w:p>
             <w:r>
-              <w:t>Right before an active schema is undeployed.</w:t>
+              <w:t xml:space="preserve">Right before an active schema is </w:t>
+            </w:r>
+            <w:proofErr w:type="spellStart"/>
+            <w:r>
+              <w:t>undeployed</w:t>
+            </w:r>
+            <w:proofErr w:type="spellEnd"/>
+            <w:r>
+              <w:t>.</w:t>
             </w:r>
           </w:p>
         </w:tc>
@@ -1798,7 +2015,7 @@
           </w:tcPr>
           <w:p>
             <w:r>
-              <w:t>Session</w:t>
+              <w:t>Test</w:t>
             </w:r>
           </w:p>
         </w:tc>
@@ -1808,7 +2025,7 @@
           </w:tcPr>
           <w:p>
             <w:r>
-              <w:t>Test</w:t>
+              <w:t>State Request</w:t>
             </w:r>
           </w:p>
         </w:tc>
@@ -1843,7 +2060,7 @@
           </w:tcPr>
           <w:p>
             <w:r>
-              <w:t>Session</w:t>
+              <w:t>Test</w:t>
             </w:r>
           </w:p>
         </w:tc>
@@ -1853,7 +2070,7 @@
           </w:tcPr>
           <w:p>
             <w:r>
-              <w:t>Test</w:t>
+              <w:t>State Request</w:t>
             </w:r>
           </w:p>
         </w:tc>
@@ -1888,17 +2105,17 @@
           </w:tcPr>
           <w:p>
             <w:r>
+              <w:t>Global</w:t>
+            </w:r>
+          </w:p>
+        </w:tc>
+        <w:tc>
+          <w:tcPr>
+            <w:tcW w:w="1253" w:type="dxa"/>
+          </w:tcPr>
+          <w:p>
+            <w:r>
               <w:t>Session</w:t>
-            </w:r>
-          </w:p>
-        </w:tc>
-        <w:tc>
-          <w:tcPr>
-            <w:tcW w:w="1253" w:type="dxa"/>
-          </w:tcPr>
-          <w:p>
-            <w:r>
-              <w:t>Schema</w:t>
             </w:r>
           </w:p>
         </w:tc>
@@ -1932,18 +2149,20 @@
             <w:tcW w:w="1693" w:type="dxa"/>
           </w:tcPr>
           <w:p>
+            <w:proofErr w:type="spellStart"/>
+            <w:r>
+              <w:t>Globoal</w:t>
+            </w:r>
+            <w:proofErr w:type="spellEnd"/>
+          </w:p>
+        </w:tc>
+        <w:tc>
+          <w:tcPr>
+            <w:tcW w:w="1253" w:type="dxa"/>
+          </w:tcPr>
+          <w:p>
             <w:r>
               <w:t>Session</w:t>
-            </w:r>
-          </w:p>
-        </w:tc>
-        <w:tc>
-          <w:tcPr>
-            <w:tcW w:w="1253" w:type="dxa"/>
-          </w:tcPr>
-          <w:p>
-            <w:r>
-              <w:t>Schema</w:t>
             </w:r>
           </w:p>
         </w:tc>
@@ -1985,7 +2204,15 @@
         <w:t>Hooks, whose domain is Schema,</w:t>
       </w:r>
       <w:r>
-        <w:t xml:space="preserve"> must be defined in the meta </w:t>
+        <w:t xml:space="preserve"> must be defined in the </w:t>
+      </w:r>
+      <w:proofErr w:type="gramStart"/>
+      <w:r>
+        <w:t>meta</w:t>
+      </w:r>
+      <w:proofErr w:type="gramEnd"/>
+      <w:r>
+        <w:t xml:space="preserve"> </w:t>
       </w:r>
       <w:r>
         <w:t>section</w:t>
@@ -2005,7 +2232,15 @@
         <w:pStyle w:val="HTMLPreformatted"/>
       </w:pPr>
       <w:r>
-        <w:t>"meta": {</w:t>
+        <w:t>"</w:t>
+      </w:r>
+      <w:proofErr w:type="gramStart"/>
+      <w:r>
+        <w:t>meta</w:t>
+      </w:r>
+      <w:proofErr w:type="gramEnd"/>
+      <w:r>
+        <w:t>": {</w:t>
       </w:r>
     </w:p>
     <w:p>
@@ -2024,60 +2259,30 @@
         <w:pStyle w:val="HTMLPreformatted"/>
       </w:pPr>
       <w:r>
-        <w:t xml:space="preserve">  "hooks": [</w:t>
+        <w:t xml:space="preserve">  "</w:t>
+      </w:r>
+      <w:proofErr w:type="gramStart"/>
+      <w:r>
+        <w:t>hooks</w:t>
+      </w:r>
+      <w:proofErr w:type="gramEnd"/>
+      <w:r>
+        <w:t>": [</w:t>
       </w:r>
       <w:r>
         <w:rPr>
           <w:i/>
         </w:rPr>
-        <w:t>hook-def:Object</w:t>
-      </w:r>
-      <w:r>
-        <w:t>,...]</w:t>
-      </w:r>
-    </w:p>
-    <w:p>
-      <w:pPr>
-        <w:pStyle w:val="HTMLPreformatted"/>
-      </w:pPr>
-      <w:r>
-        <w:t>}</w:t>
-      </w:r>
-    </w:p>
-    <w:p>
-      <w:pPr>
-        <w:pStyle w:val="HTMLPreformatted"/>
-      </w:pPr>
-    </w:p>
-    <w:p>
-      <w:pPr>
-        <w:pStyle w:val="HTMLPreformatted"/>
-      </w:pPr>
-      <w:r>
-        <w:t>"tests": [{</w:t>
-      </w:r>
-    </w:p>
-    <w:p>
-      <w:pPr>
-        <w:pStyle w:val="HTMLPreformatted"/>
-      </w:pPr>
-      <w:r>
-        <w:t xml:space="preserve">   ...       </w:t>
-      </w:r>
-    </w:p>
-    <w:p>
-      <w:pPr>
-        <w:pStyle w:val="HTMLPreformatted"/>
-      </w:pPr>
-      <w:r>
-        <w:t xml:space="preserve">  "hooks": [</w:t>
-      </w:r>
+        <w:t>hook-</w:t>
+      </w:r>
+      <w:proofErr w:type="spellStart"/>
       <w:r>
         <w:rPr>
           <w:i/>
         </w:rPr>
-        <w:t>hook-def:Object</w:t>
-      </w:r>
+        <w:t>def:Object</w:t>
+      </w:r>
+      <w:proofErr w:type="spellEnd"/>
       <w:r>
         <w:t>,...]</w:t>
       </w:r>
@@ -2087,7 +2292,7 @@
         <w:pStyle w:val="HTMLPreformatted"/>
       </w:pPr>
       <w:r>
-        <w:t>}]</w:t>
+        <w:t>}</w:t>
       </w:r>
     </w:p>
     <w:p>
@@ -2100,7 +2305,82 @@
         <w:pStyle w:val="HTMLPreformatted"/>
       </w:pPr>
       <w:r>
-        <w:t>hook-def</w:t>
+        <w:t>"</w:t>
+      </w:r>
+      <w:proofErr w:type="gramStart"/>
+      <w:r>
+        <w:t>tests</w:t>
+      </w:r>
+      <w:proofErr w:type="gramEnd"/>
+      <w:r>
+        <w:t>": [{</w:t>
+      </w:r>
+    </w:p>
+    <w:p>
+      <w:pPr>
+        <w:pStyle w:val="HTMLPreformatted"/>
+      </w:pPr>
+      <w:r>
+        <w:t xml:space="preserve">   ...       </w:t>
+      </w:r>
+    </w:p>
+    <w:p>
+      <w:pPr>
+        <w:pStyle w:val="HTMLPreformatted"/>
+      </w:pPr>
+      <w:r>
+        <w:t xml:space="preserve">  "</w:t>
+      </w:r>
+      <w:proofErr w:type="gramStart"/>
+      <w:r>
+        <w:t>hooks</w:t>
+      </w:r>
+      <w:proofErr w:type="gramEnd"/>
+      <w:r>
+        <w:t>": [</w:t>
+      </w:r>
+      <w:r>
+        <w:rPr>
+          <w:i/>
+        </w:rPr>
+        <w:t>hook-</w:t>
+      </w:r>
+      <w:proofErr w:type="spellStart"/>
+      <w:r>
+        <w:rPr>
+          <w:i/>
+        </w:rPr>
+        <w:t>def:Object</w:t>
+      </w:r>
+      <w:proofErr w:type="spellEnd"/>
+      <w:r>
+        <w:t>,...]</w:t>
+      </w:r>
+    </w:p>
+    <w:p>
+      <w:pPr>
+        <w:pStyle w:val="HTMLPreformatted"/>
+      </w:pPr>
+      <w:r>
+        <w:t>}]</w:t>
+      </w:r>
+    </w:p>
+    <w:p>
+      <w:pPr>
+        <w:pStyle w:val="HTMLPreformatted"/>
+      </w:pPr>
+    </w:p>
+    <w:p>
+      <w:pPr>
+        <w:pStyle w:val="HTMLPreformatted"/>
+      </w:pPr>
+      <w:proofErr w:type="gramStart"/>
+      <w:r>
+        <w:t>hook</w:t>
+      </w:r>
+      <w:proofErr w:type="gramEnd"/>
+      <w:r>
+        <w:t>-def</w:t>
       </w:r>
       <w:r>
         <w:t xml:space="preserve"> </w:t>
@@ -2117,7 +2397,15 @@
         </w:rPr>
       </w:pPr>
       <w:r>
-        <w:t xml:space="preserve">  “name”: </w:t>
+        <w:t xml:space="preserve">  “</w:t>
+      </w:r>
+      <w:proofErr w:type="gramStart"/>
+      <w:r>
+        <w:t>name</w:t>
+      </w:r>
+      <w:proofErr w:type="gramEnd"/>
+      <w:r>
+        <w:t xml:space="preserve">”: </w:t>
       </w:r>
       <w:r>
         <w:rPr>
@@ -2129,7 +2417,21 @@
         <w:rPr>
           <w:rStyle w:val="Emphasis"/>
         </w:rPr>
-        <w:t>-name::NameString,</w:t>
+        <w:t>-</w:t>
+      </w:r>
+      <w:proofErr w:type="spellStart"/>
+      <w:r>
+        <w:rPr>
+          <w:rStyle w:val="Emphasis"/>
+        </w:rPr>
+        <w:t>name::NameString</w:t>
+      </w:r>
+      <w:proofErr w:type="spellEnd"/>
+      <w:r>
+        <w:rPr>
+          <w:rStyle w:val="Emphasis"/>
+        </w:rPr>
+        <w:t>,</w:t>
       </w:r>
     </w:p>
     <w:p>
@@ -2144,7 +2446,23 @@
           <w:rStyle w:val="Emphasis"/>
           <w:i w:val="0"/>
         </w:rPr>
-        <w:t xml:space="preserve">  “class”: </w:t>
+        <w:t xml:space="preserve">  “</w:t>
+      </w:r>
+      <w:proofErr w:type="gramStart"/>
+      <w:r>
+        <w:rPr>
+          <w:rStyle w:val="Emphasis"/>
+          <w:i w:val="0"/>
+        </w:rPr>
+        <w:t>class</w:t>
+      </w:r>
+      <w:proofErr w:type="gramEnd"/>
+      <w:r>
+        <w:rPr>
+          <w:rStyle w:val="Emphasis"/>
+          <w:i w:val="0"/>
+        </w:rPr>
+        <w:t xml:space="preserve">”: </w:t>
       </w:r>
       <w:r>
         <w:rPr>
@@ -2156,8 +2474,16 @@
         <w:rPr>
           <w:rStyle w:val="Emphasis"/>
         </w:rPr>
-        <w:t>-class-name::String</w:t>
-      </w:r>
+        <w:t>-class-</w:t>
+      </w:r>
+      <w:proofErr w:type="spellStart"/>
+      <w:r>
+        <w:rPr>
+          <w:rStyle w:val="Emphasis"/>
+        </w:rPr>
+        <w:t>name::String</w:t>
+      </w:r>
+      <w:proofErr w:type="spellEnd"/>
     </w:p>
     <w:p>
       <w:pPr>
@@ -2171,13 +2497,43 @@
           <w:rStyle w:val="Emphasis"/>
           <w:i w:val="0"/>
         </w:rPr>
-        <w:t xml:space="preserve">  “init”: </w:t>
+        <w:t xml:space="preserve">  “</w:t>
+      </w:r>
+      <w:proofErr w:type="gramStart"/>
+      <w:r>
+        <w:rPr>
+          <w:rStyle w:val="Emphasis"/>
+          <w:i w:val="0"/>
+        </w:rPr>
+        <w:t>init</w:t>
+      </w:r>
+      <w:proofErr w:type="gramEnd"/>
+      <w:r>
+        <w:rPr>
+          <w:rStyle w:val="Emphasis"/>
+          <w:i w:val="0"/>
+        </w:rPr>
+        <w:t xml:space="preserve">”: </w:t>
       </w:r>
       <w:r>
         <w:rPr>
           <w:rStyle w:val="Emphasis"/>
         </w:rPr>
-        <w:t>init-parameters::JSON-String ?</w:t>
+        <w:t>init-</w:t>
+      </w:r>
+      <w:proofErr w:type="spellStart"/>
+      <w:r>
+        <w:rPr>
+          <w:rStyle w:val="Emphasis"/>
+        </w:rPr>
+        <w:t>parameters::JSON</w:t>
+      </w:r>
+      <w:proofErr w:type="spellEnd"/>
+      <w:r>
+        <w:rPr>
+          <w:rStyle w:val="Emphasis"/>
+        </w:rPr>
+        <w:t>-String ?</w:t>
       </w:r>
     </w:p>
     <w:p>
@@ -2195,7 +2551,31 @@
     <w:p/>
     <w:p>
       <w:r>
-        <w:t xml:space="preserve">It is a parse time error to define schema-domained hooks at a test level or test-domained hooks at the meta level.  </w:t>
+        <w:t>It is a parse time error to define schema-</w:t>
+      </w:r>
+      <w:proofErr w:type="spellStart"/>
+      <w:r>
+        <w:t>domained</w:t>
+      </w:r>
+      <w:proofErr w:type="spellEnd"/>
+      <w:r>
+        <w:t xml:space="preserve"> hooks at a test level or test-</w:t>
+      </w:r>
+      <w:proofErr w:type="spellStart"/>
+      <w:r>
+        <w:t>domained</w:t>
+      </w:r>
+      <w:proofErr w:type="spellEnd"/>
+      <w:r>
+        <w:t xml:space="preserve"> hooks at the </w:t>
+      </w:r>
+      <w:proofErr w:type="gramStart"/>
+      <w:r>
+        <w:t>meta</w:t>
+      </w:r>
+      <w:proofErr w:type="gramEnd"/>
+      <w:r>
+        <w:t xml:space="preserve"> level.  </w:t>
       </w:r>
       <w:r>
         <w:t>Names are required and must be unique within the domain.</w:t>
@@ -2203,7 +2583,20 @@
     </w:p>
     <w:p>
       <w:r>
-        <w:t>The value of the ‘class’ property must be the fully qualified class name, as returned by the Class.getName() method.</w:t>
+        <w:t xml:space="preserve">The value of the ‘class’ property must be the fully qualified class name, as returned by the </w:t>
+      </w:r>
+      <w:proofErr w:type="spellStart"/>
+      <w:proofErr w:type="gramStart"/>
+      <w:r>
+        <w:t>Class.getName</w:t>
+      </w:r>
+      <w:proofErr w:type="spellEnd"/>
+      <w:r>
+        <w:t>(</w:t>
+      </w:r>
+      <w:proofErr w:type="gramEnd"/>
+      <w:r>
+        <w:t>) method.</w:t>
       </w:r>
     </w:p>
     <w:p>
@@ -2211,10 +2604,31 @@
         <w:t>The value of the ‘init’ property is a</w:t>
       </w:r>
       <w:r>
-        <w:t xml:space="preserve">n arbitrary JSON literal. It will be passed to the UserHook.init() method immediately after </w:t>
-      </w:r>
-      <w:r>
-        <w:t>instantiation, as a com.typesafe.comfig.ConfigValue instance, which re</w:t>
+        <w:t xml:space="preserve">n arbitrary JSON literal. It will be passed to the </w:t>
+      </w:r>
+      <w:proofErr w:type="spellStart"/>
+      <w:proofErr w:type="gramStart"/>
+      <w:r>
+        <w:t>UserHook.init</w:t>
+      </w:r>
+      <w:proofErr w:type="spellEnd"/>
+      <w:r>
+        <w:t>(</w:t>
+      </w:r>
+      <w:proofErr w:type="gramEnd"/>
+      <w:r>
+        <w:t xml:space="preserve">) method immediately after </w:t>
+      </w:r>
+      <w:r>
+        <w:t xml:space="preserve">instantiation, as a </w:t>
+      </w:r>
+      <w:proofErr w:type="spellStart"/>
+      <w:r>
+        <w:t>com.typesafe.comfig.ConfigValue</w:t>
+      </w:r>
+      <w:proofErr w:type="spellEnd"/>
+      <w:r>
+        <w:t xml:space="preserve"> instance, which re</w:t>
       </w:r>
       <w:r>
         <w:t>presents any JavaScript literal.</w:t>
@@ -2251,7 +2665,15 @@
     <w:p/>
     <w:p>
       <w:r>
-        <w:t>For each hook in a chain, if the post() method</w:t>
+        <w:t xml:space="preserve">For each hook in a chain, if the </w:t>
+      </w:r>
+      <w:proofErr w:type="gramStart"/>
+      <w:r>
+        <w:t>post(</w:t>
+      </w:r>
+      <w:proofErr w:type="gramEnd"/>
+      <w:r>
+        <w:t>) method</w:t>
       </w:r>
       <w:r>
         <w:t xml:space="preserve"> returns a non-null, the remaining listeners are ignored. </w:t>
@@ -2336,7 +2758,23 @@
         <w:pStyle w:val="ListBullet"/>
       </w:pPr>
       <w:r>
-        <w:t>Property names are case insensitive, i.e. createDate is the same as CreateDate.</w:t>
+        <w:t xml:space="preserve">Property names are case insensitive, i.e. </w:t>
+      </w:r>
+      <w:proofErr w:type="spellStart"/>
+      <w:r>
+        <w:t>createDate</w:t>
+      </w:r>
+      <w:proofErr w:type="spellEnd"/>
+      <w:r>
+        <w:t xml:space="preserve"> is the same as </w:t>
+      </w:r>
+      <w:proofErr w:type="spellStart"/>
+      <w:r>
+        <w:t>CreateDate</w:t>
+      </w:r>
+      <w:proofErr w:type="spellEnd"/>
+      <w:r>
+        <w:t>.</w:t>
       </w:r>
     </w:p>
     <w:p>
@@ -2356,7 +2794,15 @@
         <w:t xml:space="preserve">JSON strings </w:t>
       </w:r>
       <w:r>
-        <w:t>and are deserialized lazily, if server needs them.</w:t>
+        <w:t xml:space="preserve">and are </w:t>
+      </w:r>
+      <w:proofErr w:type="spellStart"/>
+      <w:r>
+        <w:t>deserialized</w:t>
+      </w:r>
+      <w:proofErr w:type="spellEnd"/>
+      <w:r>
+        <w:t xml:space="preserve"> lazily, if server needs them.</w:t>
       </w:r>
     </w:p>
     <w:p>
@@ -2385,9 +2831,11 @@
       <w:r>
         <w:t>"</w:t>
       </w:r>
+      <w:proofErr w:type="gramStart"/>
       <w:r>
         <w:t>name</w:t>
       </w:r>
+      <w:proofErr w:type="gramEnd"/>
       <w:r>
         <w:t>":</w:t>
       </w:r>
@@ -2424,7 +2872,21 @@
         <w:rPr>
           <w:b/>
         </w:rPr>
-        <w:t>"name":</w:t>
+        <w:t>"</w:t>
+      </w:r>
+      <w:proofErr w:type="gramStart"/>
+      <w:r>
+        <w:rPr>
+          <w:b/>
+        </w:rPr>
+        <w:t>name</w:t>
+      </w:r>
+      <w:proofErr w:type="gramEnd"/>
+      <w:r>
+        <w:rPr>
+          <w:b/>
+        </w:rPr>
+        <w:t>":</w:t>
       </w:r>
       <w:r>
         <w:t xml:space="preserve"> </w:t>
@@ -2443,7 +2905,25 @@
           <w:b/>
           <w:i w:val="0"/>
         </w:rPr>
-        <w:t>&lt;Number?=NOW&gt;</w:t>
+        <w:t>&lt;Number</w:t>
+      </w:r>
+      <w:proofErr w:type="gramStart"/>
+      <w:r>
+        <w:rPr>
+          <w:rStyle w:val="Emphasis"/>
+          <w:b/>
+          <w:i w:val="0"/>
+        </w:rPr>
+        <w:t>?=</w:t>
+      </w:r>
+      <w:proofErr w:type="gramEnd"/>
+      <w:r>
+        <w:rPr>
+          <w:rStyle w:val="Emphasis"/>
+          <w:b/>
+          <w:i w:val="0"/>
+        </w:rPr>
+        <w:t>NOW&gt;</w:t>
       </w:r>
       <w:r>
         <w:rPr>
@@ -2521,7 +3001,15 @@
         <w:t>ion</w:t>
       </w:r>
       <w:r>
-        <w:t>/:schema-name</w:t>
+        <w:t>/</w:t>
+      </w:r>
+      <w:proofErr w:type="gramStart"/>
+      <w:r>
+        <w:t>:schema</w:t>
+      </w:r>
+      <w:proofErr w:type="gramEnd"/>
+      <w:r>
+        <w:t>-name</w:t>
       </w:r>
     </w:p>
     <w:p>
@@ -2606,13 +3094,41 @@
                 <w:sz w:val="20"/>
               </w:rPr>
             </w:pPr>
+            <w:proofErr w:type="gramStart"/>
             <w:r>
               <w:rPr>
                 <w:rFonts w:ascii="Courier" w:hAnsi="Courier" w:cs="Courier"/>
                 <w:color w:val="3B2322"/>
                 <w:sz w:val="20"/>
               </w:rPr>
-              <w:t>text/plain; charset=utf-8</w:t>
+              <w:t>text</w:t>
+            </w:r>
+            <w:proofErr w:type="gramEnd"/>
+            <w:r>
+              <w:rPr>
+                <w:rFonts w:ascii="Courier" w:hAnsi="Courier" w:cs="Courier"/>
+                <w:color w:val="3B2322"/>
+                <w:sz w:val="20"/>
+              </w:rPr>
+              <w:t xml:space="preserve">/plain; </w:t>
+            </w:r>
+            <w:proofErr w:type="spellStart"/>
+            <w:r>
+              <w:rPr>
+                <w:rFonts w:ascii="Courier" w:hAnsi="Courier" w:cs="Courier"/>
+                <w:color w:val="3B2322"/>
+                <w:sz w:val="20"/>
+              </w:rPr>
+              <w:t>charset</w:t>
+            </w:r>
+            <w:proofErr w:type="spellEnd"/>
+            <w:r>
+              <w:rPr>
+                <w:rFonts w:ascii="Courier" w:hAnsi="Courier" w:cs="Courier"/>
+                <w:color w:val="3B2322"/>
+                <w:sz w:val="20"/>
+              </w:rPr>
+              <w:t>=utf-8</w:t>
             </w:r>
           </w:p>
         </w:tc>
@@ -2715,9 +3231,11 @@
               <w:pStyle w:val="HTMLPreformatted"/>
               <w:ind w:left="330"/>
             </w:pPr>
+            <w:proofErr w:type="gramStart"/>
             <w:r>
               <w:t xml:space="preserve">{   </w:t>
             </w:r>
+            <w:proofErr w:type="gramEnd"/>
           </w:p>
           <w:p>
             <w:pPr>
@@ -2736,8 +3254,13 @@
             <w:r>
               <w:t>"</w:t>
             </w:r>
-            <w:r>
-              <w:t>id":</w:t>
+            <w:proofErr w:type="gramStart"/>
+            <w:r>
+              <w:t>id</w:t>
+            </w:r>
+            <w:proofErr w:type="gramEnd"/>
+            <w:r>
+              <w:t>":</w:t>
             </w:r>
             <w:r>
               <w:rPr>
@@ -2774,8 +3297,15 @@
               <w:t xml:space="preserve">  </w:t>
             </w:r>
             <w:r>
-              <w:t>"ts</w:t>
-            </w:r>
+              <w:t>"</w:t>
+            </w:r>
+            <w:proofErr w:type="spellStart"/>
+            <w:proofErr w:type="gramStart"/>
+            <w:r>
+              <w:t>ts</w:t>
+            </w:r>
+            <w:proofErr w:type="spellEnd"/>
+            <w:proofErr w:type="gramEnd"/>
             <w:r>
               <w:t>":</w:t>
             </w:r>
@@ -2821,7 +3351,15 @@
               <w:t xml:space="preserve">  </w:t>
             </w:r>
             <w:r>
-              <w:t>"schema":</w:t>
+              <w:t>"</w:t>
+            </w:r>
+            <w:proofErr w:type="gramStart"/>
+            <w:r>
+              <w:t>schema</w:t>
+            </w:r>
+            <w:proofErr w:type="gramEnd"/>
+            <w:r>
+              <w:t>":</w:t>
             </w:r>
             <w:r>
               <w:rPr>
@@ -2862,9 +3400,11 @@
             <w:pPr>
               <w:pStyle w:val="HTMLPreformatted"/>
             </w:pPr>
+            <w:proofErr w:type="gramStart"/>
             <w:r>
               <w:t>id</w:t>
             </w:r>
+            <w:proofErr w:type="gramEnd"/>
           </w:p>
         </w:tc>
         <w:tc>
@@ -2901,9 +3441,13 @@
             <w:pPr>
               <w:pStyle w:val="HTMLPreformatted"/>
             </w:pPr>
+            <w:proofErr w:type="spellStart"/>
+            <w:proofErr w:type="gramStart"/>
             <w:r>
               <w:t>ts</w:t>
             </w:r>
+            <w:proofErr w:type="spellEnd"/>
+            <w:proofErr w:type="gramEnd"/>
           </w:p>
         </w:tc>
         <w:tc>
@@ -2946,9 +3490,11 @@
             <w:pPr>
               <w:pStyle w:val="HTMLPreformatted"/>
             </w:pPr>
+            <w:proofErr w:type="gramStart"/>
             <w:r>
               <w:t>schema</w:t>
             </w:r>
+            <w:proofErr w:type="gramEnd"/>
           </w:p>
         </w:tc>
         <w:tc>
@@ -3083,7 +3629,15 @@
         <w:t>DELETE</w:t>
       </w:r>
       <w:r>
-        <w:t xml:space="preserve"> /connect/:schema-</w:t>
+        <w:t xml:space="preserve"> /connect/</w:t>
+      </w:r>
+      <w:proofErr w:type="gramStart"/>
+      <w:r>
+        <w:t>:schema</w:t>
+      </w:r>
+      <w:proofErr w:type="gramEnd"/>
+      <w:r>
+        <w:t>-</w:t>
       </w:r>
       <w:r>
         <w:t>id</w:t>
@@ -3173,13 +3727,41 @@
                 <w:sz w:val="20"/>
               </w:rPr>
             </w:pPr>
+            <w:proofErr w:type="gramStart"/>
             <w:r>
               <w:rPr>
                 <w:rFonts w:ascii="Courier" w:hAnsi="Courier" w:cs="Courier"/>
                 <w:color w:val="3B2322"/>
                 <w:sz w:val="20"/>
               </w:rPr>
-              <w:t>text/plain; charset=utf-8</w:t>
+              <w:t>text</w:t>
+            </w:r>
+            <w:proofErr w:type="gramEnd"/>
+            <w:r>
+              <w:rPr>
+                <w:rFonts w:ascii="Courier" w:hAnsi="Courier" w:cs="Courier"/>
+                <w:color w:val="3B2322"/>
+                <w:sz w:val="20"/>
+              </w:rPr>
+              <w:t xml:space="preserve">/plain; </w:t>
+            </w:r>
+            <w:proofErr w:type="spellStart"/>
+            <w:r>
+              <w:rPr>
+                <w:rFonts w:ascii="Courier" w:hAnsi="Courier" w:cs="Courier"/>
+                <w:color w:val="3B2322"/>
+                <w:sz w:val="20"/>
+              </w:rPr>
+              <w:t>charset</w:t>
+            </w:r>
+            <w:proofErr w:type="spellEnd"/>
+            <w:r>
+              <w:rPr>
+                <w:rFonts w:ascii="Courier" w:hAnsi="Courier" w:cs="Courier"/>
+                <w:color w:val="3B2322"/>
+                <w:sz w:val="20"/>
+              </w:rPr>
+              <w:t>=utf-8</w:t>
             </w:r>
           </w:p>
         </w:tc>
@@ -3512,13 +4094,41 @@
                 <w:sz w:val="20"/>
               </w:rPr>
             </w:pPr>
+            <w:proofErr w:type="gramStart"/>
             <w:r>
               <w:rPr>
                 <w:rFonts w:ascii="Courier" w:hAnsi="Courier" w:cs="Courier"/>
                 <w:color w:val="3B2322"/>
                 <w:sz w:val="20"/>
               </w:rPr>
-              <w:t>text/plain; charset=utf-8</w:t>
+              <w:t>text</w:t>
+            </w:r>
+            <w:proofErr w:type="gramEnd"/>
+            <w:r>
+              <w:rPr>
+                <w:rFonts w:ascii="Courier" w:hAnsi="Courier" w:cs="Courier"/>
+                <w:color w:val="3B2322"/>
+                <w:sz w:val="20"/>
+              </w:rPr>
+              <w:t xml:space="preserve">/plain; </w:t>
+            </w:r>
+            <w:proofErr w:type="spellStart"/>
+            <w:r>
+              <w:rPr>
+                <w:rFonts w:ascii="Courier" w:hAnsi="Courier" w:cs="Courier"/>
+                <w:color w:val="3B2322"/>
+                <w:sz w:val="20"/>
+              </w:rPr>
+              <w:t>charset</w:t>
+            </w:r>
+            <w:proofErr w:type="spellEnd"/>
+            <w:r>
+              <w:rPr>
+                <w:rFonts w:ascii="Courier" w:hAnsi="Courier" w:cs="Courier"/>
+                <w:color w:val="3B2322"/>
+                <w:sz w:val="20"/>
+              </w:rPr>
+              <w:t>=utf-8</w:t>
             </w:r>
           </w:p>
         </w:tc>
@@ -3552,16 +4162,28 @@
             <w:pPr>
               <w:pStyle w:val="TableCellCode"/>
             </w:pPr>
+            <w:proofErr w:type="gramStart"/>
             <w:r>
               <w:t xml:space="preserve">{   </w:t>
             </w:r>
+            <w:proofErr w:type="gramEnd"/>
           </w:p>
           <w:p>
             <w:pPr>
               <w:pStyle w:val="TableCellCode"/>
             </w:pPr>
             <w:r>
-              <w:t xml:space="preserve">   "sid":</w:t>
+              <w:t xml:space="preserve">   "</w:t>
+            </w:r>
+            <w:proofErr w:type="spellStart"/>
+            <w:proofErr w:type="gramStart"/>
+            <w:r>
+              <w:t>sid</w:t>
+            </w:r>
+            <w:proofErr w:type="spellEnd"/>
+            <w:proofErr w:type="gramEnd"/>
+            <w:r>
+              <w:t>":</w:t>
             </w:r>
             <w:r>
               <w:t xml:space="preserve"> &lt;</w:t>
@@ -3590,7 +4212,15 @@
               <w:ind w:left="450"/>
             </w:pPr>
             <w:r>
-              <w:t xml:space="preserve">"name": </w:t>
+              <w:t>"</w:t>
+            </w:r>
+            <w:proofErr w:type="gramStart"/>
+            <w:r>
+              <w:t>name</w:t>
+            </w:r>
+            <w:proofErr w:type="gramEnd"/>
+            <w:r>
+              <w:t xml:space="preserve">": </w:t>
             </w:r>
             <w:r>
               <w:t>&lt;</w:t>
@@ -3619,8 +4249,13 @@
               <w:ind w:left="450"/>
             </w:pPr>
             <w:r>
-              <w:t>"value</w:t>
-            </w:r>
+              <w:t>"</w:t>
+            </w:r>
+            <w:proofErr w:type="gramStart"/>
+            <w:r>
+              <w:t>value</w:t>
+            </w:r>
+            <w:proofErr w:type="gramEnd"/>
             <w:r>
               <w:t xml:space="preserve">": </w:t>
             </w:r>
@@ -3660,9 +4295,13 @@
             <w:r>
               <w:t>"</w:t>
             </w:r>
+            <w:proofErr w:type="spellStart"/>
+            <w:proofErr w:type="gramStart"/>
             <w:r>
               <w:t>ts</w:t>
             </w:r>
+            <w:proofErr w:type="spellEnd"/>
+            <w:proofErr w:type="gramEnd"/>
             <w:r>
               <w:t>":</w:t>
             </w:r>
@@ -3709,7 +4348,17 @@
               <w:t xml:space="preserve">   </w:t>
             </w:r>
             <w:r>
-              <w:t xml:space="preserve"> "params": </w:t>
+              <w:t xml:space="preserve"> "</w:t>
+            </w:r>
+            <w:proofErr w:type="spellStart"/>
+            <w:proofErr w:type="gramStart"/>
+            <w:r>
+              <w:t>params</w:t>
+            </w:r>
+            <w:proofErr w:type="spellEnd"/>
+            <w:proofErr w:type="gramEnd"/>
+            <w:r>
+              <w:t xml:space="preserve">": </w:t>
             </w:r>
             <w:r>
               <w:t>&lt;Array</w:t>
@@ -3742,9 +4391,11 @@
             <w:r>
               <w:t xml:space="preserve">          "</w:t>
             </w:r>
+            <w:proofErr w:type="gramStart"/>
             <w:r>
               <w:t>key</w:t>
             </w:r>
+            <w:proofErr w:type="gramEnd"/>
             <w:r>
               <w:t xml:space="preserve">": </w:t>
             </w:r>
@@ -3783,9 +4434,13 @@
             <w:r>
               <w:t xml:space="preserve">          "</w:t>
             </w:r>
+            <w:proofErr w:type="spellStart"/>
+            <w:proofErr w:type="gramStart"/>
             <w:r>
               <w:t>val</w:t>
             </w:r>
+            <w:proofErr w:type="spellEnd"/>
+            <w:proofErr w:type="gramEnd"/>
             <w:r>
               <w:t xml:space="preserve">": </w:t>
             </w:r>
@@ -3862,12 +4517,16 @@
             <w:pPr>
               <w:pStyle w:val="TableCellCode"/>
             </w:pPr>
+            <w:proofErr w:type="spellStart"/>
+            <w:proofErr w:type="gramStart"/>
             <w:r>
               <w:t>s</w:t>
             </w:r>
             <w:r>
               <w:t>id</w:t>
             </w:r>
+            <w:proofErr w:type="spellEnd"/>
+            <w:proofErr w:type="gramEnd"/>
           </w:p>
         </w:tc>
         <w:tc>
@@ -3898,9 +4557,11 @@
             <w:pPr>
               <w:pStyle w:val="TableCellCode"/>
             </w:pPr>
+            <w:proofErr w:type="gramStart"/>
             <w:r>
               <w:t>name</w:t>
             </w:r>
+            <w:proofErr w:type="gramEnd"/>
           </w:p>
         </w:tc>
         <w:tc>
@@ -3931,9 +4592,11 @@
             <w:pPr>
               <w:pStyle w:val="TableCellCode"/>
             </w:pPr>
+            <w:proofErr w:type="gramStart"/>
             <w:r>
               <w:t>value</w:t>
             </w:r>
+            <w:proofErr w:type="gramEnd"/>
           </w:p>
         </w:tc>
         <w:tc>
@@ -3959,9 +4622,13 @@
             <w:pPr>
               <w:pStyle w:val="TableCellCode"/>
             </w:pPr>
+            <w:proofErr w:type="spellStart"/>
+            <w:proofErr w:type="gramStart"/>
             <w:r>
               <w:t>ts</w:t>
             </w:r>
+            <w:proofErr w:type="spellEnd"/>
+            <w:proofErr w:type="gramEnd"/>
           </w:p>
         </w:tc>
         <w:tc>
@@ -3992,9 +4659,13 @@
             <w:pPr>
               <w:pStyle w:val="TableCellCode"/>
             </w:pPr>
+            <w:proofErr w:type="spellStart"/>
+            <w:proofErr w:type="gramStart"/>
             <w:r>
               <w:t>params</w:t>
             </w:r>
+            <w:proofErr w:type="spellEnd"/>
+            <w:proofErr w:type="gramEnd"/>
           </w:p>
         </w:tc>
         <w:tc>
@@ -4234,12 +4905,17 @@
               <w:t>GET</w:t>
             </w:r>
             <w:r>
-              <w:t xml:space="preserve"> /session/:</w:t>
+              <w:t xml:space="preserve"> /session/</w:t>
+            </w:r>
+            <w:proofErr w:type="gramStart"/>
+            <w:r>
+              <w:t>:</w:t>
             </w:r>
             <w:r>
               <w:t>id</w:t>
             </w:r>
             <w:bookmarkEnd w:id="7"/>
+            <w:proofErr w:type="gramEnd"/>
           </w:p>
         </w:tc>
       </w:tr>
@@ -4335,13 +5011,41 @@
                       <w:sz w:val="20"/>
                     </w:rPr>
                   </w:pPr>
+                  <w:proofErr w:type="gramStart"/>
                   <w:r>
                     <w:rPr>
                       <w:rFonts w:ascii="Courier" w:hAnsi="Courier" w:cs="Courier"/>
                       <w:color w:val="3B2322"/>
                       <w:sz w:val="20"/>
                     </w:rPr>
-                    <w:t>text/plain; charset=utf-8</w:t>
+                    <w:t>text</w:t>
+                  </w:r>
+                  <w:proofErr w:type="gramEnd"/>
+                  <w:r>
+                    <w:rPr>
+                      <w:rFonts w:ascii="Courier" w:hAnsi="Courier" w:cs="Courier"/>
+                      <w:color w:val="3B2322"/>
+                      <w:sz w:val="20"/>
+                    </w:rPr>
+                    <w:t xml:space="preserve">/plain; </w:t>
+                  </w:r>
+                  <w:proofErr w:type="spellStart"/>
+                  <w:r>
+                    <w:rPr>
+                      <w:rFonts w:ascii="Courier" w:hAnsi="Courier" w:cs="Courier"/>
+                      <w:color w:val="3B2322"/>
+                      <w:sz w:val="20"/>
+                    </w:rPr>
+                    <w:t>charset</w:t>
+                  </w:r>
+                  <w:proofErr w:type="spellEnd"/>
+                  <w:r>
+                    <w:rPr>
+                      <w:rFonts w:ascii="Courier" w:hAnsi="Courier" w:cs="Courier"/>
+                      <w:color w:val="3B2322"/>
+                      <w:sz w:val="20"/>
+                    </w:rPr>
+                    <w:t>=utf-8</w:t>
                   </w:r>
                 </w:p>
               </w:tc>
@@ -4412,9 +5116,11 @@
                     <w:pStyle w:val="HTMLPreformatted"/>
                     <w:ind w:left="330"/>
                   </w:pPr>
+                  <w:proofErr w:type="gramStart"/>
                   <w:r>
                     <w:t xml:space="preserve">{   </w:t>
                   </w:r>
+                  <w:proofErr w:type="gramEnd"/>
                 </w:p>
                 <w:p>
                   <w:pPr>
@@ -4422,14 +5128,32 @@
                     <w:ind w:left="330"/>
                   </w:pPr>
                   <w:r>
-                    <w:t xml:space="preserve">  "sid": </w:t>
+                    <w:t xml:space="preserve">  "</w:t>
+                  </w:r>
+                  <w:proofErr w:type="spellStart"/>
+                  <w:proofErr w:type="gramStart"/>
+                  <w:r>
+                    <w:t>sid</w:t>
+                  </w:r>
+                  <w:proofErr w:type="spellEnd"/>
+                  <w:proofErr w:type="gramEnd"/>
+                  <w:r>
+                    <w:t xml:space="preserve">": </w:t>
                   </w:r>
                   <w:r>
                     <w:rPr>
                       <w:rStyle w:val="Emphasis"/>
                     </w:rPr>
-                    <w:t>session-id::String</w:t>
-                  </w:r>
+                    <w:t>session-</w:t>
+                  </w:r>
+                  <w:proofErr w:type="spellStart"/>
+                  <w:r>
+                    <w:rPr>
+                      <w:rStyle w:val="Emphasis"/>
+                    </w:rPr>
+                    <w:t>id::String</w:t>
+                  </w:r>
+                  <w:proofErr w:type="spellEnd"/>
                   <w:r>
                     <w:t xml:space="preserve">,   </w:t>
                   </w:r>
@@ -4440,14 +5164,26 @@
                     <w:ind w:left="330"/>
                   </w:pPr>
                   <w:r>
-                    <w:t xml:space="preserve">  "ts": </w:t>
-                  </w:r>
+                    <w:t xml:space="preserve">  "</w:t>
+                  </w:r>
+                  <w:proofErr w:type="spellStart"/>
+                  <w:proofErr w:type="gramStart"/>
+                  <w:r>
+                    <w:t>ts</w:t>
+                  </w:r>
+                  <w:proofErr w:type="spellEnd"/>
+                  <w:proofErr w:type="gramEnd"/>
+                  <w:r>
+                    <w:t xml:space="preserve">": </w:t>
+                  </w:r>
+                  <w:proofErr w:type="spellStart"/>
                   <w:r>
                     <w:rPr>
                       <w:rStyle w:val="Emphasis"/>
                     </w:rPr>
                     <w:t>timestamp::Number</w:t>
                   </w:r>
+                  <w:proofErr w:type="spellEnd"/>
                   <w:r>
                     <w:t>,</w:t>
                   </w:r>
@@ -4458,14 +5194,32 @@
                     <w:ind w:left="330"/>
                   </w:pPr>
                   <w:r>
-                    <w:t xml:space="preserve">  "schid": </w:t>
+                    <w:t xml:space="preserve">  "</w:t>
+                  </w:r>
+                  <w:proofErr w:type="spellStart"/>
+                  <w:proofErr w:type="gramStart"/>
+                  <w:r>
+                    <w:t>schid</w:t>
+                  </w:r>
+                  <w:proofErr w:type="spellEnd"/>
+                  <w:proofErr w:type="gramEnd"/>
+                  <w:r>
+                    <w:t xml:space="preserve">": </w:t>
                   </w:r>
                   <w:r>
                     <w:rPr>
                       <w:rStyle w:val="Emphasis"/>
                     </w:rPr>
-                    <w:t>schema-id::String</w:t>
-                  </w:r>
+                    <w:t>schema-</w:t>
+                  </w:r>
+                  <w:proofErr w:type="spellStart"/>
+                  <w:r>
+                    <w:rPr>
+                      <w:rStyle w:val="Emphasis"/>
+                    </w:rPr>
+                    <w:t>id::String</w:t>
+                  </w:r>
+                  <w:proofErr w:type="spellEnd"/>
                   <w:r>
                     <w:t>,</w:t>
                   </w:r>
@@ -4476,13 +5230,37 @@
                     <w:ind w:left="330"/>
                   </w:pPr>
                   <w:r>
-                    <w:t xml:space="preserve">  "req": </w:t>
+                    <w:t xml:space="preserve">  "</w:t>
+                  </w:r>
+                  <w:proofErr w:type="spellStart"/>
+                  <w:proofErr w:type="gramStart"/>
+                  <w:r>
+                    <w:t>req</w:t>
+                  </w:r>
+                  <w:proofErr w:type="spellEnd"/>
+                  <w:proofErr w:type="gramEnd"/>
+                  <w:r>
+                    <w:t xml:space="preserve">": </w:t>
                   </w:r>
                   <w:r>
                     <w:rPr>
                       <w:rStyle w:val="Emphasis"/>
                     </w:rPr>
-                    <w:t>request-def::Object ?</w:t>
+                    <w:t>request-</w:t>
+                  </w:r>
+                  <w:proofErr w:type="spellStart"/>
+                  <w:r>
+                    <w:rPr>
+                      <w:rStyle w:val="Emphasis"/>
+                    </w:rPr>
+                    <w:t>def::Object</w:t>
+                  </w:r>
+                  <w:proofErr w:type="spellEnd"/>
+                  <w:r>
+                    <w:rPr>
+                      <w:rStyle w:val="Emphasis"/>
+                    </w:rPr>
+                    <w:t xml:space="preserve"> ?</w:t>
                   </w:r>
                   <w:r>
                     <w:t>,</w:t>
@@ -4494,7 +5272,15 @@
                     <w:ind w:left="330"/>
                   </w:pPr>
                   <w:r>
-                    <w:t xml:space="preserve">  "states": [</w:t>
+                    <w:t xml:space="preserve">  "</w:t>
+                  </w:r>
+                  <w:proofErr w:type="gramStart"/>
+                  <w:r>
+                    <w:t>states</w:t>
+                  </w:r>
+                  <w:proofErr w:type="gramEnd"/>
+                  <w:r>
+                    <w:t>": [</w:t>
                   </w:r>
                 </w:p>
                 <w:p>
@@ -4503,8 +5289,13 @@
                     <w:ind w:left="330"/>
                   </w:pPr>
                   <w:r>
-                    <w:t xml:space="preserve">    {       </w:t>
-                  </w:r>
+                    <w:t xml:space="preserve">    </w:t>
+                  </w:r>
+                  <w:proofErr w:type="gramStart"/>
+                  <w:r>
+                    <w:t xml:space="preserve">{       </w:t>
+                  </w:r>
+                  <w:proofErr w:type="gramEnd"/>
                 </w:p>
                 <w:p>
                   <w:pPr>
@@ -4512,14 +5303,30 @@
                     <w:ind w:left="330"/>
                   </w:pPr>
                   <w:r>
-                    <w:t xml:space="preserve">      "state": </w:t>
+                    <w:t xml:space="preserve">      "</w:t>
+                  </w:r>
+                  <w:proofErr w:type="gramStart"/>
+                  <w:r>
+                    <w:t>state</w:t>
+                  </w:r>
+                  <w:proofErr w:type="gramEnd"/>
+                  <w:r>
+                    <w:t xml:space="preserve">": </w:t>
                   </w:r>
                   <w:r>
                     <w:rPr>
                       <w:rStyle w:val="Emphasis"/>
                     </w:rPr>
-                    <w:t>state-name::String</w:t>
-                  </w:r>
+                    <w:t>state-</w:t>
+                  </w:r>
+                  <w:proofErr w:type="spellStart"/>
+                  <w:r>
+                    <w:rPr>
+                      <w:rStyle w:val="Emphasis"/>
+                    </w:rPr>
+                    <w:t>name::String</w:t>
+                  </w:r>
+                  <w:proofErr w:type="spellEnd"/>
                   <w:r>
                     <w:t>,</w:t>
                   </w:r>
@@ -4530,14 +5337,30 @@
                     <w:ind w:left="330"/>
                   </w:pPr>
                   <w:r>
-                    <w:t xml:space="preserve">      "count": </w:t>
+                    <w:t xml:space="preserve">      "</w:t>
+                  </w:r>
+                  <w:proofErr w:type="gramStart"/>
+                  <w:r>
+                    <w:t>count</w:t>
+                  </w:r>
+                  <w:proofErr w:type="gramEnd"/>
+                  <w:r>
+                    <w:t xml:space="preserve">": </w:t>
                   </w:r>
                   <w:r>
                     <w:rPr>
                       <w:rStyle w:val="Emphasis"/>
                     </w:rPr>
-                    <w:t>visit-count::Number</w:t>
-                  </w:r>
+                    <w:t>visit-</w:t>
+                  </w:r>
+                  <w:proofErr w:type="spellStart"/>
+                  <w:r>
+                    <w:rPr>
+                      <w:rStyle w:val="Emphasis"/>
+                    </w:rPr>
+                    <w:t>count::Number</w:t>
+                  </w:r>
+                  <w:proofErr w:type="spellEnd"/>
                   <w:r>
                     <w:t>,</w:t>
                   </w:r>
@@ -4575,14 +5398,30 @@
                     <w:ind w:left="330"/>
                   </w:pPr>
                   <w:r>
-                    <w:t xml:space="preserve">  "tests": [</w:t>
+                    <w:t xml:space="preserve">  "</w:t>
+                  </w:r>
+                  <w:proofErr w:type="gramStart"/>
+                  <w:r>
+                    <w:t>tests</w:t>
+                  </w:r>
+                  <w:proofErr w:type="gramEnd"/>
+                  <w:r>
+                    <w:t>": [</w:t>
                   </w:r>
                   <w:r>
                     <w:rPr>
                       <w:rStyle w:val="Emphasis"/>
                     </w:rPr>
-                    <w:t>test-name::String</w:t>
-                  </w:r>
+                    <w:t>test-</w:t>
+                  </w:r>
+                  <w:proofErr w:type="spellStart"/>
+                  <w:r>
+                    <w:rPr>
+                      <w:rStyle w:val="Emphasis"/>
+                    </w:rPr>
+                    <w:t>name::String</w:t>
+                  </w:r>
+                  <w:proofErr w:type="spellEnd"/>
                   <w:r>
                     <w:t>,</w:t>
                   </w:r>
@@ -4596,17 +5435,35 @@
                     <w:ind w:left="330"/>
                   </w:pPr>
                   <w:r>
-                    <w:t xml:space="preserve">  "disqualT</w:t>
-                  </w:r>
-                  <w:r>
-                    <w:t>ests": [</w:t>
+                    <w:t xml:space="preserve">  "</w:t>
+                  </w:r>
+                  <w:proofErr w:type="spellStart"/>
+                  <w:proofErr w:type="gramStart"/>
+                  <w:r>
+                    <w:t>disqualT</w:t>
+                  </w:r>
+                  <w:r>
+                    <w:t>ests</w:t>
+                  </w:r>
+                  <w:proofErr w:type="spellEnd"/>
+                  <w:proofErr w:type="gramEnd"/>
+                  <w:r>
+                    <w:t>": [</w:t>
                   </w:r>
                   <w:r>
                     <w:rPr>
                       <w:rStyle w:val="Emphasis"/>
                     </w:rPr>
-                    <w:t>test-name::String</w:t>
-                  </w:r>
+                    <w:t>test-</w:t>
+                  </w:r>
+                  <w:proofErr w:type="spellStart"/>
+                  <w:r>
+                    <w:rPr>
+                      <w:rStyle w:val="Emphasis"/>
+                    </w:rPr>
+                    <w:t>name::String</w:t>
+                  </w:r>
+                  <w:proofErr w:type="spellEnd"/>
                   <w:r>
                     <w:t>,...]</w:t>
                   </w:r>
@@ -4632,8 +5489,13 @@
                     <w:pStyle w:val="TableCellCode"/>
                     <w:ind w:left="330"/>
                   </w:pPr>
-                  <w:r>
-                    <w:t>request-def ::=</w:t>
+                  <w:proofErr w:type="gramStart"/>
+                  <w:r>
+                    <w:t>request</w:t>
+                  </w:r>
+                  <w:proofErr w:type="gramEnd"/>
+                  <w:r>
+                    <w:t>-def ::=</w:t>
                   </w:r>
                 </w:p>
                 <w:p>
@@ -4651,14 +5513,30 @@
                     <w:ind w:left="330"/>
                   </w:pPr>
                   <w:r>
-                    <w:t xml:space="preserve">  "state": </w:t>
+                    <w:t xml:space="preserve">  "</w:t>
+                  </w:r>
+                  <w:proofErr w:type="gramStart"/>
+                  <w:r>
+                    <w:t>state</w:t>
+                  </w:r>
+                  <w:proofErr w:type="gramEnd"/>
+                  <w:r>
+                    <w:t xml:space="preserve">": </w:t>
                   </w:r>
                   <w:r>
                     <w:rPr>
                       <w:rStyle w:val="Emphasis"/>
                     </w:rPr>
-                    <w:t>state-name::String</w:t>
-                  </w:r>
+                    <w:t>state-</w:t>
+                  </w:r>
+                  <w:proofErr w:type="spellStart"/>
+                  <w:r>
+                    <w:rPr>
+                      <w:rStyle w:val="Emphasis"/>
+                    </w:rPr>
+                    <w:t>name::String</w:t>
+                  </w:r>
+                  <w:proofErr w:type="spellEnd"/>
                   <w:r>
                     <w:t>,</w:t>
                   </w:r>
@@ -4669,14 +5547,24 @@
                     <w:ind w:left="330"/>
                   </w:pPr>
                   <w:r>
-                    <w:t xml:space="preserve">  "status": </w:t>
-                  </w:r>
+                    <w:t xml:space="preserve">  "</w:t>
+                  </w:r>
+                  <w:proofErr w:type="gramStart"/>
+                  <w:r>
+                    <w:t>status</w:t>
+                  </w:r>
+                  <w:proofErr w:type="gramEnd"/>
+                  <w:r>
+                    <w:t xml:space="preserve">": </w:t>
+                  </w:r>
+                  <w:proofErr w:type="spellStart"/>
                   <w:r>
                     <w:rPr>
                       <w:rStyle w:val="Emphasis"/>
                     </w:rPr>
                     <w:t>status::String</w:t>
                   </w:r>
+                  <w:proofErr w:type="spellEnd"/>
                   <w:r>
                     <w:t>,</w:t>
                   </w:r>
@@ -4687,14 +5575,32 @@
                     <w:ind w:left="330"/>
                   </w:pPr>
                   <w:r>
-                    <w:t xml:space="preserve">  "comm": </w:t>
+                    <w:t xml:space="preserve">  "</w:t>
+                  </w:r>
+                  <w:proofErr w:type="spellStart"/>
+                  <w:proofErr w:type="gramStart"/>
+                  <w:r>
+                    <w:t>comm</w:t>
+                  </w:r>
+                  <w:proofErr w:type="spellEnd"/>
+                  <w:proofErr w:type="gramEnd"/>
+                  <w:r>
+                    <w:t xml:space="preserve">": </w:t>
                   </w:r>
                   <w:r>
                     <w:rPr>
                       <w:rStyle w:val="Emphasis"/>
                     </w:rPr>
-                    <w:t>is-commited::Boolean</w:t>
-                  </w:r>
+                    <w:t>is-</w:t>
+                  </w:r>
+                  <w:proofErr w:type="spellStart"/>
+                  <w:r>
+                    <w:rPr>
+                      <w:rStyle w:val="Emphasis"/>
+                    </w:rPr>
+                    <w:t>commited::Boolean</w:t>
+                  </w:r>
+                  <w:proofErr w:type="spellEnd"/>
                   <w:r>
                     <w:t>,</w:t>
                   </w:r>
@@ -4705,7 +5611,17 @@
                     <w:ind w:left="330"/>
                   </w:pPr>
                   <w:r>
-                    <w:t xml:space="preserve">  "params": [</w:t>
+                    <w:t xml:space="preserve">  "</w:t>
+                  </w:r>
+                  <w:proofErr w:type="spellStart"/>
+                  <w:proofErr w:type="gramStart"/>
+                  <w:r>
+                    <w:t>params</w:t>
+                  </w:r>
+                  <w:proofErr w:type="spellEnd"/>
+                  <w:proofErr w:type="gramEnd"/>
+                  <w:r>
+                    <w:t>": [</w:t>
                   </w:r>
                 </w:p>
                 <w:p>
@@ -4723,14 +5639,24 @@
                     <w:ind w:left="330"/>
                   </w:pPr>
                   <w:r>
-                    <w:t xml:space="preserve">      "key": </w:t>
-                  </w:r>
+                    <w:t xml:space="preserve">      "</w:t>
+                  </w:r>
+                  <w:proofErr w:type="gramStart"/>
+                  <w:r>
+                    <w:t>key</w:t>
+                  </w:r>
+                  <w:proofErr w:type="gramEnd"/>
+                  <w:r>
+                    <w:t xml:space="preserve">": </w:t>
+                  </w:r>
+                  <w:proofErr w:type="spellStart"/>
                   <w:r>
                     <w:rPr>
                       <w:rStyle w:val="Emphasis"/>
                     </w:rPr>
                     <w:t>param-name::String</w:t>
                   </w:r>
+                  <w:proofErr w:type="spellEnd"/>
                   <w:r>
                     <w:t xml:space="preserve">, </w:t>
                   </w:r>
@@ -4744,14 +5670,26 @@
                     </w:rPr>
                   </w:pPr>
                   <w:r>
-                    <w:t xml:space="preserve">      "val": </w:t>
-                  </w:r>
+                    <w:t xml:space="preserve">      "</w:t>
+                  </w:r>
+                  <w:proofErr w:type="spellStart"/>
+                  <w:proofErr w:type="gramStart"/>
+                  <w:r>
+                    <w:t>val</w:t>
+                  </w:r>
+                  <w:proofErr w:type="spellEnd"/>
+                  <w:proofErr w:type="gramEnd"/>
+                  <w:r>
+                    <w:t xml:space="preserve">": </w:t>
+                  </w:r>
+                  <w:proofErr w:type="spellStart"/>
                   <w:r>
                     <w:rPr>
                       <w:rStyle w:val="Emphasis"/>
                     </w:rPr>
                     <w:t>param-value::String</w:t>
                   </w:r>
+                  <w:proofErr w:type="spellEnd"/>
                 </w:p>
                 <w:p>
                   <w:pPr>
@@ -4786,13 +5724,37 @@
                     <w:ind w:left="330"/>
                   </w:pPr>
                   <w:r>
-                    <w:t xml:space="preserve">  "exps": </w:t>
+                    <w:t xml:space="preserve">  "</w:t>
+                  </w:r>
+                  <w:proofErr w:type="spellStart"/>
+                  <w:proofErr w:type="gramStart"/>
+                  <w:r>
+                    <w:t>exps</w:t>
+                  </w:r>
+                  <w:proofErr w:type="spellEnd"/>
+                  <w:proofErr w:type="gramEnd"/>
+                  <w:r>
+                    <w:t xml:space="preserve">": </w:t>
                   </w:r>
                   <w:r>
                     <w:rPr>
                       <w:rStyle w:val="Emphasis"/>
                     </w:rPr>
-                    <w:t>experience-list::List[String]</w:t>
+                    <w:t>experience-</w:t>
+                  </w:r>
+                  <w:proofErr w:type="spellStart"/>
+                  <w:r>
+                    <w:rPr>
+                      <w:rStyle w:val="Emphasis"/>
+                    </w:rPr>
+                    <w:t>list::List</w:t>
+                  </w:r>
+                  <w:proofErr w:type="spellEnd"/>
+                  <w:r>
+                    <w:rPr>
+                      <w:rStyle w:val="Emphasis"/>
+                    </w:rPr>
+                    <w:t>[String]</w:t>
                   </w:r>
                   <w:r>
                     <w:t xml:space="preserve"> </w:t>
@@ -4824,8 +5786,13 @@
                       <w:sz w:val="18"/>
                     </w:rPr>
                   </w:pPr>
-                  <w:r>
-                    <w:t>session-id</w:t>
+                  <w:proofErr w:type="gramStart"/>
+                  <w:r>
+                    <w:t>session</w:t>
+                  </w:r>
+                  <w:proofErr w:type="gramEnd"/>
+                  <w:r>
+                    <w:t>-id</w:t>
                   </w:r>
                 </w:p>
               </w:tc>
@@ -4861,9 +5828,11 @@
                       <w:sz w:val="18"/>
                     </w:rPr>
                   </w:pPr>
+                  <w:proofErr w:type="gramStart"/>
                   <w:r>
                     <w:t>timestamp</w:t>
                   </w:r>
+                  <w:proofErr w:type="gramEnd"/>
                 </w:p>
               </w:tc>
               <w:tc>
@@ -4898,8 +5867,13 @@
                       <w:sz w:val="18"/>
                     </w:rPr>
                   </w:pPr>
-                  <w:r>
-                    <w:t>schema-id</w:t>
+                  <w:proofErr w:type="gramStart"/>
+                  <w:r>
+                    <w:t>schema</w:t>
+                  </w:r>
+                  <w:proofErr w:type="gramEnd"/>
+                  <w:r>
+                    <w:t>-id</w:t>
                   </w:r>
                 </w:p>
               </w:tc>
@@ -4930,8 +5904,13 @@
                       <w:sz w:val="18"/>
                     </w:rPr>
                   </w:pPr>
-                  <w:r>
-                    <w:t>state-name</w:t>
+                  <w:proofErr w:type="gramStart"/>
+                  <w:r>
+                    <w:t>state</w:t>
+                  </w:r>
+                  <w:proofErr w:type="gramEnd"/>
+                  <w:r>
+                    <w:t>-name</w:t>
                   </w:r>
                 </w:p>
               </w:tc>
@@ -4967,8 +5946,13 @@
                       <w:sz w:val="18"/>
                     </w:rPr>
                   </w:pPr>
-                  <w:r>
-                    <w:t>visit-count</w:t>
+                  <w:proofErr w:type="gramStart"/>
+                  <w:r>
+                    <w:t>visit</w:t>
+                  </w:r>
+                  <w:proofErr w:type="gramEnd"/>
+                  <w:r>
+                    <w:t>-count</w:t>
                   </w:r>
                 </w:p>
               </w:tc>
@@ -5004,8 +5988,13 @@
                       <w:sz w:val="18"/>
                     </w:rPr>
                   </w:pPr>
-                  <w:r>
-                    <w:t>test-name</w:t>
+                  <w:proofErr w:type="gramStart"/>
+                  <w:r>
+                    <w:t>test</w:t>
+                  </w:r>
+                  <w:proofErr w:type="gramEnd"/>
+                  <w:r>
+                    <w:t>-name</w:t>
                   </w:r>
                 </w:p>
               </w:tc>
@@ -5041,8 +6030,13 @@
                       <w:sz w:val="18"/>
                     </w:rPr>
                   </w:pPr>
-                  <w:r>
-                    <w:t>is-qualified</w:t>
+                  <w:proofErr w:type="gramStart"/>
+                  <w:r>
+                    <w:t>is</w:t>
+                  </w:r>
+                  <w:proofErr w:type="gramEnd"/>
+                  <w:r>
+                    <w:t>-qualified</w:t>
                   </w:r>
                 </w:p>
               </w:tc>
@@ -5058,8 +6052,13 @@
                     </w:rPr>
                   </w:pPr>
                   <w:r>
-                    <w:t>Is this session qualified for this test.</w:t>
-                  </w:r>
+                    <w:t xml:space="preserve">Is this session qualified for this </w:t>
+                  </w:r>
+                  <w:proofErr w:type="gramStart"/>
+                  <w:r>
+                    <w:t>test.</w:t>
+                  </w:r>
+                  <w:proofErr w:type="gramEnd"/>
                 </w:p>
               </w:tc>
             </w:tr>
@@ -5235,9 +6234,14 @@
             </w:pPr>
             <w:bookmarkStart w:id="8" w:name="_Toc342559031"/>
             <w:r>
-              <w:t>PUT /session/:id</w:t>
+              <w:t>PUT /session/</w:t>
+            </w:r>
+            <w:proofErr w:type="gramStart"/>
+            <w:r>
+              <w:t>:id</w:t>
             </w:r>
             <w:bookmarkEnd w:id="8"/>
+            <w:proofErr w:type="gramEnd"/>
           </w:p>
         </w:tc>
       </w:tr>
@@ -5345,13 +6349,41 @@
             <w:vAlign w:val="center"/>
           </w:tcPr>
           <w:p>
+            <w:proofErr w:type="gramStart"/>
             <w:r>
               <w:rPr>
                 <w:rFonts w:ascii="Courier" w:hAnsi="Courier" w:cs="Courier"/>
                 <w:color w:val="3B2322"/>
                 <w:sz w:val="20"/>
               </w:rPr>
-              <w:t>text/plain; charset=utf-8</w:t>
+              <w:t>text</w:t>
+            </w:r>
+            <w:proofErr w:type="gramEnd"/>
+            <w:r>
+              <w:rPr>
+                <w:rFonts w:ascii="Courier" w:hAnsi="Courier" w:cs="Courier"/>
+                <w:color w:val="3B2322"/>
+                <w:sz w:val="20"/>
+              </w:rPr>
+              <w:t xml:space="preserve">/plain; </w:t>
+            </w:r>
+            <w:proofErr w:type="spellStart"/>
+            <w:r>
+              <w:rPr>
+                <w:rFonts w:ascii="Courier" w:hAnsi="Courier" w:cs="Courier"/>
+                <w:color w:val="3B2322"/>
+                <w:sz w:val="20"/>
+              </w:rPr>
+              <w:t>charset</w:t>
+            </w:r>
+            <w:proofErr w:type="spellEnd"/>
+            <w:r>
+              <w:rPr>
+                <w:rFonts w:ascii="Courier" w:hAnsi="Courier" w:cs="Courier"/>
+                <w:color w:val="3B2322"/>
+                <w:sz w:val="20"/>
+              </w:rPr>
+              <w:t>=utf-8</w:t>
             </w:r>
           </w:p>
         </w:tc>
@@ -5386,8 +6418,13 @@
               <w:pStyle w:val="TableCellCode"/>
             </w:pPr>
             <w:r>
-              <w:t>See response body of GET /session/:id</w:t>
-            </w:r>
+              <w:t>See response body of GET /session/</w:t>
+            </w:r>
+            <w:proofErr w:type="gramStart"/>
+            <w:r>
+              <w:t>:id</w:t>
+            </w:r>
+            <w:proofErr w:type="gramEnd"/>
           </w:p>
         </w:tc>
       </w:tr>
@@ -5601,7 +6638,15 @@
         </w:numPr>
       </w:pPr>
       <w:r>
-        <w:t>Line numbers for semantical errors.</w:t>
+        <w:t xml:space="preserve">Line numbers for </w:t>
+      </w:r>
+      <w:proofErr w:type="spellStart"/>
+      <w:r>
+        <w:t>semantical</w:t>
+      </w:r>
+      <w:proofErr w:type="spellEnd"/>
+      <w:r>
+        <w:t xml:space="preserve"> errors.</w:t>
       </w:r>
     </w:p>
     <w:p>
@@ -5637,7 +6682,31 @@
         </w:numPr>
       </w:pPr>
       <w:r>
-        <w:t>Hard vs soft schema reload. Hard will recreate an existing schema even if active connections exist, while soft will wait for all active connections to close (possibly indefinitely, i.e. recommended in conjunction with previous point). The goal is to have a mode in which no active sessions will receive a ConnectionClosed exception.</w:t>
+        <w:t xml:space="preserve">Hard </w:t>
+      </w:r>
+      <w:proofErr w:type="spellStart"/>
+      <w:r>
+        <w:t>vs</w:t>
+      </w:r>
+      <w:proofErr w:type="spellEnd"/>
+      <w:r>
+        <w:t xml:space="preserve"> soft </w:t>
+      </w:r>
+      <w:proofErr w:type="gramStart"/>
+      <w:r>
+        <w:t>schema reload</w:t>
+      </w:r>
+      <w:proofErr w:type="gramEnd"/>
+      <w:r>
+        <w:t xml:space="preserve">. Hard will recreate an existing schema even if active connections exist, while soft will wait for all active connections to close (possibly indefinitely, i.e. recommended in conjunction with previous point). The goal is to have a mode in which no active sessions will receive a </w:t>
+      </w:r>
+      <w:proofErr w:type="spellStart"/>
+      <w:r>
+        <w:t>ConnectionClosed</w:t>
+      </w:r>
+      <w:proofErr w:type="spellEnd"/>
+      <w:r>
+        <w:t xml:space="preserve"> exception.</w:t>
       </w:r>
     </w:p>
     <w:sectPr>

</xml_diff>

<commit_message>
#65 app compiles, tests don't compile.
</commit_message>
<xml_diff>
--- a/DOC/product/0.7/Server Functional Spec.docx
+++ b/DOC/product/0.7/Server Functional Spec.docx
@@ -874,7 +874,13 @@
     </w:p>
     <w:p>
       <w:r>
-        <w:t>Server is configured with a fixed number of allowable connections:</w:t>
+        <w:t xml:space="preserve">Server is configured with a fixed number of </w:t>
+      </w:r>
+      <w:r>
+        <w:t>active</w:t>
+      </w:r>
+      <w:r>
+        <w:t xml:space="preserve"> connections:</w:t>
       </w:r>
     </w:p>
     <w:p>
@@ -885,23 +891,12 @@
           <w:sz w:val="22"/>
         </w:rPr>
       </w:pPr>
-      <w:proofErr w:type="spellStart"/>
-      <w:proofErr w:type="gramStart"/>
       <w:r>
         <w:rPr>
           <w:rFonts w:ascii="Courier New" w:hAnsi="Courier New"/>
           <w:sz w:val="22"/>
         </w:rPr>
-        <w:t>variant.max.connections</w:t>
-      </w:r>
-      <w:proofErr w:type="spellEnd"/>
-      <w:proofErr w:type="gramEnd"/>
-      <w:r>
-        <w:rPr>
-          <w:rFonts w:ascii="Courier New" w:hAnsi="Courier New"/>
-          <w:sz w:val="22"/>
-        </w:rPr>
-        <w:t xml:space="preserve"> = 100 // default</w:t>
+        <w:t>variant.max.connections = 100 // default</w:t>
       </w:r>
     </w:p>
     <w:p>
@@ -935,11 +930,7 @@
         </w:rPr>
       </w:pPr>
       <w:r>
-        <w:t xml:space="preserve">When </w:t>
-      </w:r>
-      <w:proofErr w:type="gramStart"/>
-      <w:r>
-        <w:t>a connection is closed</w:t>
+        <w:t>When a connection is closed</w:t>
       </w:r>
       <w:r>
         <w:t xml:space="preserve"> </w:t>
@@ -949,15 +940,7 @@
           <w:rFonts w:ascii="Times New Roman" w:hAnsi="Times New Roman"/>
           <w:lang w:val="ru-RU"/>
         </w:rPr>
-        <w:t>by the client</w:t>
-      </w:r>
-      <w:proofErr w:type="gramEnd"/>
-      <w:r>
-        <w:rPr>
-          <w:rFonts w:ascii="Times New Roman" w:hAnsi="Times New Roman"/>
-          <w:lang w:val="ru-RU"/>
-        </w:rPr>
-        <w:t>:</w:t>
+        <w:t>by the client:</w:t>
       </w:r>
     </w:p>
     <w:p>
@@ -971,17 +954,24 @@
       <w:r>
         <w:t xml:space="preserve">Client is expected to expire all </w:t>
       </w:r>
-      <w:proofErr w:type="spellStart"/>
-      <w:r>
-        <w:rPr>
-          <w:rFonts w:ascii="Courier New" w:hAnsi="Courier New"/>
-        </w:rPr>
-        <w:t>ClientSession</w:t>
+      <w:r>
+        <w:t>c</w:t>
+      </w:r>
+      <w:r>
+        <w:t>lient</w:t>
+      </w:r>
+      <w:r>
+        <w:t xml:space="preserve"> </w:t>
       </w:r>
       <w:r>
         <w:t>s</w:t>
       </w:r>
-      <w:proofErr w:type="spellEnd"/>
+      <w:r>
+        <w:t>essions</w:t>
+      </w:r>
+      <w:r>
+        <w:t>,</w:t>
+      </w:r>
       <w:r>
         <w:t xml:space="preserve"> </w:t>
       </w:r>
@@ -1016,33 +1006,19 @@
         <w:t>to expire all</w:t>
       </w:r>
       <w:r>
+        <w:t xml:space="preserve"> server sessions,</w:t>
+      </w:r>
+      <w:r>
         <w:t xml:space="preserve"> </w:t>
       </w:r>
-      <w:proofErr w:type="spellStart"/>
-      <w:r>
-        <w:rPr>
-          <w:rFonts w:ascii="Courier New" w:hAnsi="Courier New"/>
-        </w:rPr>
-        <w:t>Server</w:t>
-      </w:r>
-      <w:r>
-        <w:rPr>
-          <w:rFonts w:ascii="Courier New" w:hAnsi="Courier New"/>
-        </w:rPr>
-        <w:t>Session</w:t>
-      </w:r>
-      <w:r>
-        <w:t>s</w:t>
-      </w:r>
-      <w:proofErr w:type="spellEnd"/>
-      <w:r>
-        <w:t xml:space="preserve"> </w:t>
-      </w:r>
       <w:r>
         <w:t xml:space="preserve">associated with this </w:t>
       </w:r>
       <w:r>
-        <w:t>and lets the vacuum thread to clean them out.</w:t>
+        <w:t>and let</w:t>
+      </w:r>
+      <w:r>
+        <w:t xml:space="preserve"> the vacuum thread to clean them out.</w:t>
       </w:r>
     </w:p>
     <w:p>
@@ -1054,18 +1030,22 @@
         </w:numPr>
       </w:pPr>
       <w:r>
-        <w:t xml:space="preserve">Removes the connection object from the connection table. </w:t>
+        <w:t>Server r</w:t>
+      </w:r>
+      <w:r>
+        <w:t xml:space="preserve">emoves the connection object from the connection table. </w:t>
       </w:r>
     </w:p>
     <w:p>
       <w:r>
-        <w:t>When a connection is closed by the server, either due a restart or, in the future, a recreation of the schema</w:t>
-      </w:r>
-      <w:proofErr w:type="gramStart"/>
-      <w:r>
-        <w:t>,:</w:t>
-      </w:r>
-      <w:proofErr w:type="gramEnd"/>
+        <w:t xml:space="preserve">When a connection is closed by the server, either due a restart or, in the future, a </w:t>
+      </w:r>
+      <w:r>
+        <w:t>redeployment</w:t>
+      </w:r>
+      <w:r>
+        <w:t xml:space="preserve"> of the schema,:</w:t>
+      </w:r>
     </w:p>
     <w:p>
       <w:pPr>
@@ -1076,15 +1056,7 @@
         </w:numPr>
       </w:pPr>
       <w:r>
-        <w:t xml:space="preserve">All requests, associated with this connection, will receive a 400 BAD REQUEST with the further text </w:t>
-      </w:r>
-      <w:proofErr w:type="gramStart"/>
-      <w:r>
-        <w:t>indicating that</w:t>
-      </w:r>
-      <w:proofErr w:type="gramEnd"/>
-      <w:r>
-        <w:t xml:space="preserve"> “connection does not exist.” Upon receiving such response, client is expected to destroy its side of the connection.</w:t>
+        <w:t>All requests, associated with this connection, will receive a 400 BAD REQUEST with the further text indicating that “connection does not exist.” Upon receiving such response, client is expected to destroy its side of the connection.</w:t>
       </w:r>
     </w:p>
     <w:p>
@@ -1154,15 +1126,7 @@
         <w:t xml:space="preserve"> </w:t>
       </w:r>
       <w:r>
-        <w:t xml:space="preserve">must start with the </w:t>
-      </w:r>
-      <w:proofErr w:type="gramStart"/>
-      <w:r>
-        <w:t>meta</w:t>
-      </w:r>
-      <w:proofErr w:type="gramEnd"/>
-      <w:r>
-        <w:t xml:space="preserve"> section:</w:t>
+        <w:t>must start with the meta section:</w:t>
       </w:r>
     </w:p>
     <w:p>
@@ -1181,15 +1145,7 @@
         <w:t xml:space="preserve">  </w:t>
       </w:r>
       <w:r>
-        <w:t>"</w:t>
-      </w:r>
-      <w:proofErr w:type="gramStart"/>
-      <w:r>
-        <w:t>meta</w:t>
-      </w:r>
-      <w:proofErr w:type="gramEnd"/>
-      <w:r>
-        <w:t xml:space="preserve">": {       </w:t>
+        <w:t xml:space="preserve">"meta": {       </w:t>
       </w:r>
     </w:p>
     <w:p>
@@ -1205,11 +1161,9 @@
       <w:r>
         <w:t>"</w:t>
       </w:r>
-      <w:proofErr w:type="gramStart"/>
       <w:r>
         <w:t>name</w:t>
       </w:r>
-      <w:proofErr w:type="gramEnd"/>
       <w:r>
         <w:t xml:space="preserve">": </w:t>
       </w:r>
@@ -1223,14 +1177,7 @@
         <w:rPr>
           <w:rStyle w:val="Emphasis"/>
         </w:rPr>
-        <w:t>-</w:t>
-      </w:r>
-      <w:proofErr w:type="spellStart"/>
-      <w:r>
-        <w:rPr>
-          <w:rStyle w:val="Emphasis"/>
-        </w:rPr>
-        <w:t>name::NameS</w:t>
+        <w:t>-name::NameS</w:t>
       </w:r>
       <w:r>
         <w:rPr>
@@ -1238,7 +1185,6 @@
         </w:rPr>
         <w:t>tring</w:t>
       </w:r>
-      <w:proofErr w:type="spellEnd"/>
       <w:r>
         <w:t>,</w:t>
       </w:r>
@@ -1254,11 +1200,9 @@
       <w:r>
         <w:t>"</w:t>
       </w:r>
-      <w:proofErr w:type="gramStart"/>
       <w:r>
         <w:t>comment</w:t>
       </w:r>
-      <w:proofErr w:type="gramEnd"/>
       <w:r>
         <w:t xml:space="preserve">": </w:t>
       </w:r>
@@ -1266,14 +1210,7 @@
         <w:rPr>
           <w:rStyle w:val="Emphasis"/>
         </w:rPr>
-        <w:t>schema-</w:t>
-      </w:r>
-      <w:proofErr w:type="spellStart"/>
-      <w:r>
-        <w:rPr>
-          <w:rStyle w:val="Emphasis"/>
-        </w:rPr>
-        <w:t>comment</w:t>
+        <w:t>schema-comment</w:t>
       </w:r>
       <w:r>
         <w:rPr>
@@ -1287,7 +1224,6 @@
         </w:rPr>
         <w:t>String</w:t>
       </w:r>
-      <w:proofErr w:type="spellEnd"/>
       <w:r>
         <w:rPr>
           <w:rStyle w:val="Emphasis"/>
@@ -1300,30 +1236,14 @@
         <w:pStyle w:val="HTMLPreformatted"/>
       </w:pPr>
       <w:r>
-        <w:t xml:space="preserve">    "</w:t>
-      </w:r>
-      <w:proofErr w:type="gramStart"/>
-      <w:r>
-        <w:t>hooks</w:t>
-      </w:r>
-      <w:proofErr w:type="gramEnd"/>
-      <w:r>
-        <w:t>": [</w:t>
+        <w:t xml:space="preserve">    "hooks": [</w:t>
       </w:r>
       <w:r>
         <w:rPr>
           <w:i/>
         </w:rPr>
-        <w:t>hook-</w:t>
-      </w:r>
-      <w:proofErr w:type="spellStart"/>
-      <w:r>
-        <w:rPr>
-          <w:i/>
-        </w:rPr>
-        <w:t>def:Object</w:t>
-      </w:r>
-      <w:proofErr w:type="spellEnd"/>
+        <w:t>hook-def:Object</w:t>
+      </w:r>
       <w:r>
         <w:t>,...]</w:t>
       </w:r>
@@ -1347,15 +1267,7 @@
         <w:pStyle w:val="HTMLPreformatted"/>
       </w:pPr>
       <w:r>
-        <w:t xml:space="preserve">  “</w:t>
-      </w:r>
-      <w:proofErr w:type="gramStart"/>
-      <w:r>
-        <w:t>states</w:t>
-      </w:r>
-      <w:proofErr w:type="gramEnd"/>
-      <w:r>
-        <w:t>”: {...},</w:t>
+        <w:t xml:space="preserve">  “states”: {...},</w:t>
       </w:r>
     </w:p>
     <w:p>
@@ -1363,15 +1275,7 @@
         <w:pStyle w:val="HTMLPreformatted"/>
       </w:pPr>
       <w:r>
-        <w:t xml:space="preserve">  “</w:t>
-      </w:r>
-      <w:proofErr w:type="gramStart"/>
-      <w:r>
-        <w:t>tests</w:t>
-      </w:r>
-      <w:proofErr w:type="gramEnd"/>
-      <w:r>
-        <w:t>”: {...)</w:t>
+        <w:t xml:space="preserve">  “tests”: {...)</w:t>
       </w:r>
     </w:p>
     <w:p>
@@ -1421,21 +1325,13 @@
         </w:numPr>
       </w:pPr>
       <w:r>
-        <w:t>-</w:t>
-      </w:r>
-      <w:proofErr w:type="spellStart"/>
-      <w:r>
-        <w:t>Dvariant.</w:t>
+        <w:t>-Dvariant.</w:t>
       </w:r>
       <w:r>
         <w:t>schemas</w:t>
       </w:r>
       <w:r>
-        <w:t>.dir</w:t>
-      </w:r>
-      <w:proofErr w:type="spellEnd"/>
-      <w:r>
-        <w:t xml:space="preserve"> </w:t>
+        <w:t xml:space="preserve">.dir </w:t>
       </w:r>
       <w:r>
         <w:rPr>
@@ -1452,21 +1348,11 @@
           <w:numId w:val="23"/>
         </w:numPr>
       </w:pPr>
-      <w:proofErr w:type="spellStart"/>
-      <w:proofErr w:type="gramStart"/>
       <w:r>
         <w:rPr>
           <w:rFonts w:ascii="Times New Roman" w:hAnsi="Times New Roman"/>
         </w:rPr>
-        <w:t>variant.data.dir</w:t>
-      </w:r>
-      <w:proofErr w:type="spellEnd"/>
-      <w:proofErr w:type="gramEnd"/>
-      <w:r>
-        <w:rPr>
-          <w:rFonts w:ascii="Times New Roman" w:hAnsi="Times New Roman"/>
-        </w:rPr>
-        <w:t xml:space="preserve"> configuration property</w:t>
+        <w:t>variant.data.dir configuration property</w:t>
       </w:r>
     </w:p>
     <w:p>
@@ -1487,21 +1373,7 @@
         <w:rPr>
           <w:rFonts w:ascii="Times New Roman" w:hAnsi="Times New Roman"/>
         </w:rPr>
-        <w:t xml:space="preserve">/schemas </w:t>
-      </w:r>
-      <w:proofErr w:type="spellStart"/>
-      <w:r>
-        <w:rPr>
-          <w:rFonts w:ascii="Times New Roman" w:hAnsi="Times New Roman"/>
-        </w:rPr>
-        <w:t>classpath</w:t>
-      </w:r>
-      <w:proofErr w:type="spellEnd"/>
-      <w:r>
-        <w:rPr>
-          <w:rFonts w:ascii="Times New Roman" w:hAnsi="Times New Roman"/>
-        </w:rPr>
-        <w:t xml:space="preserve"> directory</w:t>
+        <w:t>/schemas classpath directory</w:t>
       </w:r>
       <w:r>
         <w:rPr>
@@ -1512,23 +1384,7 @@
     </w:p>
     <w:p>
       <w:r>
-        <w:t xml:space="preserve">Value is treated the same as Java’s </w:t>
-      </w:r>
-      <w:proofErr w:type="gramStart"/>
-      <w:r>
-        <w:t>File(</w:t>
-      </w:r>
-      <w:proofErr w:type="gramEnd"/>
-      <w:r>
-        <w:t xml:space="preserve">String), i.e. if starts with slash is understood as absolute path, otherwise as relative to the </w:t>
-      </w:r>
-      <w:proofErr w:type="spellStart"/>
-      <w:r>
-        <w:t>applicatioin’s</w:t>
-      </w:r>
-      <w:proofErr w:type="spellEnd"/>
-      <w:r>
-        <w:t xml:space="preserve"> running directory.</w:t>
+        <w:t>Value is treated the same as Java’s File(String), i.e. if starts with slash is understood as absolute path, otherwise as relative to the applicatioin’s running directory.</w:t>
       </w:r>
     </w:p>
     <w:p>
@@ -1553,69 +1409,38 @@
       </w:r>
     </w:p>
     <w:p>
-      <w:proofErr w:type="gramStart"/>
       <w:r>
         <w:t xml:space="preserve">Event flusher class is configured by the </w:t>
       </w:r>
-      <w:proofErr w:type="spellStart"/>
       <w:r>
         <w:rPr>
           <w:rStyle w:val="variant-code"/>
         </w:rPr>
         <w:t>variant.event.flusher.class.name</w:t>
       </w:r>
-      <w:proofErr w:type="spellEnd"/>
       <w:r>
         <w:t xml:space="preserve"> and </w:t>
       </w:r>
-      <w:proofErr w:type="spellStart"/>
       <w:r>
         <w:rPr>
           <w:rStyle w:val="variant-code"/>
         </w:rPr>
-        <w:t>variant.event.flusher.class.init</w:t>
-      </w:r>
-      <w:proofErr w:type="spellEnd"/>
+        <w:t>variant.event.flusher.class.init config</w:t>
+      </w:r>
       <w:r>
         <w:rPr>
           <w:rStyle w:val="variant-code"/>
         </w:rPr>
         <w:t xml:space="preserve"> </w:t>
       </w:r>
-      <w:proofErr w:type="spellStart"/>
-      <w:r>
-        <w:rPr>
-          <w:rStyle w:val="variant-code"/>
-        </w:rPr>
-        <w:t>config</w:t>
-      </w:r>
-      <w:proofErr w:type="spellEnd"/>
-      <w:r>
-        <w:rPr>
-          <w:rStyle w:val="variant-code"/>
-        </w:rPr>
-        <w:t xml:space="preserve"> </w:t>
-      </w:r>
-      <w:r>
-        <w:t>keys</w:t>
-      </w:r>
-      <w:proofErr w:type="gramEnd"/>
-      <w:r>
-        <w:t>.</w:t>
-      </w:r>
-      <w:r>
-        <w:t xml:space="preserve"> The class must be on the runtime </w:t>
-      </w:r>
-      <w:proofErr w:type="spellStart"/>
-      <w:r>
-        <w:t>class</w:t>
-      </w:r>
-      <w:r>
-        <w:t>path</w:t>
-      </w:r>
-      <w:proofErr w:type="spellEnd"/>
-      <w:r>
-        <w:t xml:space="preserve">, e.g. in a jar file inside the </w:t>
+      <w:r>
+        <w:t>keys.</w:t>
+      </w:r>
+      <w:r>
+        <w:t xml:space="preserve"> The class must be on the runtime class</w:t>
+      </w:r>
+      <w:r>
+        <w:t xml:space="preserve">path, e.g. in a jar file inside the </w:t>
       </w:r>
       <w:r>
         <w:rPr>
@@ -1649,15 +1474,7 @@
         <w:t>User hooks are handlers (o</w:t>
       </w:r>
       <w:r>
-        <w:t>r listeners) for variant lifecycle events (</w:t>
-      </w:r>
-      <w:proofErr w:type="spellStart"/>
-      <w:r>
-        <w:t>LSEs</w:t>
-      </w:r>
-      <w:proofErr w:type="spellEnd"/>
-      <w:r>
-        <w:t>). They can be schema, session, state or test scoped.</w:t>
+        <w:t>r listeners) for variant lifecycle events (LSEs). They can be schema, session, state or test scoped.</w:t>
       </w:r>
     </w:p>
     <w:tbl>
@@ -1944,15 +1761,7 @@
               <w:pStyle w:val="TableCellCode"/>
             </w:pPr>
             <w:r>
-              <w:t xml:space="preserve">Schema </w:t>
-            </w:r>
-            <w:proofErr w:type="spellStart"/>
-            <w:r>
-              <w:t>Undeployed</w:t>
-            </w:r>
-            <w:proofErr w:type="spellEnd"/>
-            <w:r>
-              <w:t xml:space="preserve"> (future)</w:t>
+              <w:t>Schema Undeployed (future)</w:t>
             </w:r>
           </w:p>
         </w:tc>
@@ -1982,15 +1791,7 @@
           </w:tcPr>
           <w:p>
             <w:r>
-              <w:t xml:space="preserve">Right before an active schema is </w:t>
-            </w:r>
-            <w:proofErr w:type="spellStart"/>
-            <w:r>
-              <w:t>undeployed</w:t>
-            </w:r>
-            <w:proofErr w:type="spellEnd"/>
-            <w:r>
-              <w:t>.</w:t>
+              <w:t>Right before an active schema is undeployed.</w:t>
             </w:r>
           </w:p>
         </w:tc>
@@ -2149,11 +1950,9 @@
             <w:tcW w:w="1693" w:type="dxa"/>
           </w:tcPr>
           <w:p>
-            <w:proofErr w:type="spellStart"/>
             <w:r>
               <w:t>Globoal</w:t>
             </w:r>
-            <w:proofErr w:type="spellEnd"/>
           </w:p>
         </w:tc>
         <w:tc>
@@ -2204,15 +2003,7 @@
         <w:t>Hooks, whose domain is Schema,</w:t>
       </w:r>
       <w:r>
-        <w:t xml:space="preserve"> must be defined in the </w:t>
-      </w:r>
-      <w:proofErr w:type="gramStart"/>
-      <w:r>
-        <w:t>meta</w:t>
-      </w:r>
-      <w:proofErr w:type="gramEnd"/>
-      <w:r>
-        <w:t xml:space="preserve"> </w:t>
+        <w:t xml:space="preserve"> must be defined in the meta </w:t>
       </w:r>
       <w:r>
         <w:t>section</w:t>
@@ -2232,15 +2023,7 @@
         <w:pStyle w:val="HTMLPreformatted"/>
       </w:pPr>
       <w:r>
-        <w:t>"</w:t>
-      </w:r>
-      <w:proofErr w:type="gramStart"/>
-      <w:r>
-        <w:t>meta</w:t>
-      </w:r>
-      <w:proofErr w:type="gramEnd"/>
-      <w:r>
-        <w:t>": {</w:t>
+        <w:t>"meta": {</w:t>
       </w:r>
     </w:p>
     <w:p>
@@ -2259,30 +2042,60 @@
         <w:pStyle w:val="HTMLPreformatted"/>
       </w:pPr>
       <w:r>
-        <w:t xml:space="preserve">  "</w:t>
-      </w:r>
-      <w:proofErr w:type="gramStart"/>
-      <w:r>
-        <w:t>hooks</w:t>
-      </w:r>
-      <w:proofErr w:type="gramEnd"/>
-      <w:r>
-        <w:t>": [</w:t>
+        <w:t xml:space="preserve">  "hooks": [</w:t>
       </w:r>
       <w:r>
         <w:rPr>
           <w:i/>
         </w:rPr>
-        <w:t>hook-</w:t>
-      </w:r>
-      <w:proofErr w:type="spellStart"/>
+        <w:t>hook-def:Object</w:t>
+      </w:r>
+      <w:r>
+        <w:t>,...]</w:t>
+      </w:r>
+    </w:p>
+    <w:p>
+      <w:pPr>
+        <w:pStyle w:val="HTMLPreformatted"/>
+      </w:pPr>
+      <w:r>
+        <w:t>}</w:t>
+      </w:r>
+    </w:p>
+    <w:p>
+      <w:pPr>
+        <w:pStyle w:val="HTMLPreformatted"/>
+      </w:pPr>
+    </w:p>
+    <w:p>
+      <w:pPr>
+        <w:pStyle w:val="HTMLPreformatted"/>
+      </w:pPr>
+      <w:r>
+        <w:t>"tests": [{</w:t>
+      </w:r>
+    </w:p>
+    <w:p>
+      <w:pPr>
+        <w:pStyle w:val="HTMLPreformatted"/>
+      </w:pPr>
+      <w:r>
+        <w:t xml:space="preserve">   ...       </w:t>
+      </w:r>
+    </w:p>
+    <w:p>
+      <w:pPr>
+        <w:pStyle w:val="HTMLPreformatted"/>
+      </w:pPr>
+      <w:r>
+        <w:t xml:space="preserve">  "hooks": [</w:t>
+      </w:r>
       <w:r>
         <w:rPr>
           <w:i/>
         </w:rPr>
-        <w:t>def:Object</w:t>
-      </w:r>
-      <w:proofErr w:type="spellEnd"/>
+        <w:t>hook-def:Object</w:t>
+      </w:r>
       <w:r>
         <w:t>,...]</w:t>
       </w:r>
@@ -2292,7 +2105,7 @@
         <w:pStyle w:val="HTMLPreformatted"/>
       </w:pPr>
       <w:r>
-        <w:t>}</w:t>
+        <w:t>}]</w:t>
       </w:r>
     </w:p>
     <w:p>
@@ -2305,82 +2118,7 @@
         <w:pStyle w:val="HTMLPreformatted"/>
       </w:pPr>
       <w:r>
-        <w:t>"</w:t>
-      </w:r>
-      <w:proofErr w:type="gramStart"/>
-      <w:r>
-        <w:t>tests</w:t>
-      </w:r>
-      <w:proofErr w:type="gramEnd"/>
-      <w:r>
-        <w:t>": [{</w:t>
-      </w:r>
-    </w:p>
-    <w:p>
-      <w:pPr>
-        <w:pStyle w:val="HTMLPreformatted"/>
-      </w:pPr>
-      <w:r>
-        <w:t xml:space="preserve">   ...       </w:t>
-      </w:r>
-    </w:p>
-    <w:p>
-      <w:pPr>
-        <w:pStyle w:val="HTMLPreformatted"/>
-      </w:pPr>
-      <w:r>
-        <w:t xml:space="preserve">  "</w:t>
-      </w:r>
-      <w:proofErr w:type="gramStart"/>
-      <w:r>
-        <w:t>hooks</w:t>
-      </w:r>
-      <w:proofErr w:type="gramEnd"/>
-      <w:r>
-        <w:t>": [</w:t>
-      </w:r>
-      <w:r>
-        <w:rPr>
-          <w:i/>
-        </w:rPr>
-        <w:t>hook-</w:t>
-      </w:r>
-      <w:proofErr w:type="spellStart"/>
-      <w:r>
-        <w:rPr>
-          <w:i/>
-        </w:rPr>
-        <w:t>def:Object</w:t>
-      </w:r>
-      <w:proofErr w:type="spellEnd"/>
-      <w:r>
-        <w:t>,...]</w:t>
-      </w:r>
-    </w:p>
-    <w:p>
-      <w:pPr>
-        <w:pStyle w:val="HTMLPreformatted"/>
-      </w:pPr>
-      <w:r>
-        <w:t>}]</w:t>
-      </w:r>
-    </w:p>
-    <w:p>
-      <w:pPr>
-        <w:pStyle w:val="HTMLPreformatted"/>
-      </w:pPr>
-    </w:p>
-    <w:p>
-      <w:pPr>
-        <w:pStyle w:val="HTMLPreformatted"/>
-      </w:pPr>
-      <w:proofErr w:type="gramStart"/>
-      <w:r>
-        <w:t>hook</w:t>
-      </w:r>
-      <w:proofErr w:type="gramEnd"/>
-      <w:r>
-        <w:t>-def</w:t>
+        <w:t>hook-def</w:t>
       </w:r>
       <w:r>
         <w:t xml:space="preserve"> </w:t>
@@ -2397,15 +2135,7 @@
         </w:rPr>
       </w:pPr>
       <w:r>
-        <w:t xml:space="preserve">  “</w:t>
-      </w:r>
-      <w:proofErr w:type="gramStart"/>
-      <w:r>
-        <w:t>name</w:t>
-      </w:r>
-      <w:proofErr w:type="gramEnd"/>
-      <w:r>
-        <w:t xml:space="preserve">”: </w:t>
+        <w:t xml:space="preserve">  “name”: </w:t>
       </w:r>
       <w:r>
         <w:rPr>
@@ -2417,21 +2147,7 @@
         <w:rPr>
           <w:rStyle w:val="Emphasis"/>
         </w:rPr>
-        <w:t>-</w:t>
-      </w:r>
-      <w:proofErr w:type="spellStart"/>
-      <w:r>
-        <w:rPr>
-          <w:rStyle w:val="Emphasis"/>
-        </w:rPr>
-        <w:t>name::NameString</w:t>
-      </w:r>
-      <w:proofErr w:type="spellEnd"/>
-      <w:r>
-        <w:rPr>
-          <w:rStyle w:val="Emphasis"/>
-        </w:rPr>
-        <w:t>,</w:t>
+        <w:t>-name::NameString,</w:t>
       </w:r>
     </w:p>
     <w:p>
@@ -2446,94 +2162,40 @@
           <w:rStyle w:val="Emphasis"/>
           <w:i w:val="0"/>
         </w:rPr>
-        <w:t xml:space="preserve">  “</w:t>
-      </w:r>
-      <w:proofErr w:type="gramStart"/>
+        <w:t xml:space="preserve">  “class”: </w:t>
+      </w:r>
+      <w:r>
+        <w:rPr>
+          <w:rStyle w:val="Emphasis"/>
+        </w:rPr>
+        <w:t>fully-qualified</w:t>
+      </w:r>
+      <w:r>
+        <w:rPr>
+          <w:rStyle w:val="Emphasis"/>
+        </w:rPr>
+        <w:t>-class-name::String</w:t>
+      </w:r>
+    </w:p>
+    <w:p>
+      <w:pPr>
+        <w:pStyle w:val="HTMLPreformatted"/>
+        <w:rPr>
+          <w:rStyle w:val="Emphasis"/>
+        </w:rPr>
+      </w:pPr>
       <w:r>
         <w:rPr>
           <w:rStyle w:val="Emphasis"/>
           <w:i w:val="0"/>
         </w:rPr>
-        <w:t>class</w:t>
-      </w:r>
-      <w:proofErr w:type="gramEnd"/>
-      <w:r>
-        <w:rPr>
-          <w:rStyle w:val="Emphasis"/>
-          <w:i w:val="0"/>
-        </w:rPr>
-        <w:t xml:space="preserve">”: </w:t>
+        <w:t xml:space="preserve">  “init”: </w:t>
       </w:r>
       <w:r>
         <w:rPr>
           <w:rStyle w:val="Emphasis"/>
         </w:rPr>
-        <w:t>fully-qualified</w:t>
-      </w:r>
-      <w:r>
-        <w:rPr>
-          <w:rStyle w:val="Emphasis"/>
-        </w:rPr>
-        <w:t>-class-</w:t>
-      </w:r>
-      <w:proofErr w:type="spellStart"/>
-      <w:r>
-        <w:rPr>
-          <w:rStyle w:val="Emphasis"/>
-        </w:rPr>
-        <w:t>name::String</w:t>
-      </w:r>
-      <w:proofErr w:type="spellEnd"/>
-    </w:p>
-    <w:p>
-      <w:pPr>
-        <w:pStyle w:val="HTMLPreformatted"/>
-        <w:rPr>
-          <w:rStyle w:val="Emphasis"/>
-        </w:rPr>
-      </w:pPr>
-      <w:r>
-        <w:rPr>
-          <w:rStyle w:val="Emphasis"/>
-          <w:i w:val="0"/>
-        </w:rPr>
-        <w:t xml:space="preserve">  “</w:t>
-      </w:r>
-      <w:proofErr w:type="gramStart"/>
-      <w:r>
-        <w:rPr>
-          <w:rStyle w:val="Emphasis"/>
-          <w:i w:val="0"/>
-        </w:rPr>
-        <w:t>init</w:t>
-      </w:r>
-      <w:proofErr w:type="gramEnd"/>
-      <w:r>
-        <w:rPr>
-          <w:rStyle w:val="Emphasis"/>
-          <w:i w:val="0"/>
-        </w:rPr>
-        <w:t xml:space="preserve">”: </w:t>
-      </w:r>
-      <w:r>
-        <w:rPr>
-          <w:rStyle w:val="Emphasis"/>
-        </w:rPr>
-        <w:t>init-</w:t>
-      </w:r>
-      <w:proofErr w:type="spellStart"/>
-      <w:r>
-        <w:rPr>
-          <w:rStyle w:val="Emphasis"/>
-        </w:rPr>
-        <w:t>parameters::JSON</w:t>
-      </w:r>
-      <w:proofErr w:type="spellEnd"/>
-      <w:r>
-        <w:rPr>
-          <w:rStyle w:val="Emphasis"/>
-        </w:rPr>
-        <w:t>-String ?</w:t>
+        <w:t>init-parameters::JSON-String ?</w:t>
       </w:r>
     </w:p>
     <w:p>
@@ -2551,31 +2213,7 @@
     <w:p/>
     <w:p>
       <w:r>
-        <w:t>It is a parse time error to define schema-</w:t>
-      </w:r>
-      <w:proofErr w:type="spellStart"/>
-      <w:r>
-        <w:t>domained</w:t>
-      </w:r>
-      <w:proofErr w:type="spellEnd"/>
-      <w:r>
-        <w:t xml:space="preserve"> hooks at a test level or test-</w:t>
-      </w:r>
-      <w:proofErr w:type="spellStart"/>
-      <w:r>
-        <w:t>domained</w:t>
-      </w:r>
-      <w:proofErr w:type="spellEnd"/>
-      <w:r>
-        <w:t xml:space="preserve"> hooks at the </w:t>
-      </w:r>
-      <w:proofErr w:type="gramStart"/>
-      <w:r>
-        <w:t>meta</w:t>
-      </w:r>
-      <w:proofErr w:type="gramEnd"/>
-      <w:r>
-        <w:t xml:space="preserve"> level.  </w:t>
+        <w:t xml:space="preserve">It is a parse time error to define schema-domained hooks at a test level or test-domained hooks at the meta level.  </w:t>
       </w:r>
       <w:r>
         <w:t>Names are required and must be unique within the domain.</w:t>
@@ -2583,20 +2221,7 @@
     </w:p>
     <w:p>
       <w:r>
-        <w:t xml:space="preserve">The value of the ‘class’ property must be the fully qualified class name, as returned by the </w:t>
-      </w:r>
-      <w:proofErr w:type="spellStart"/>
-      <w:proofErr w:type="gramStart"/>
-      <w:r>
-        <w:t>Class.getName</w:t>
-      </w:r>
-      <w:proofErr w:type="spellEnd"/>
-      <w:r>
-        <w:t>(</w:t>
-      </w:r>
-      <w:proofErr w:type="gramEnd"/>
-      <w:r>
-        <w:t>) method.</w:t>
+        <w:t>The value of the ‘class’ property must be the fully qualified class name, as returned by the Class.getName() method.</w:t>
       </w:r>
     </w:p>
     <w:p>
@@ -2604,31 +2229,10 @@
         <w:t>The value of the ‘init’ property is a</w:t>
       </w:r>
       <w:r>
-        <w:t xml:space="preserve">n arbitrary JSON literal. It will be passed to the </w:t>
-      </w:r>
-      <w:proofErr w:type="spellStart"/>
-      <w:proofErr w:type="gramStart"/>
-      <w:r>
-        <w:t>UserHook.init</w:t>
-      </w:r>
-      <w:proofErr w:type="spellEnd"/>
-      <w:r>
-        <w:t>(</w:t>
-      </w:r>
-      <w:proofErr w:type="gramEnd"/>
-      <w:r>
-        <w:t xml:space="preserve">) method immediately after </w:t>
-      </w:r>
-      <w:r>
-        <w:t xml:space="preserve">instantiation, as a </w:t>
-      </w:r>
-      <w:proofErr w:type="spellStart"/>
-      <w:r>
-        <w:t>com.typesafe.comfig.ConfigValue</w:t>
-      </w:r>
-      <w:proofErr w:type="spellEnd"/>
-      <w:r>
-        <w:t xml:space="preserve"> instance, which re</w:t>
+        <w:t xml:space="preserve">n arbitrary JSON literal. It will be passed to the UserHook.init() method immediately after </w:t>
+      </w:r>
+      <w:r>
+        <w:t>instantiation, as a com.typesafe.comfig.ConfigValue instance, which re</w:t>
       </w:r>
       <w:r>
         <w:t>presents any JavaScript literal.</w:t>
@@ -2665,15 +2269,7 @@
     <w:p/>
     <w:p>
       <w:r>
-        <w:t xml:space="preserve">For each hook in a chain, if the </w:t>
-      </w:r>
-      <w:proofErr w:type="gramStart"/>
-      <w:r>
-        <w:t>post(</w:t>
-      </w:r>
-      <w:proofErr w:type="gramEnd"/>
-      <w:r>
-        <w:t>) method</w:t>
+        <w:t>For each hook in a chain, if the post() method</w:t>
       </w:r>
       <w:r>
         <w:t xml:space="preserve"> returns a non-null, the remaining listeners are ignored. </w:t>
@@ -2758,23 +2354,7 @@
         <w:pStyle w:val="ListBullet"/>
       </w:pPr>
       <w:r>
-        <w:t xml:space="preserve">Property names are case insensitive, i.e. </w:t>
-      </w:r>
-      <w:proofErr w:type="spellStart"/>
-      <w:r>
-        <w:t>createDate</w:t>
-      </w:r>
-      <w:proofErr w:type="spellEnd"/>
-      <w:r>
-        <w:t xml:space="preserve"> is the same as </w:t>
-      </w:r>
-      <w:proofErr w:type="spellStart"/>
-      <w:r>
-        <w:t>CreateDate</w:t>
-      </w:r>
-      <w:proofErr w:type="spellEnd"/>
-      <w:r>
-        <w:t>.</w:t>
+        <w:t>Property names are case insensitive, i.e. createDate is the same as CreateDate.</w:t>
       </w:r>
     </w:p>
     <w:p>
@@ -2794,15 +2374,7 @@
         <w:t xml:space="preserve">JSON strings </w:t>
       </w:r>
       <w:r>
-        <w:t xml:space="preserve">and are </w:t>
-      </w:r>
-      <w:proofErr w:type="spellStart"/>
-      <w:r>
-        <w:t>deserialized</w:t>
-      </w:r>
-      <w:proofErr w:type="spellEnd"/>
-      <w:r>
-        <w:t xml:space="preserve"> lazily, if server needs them.</w:t>
+        <w:t>and are deserialized lazily, if server needs them.</w:t>
       </w:r>
     </w:p>
     <w:p>
@@ -2831,11 +2403,9 @@
       <w:r>
         <w:t>"</w:t>
       </w:r>
-      <w:proofErr w:type="gramStart"/>
       <w:r>
         <w:t>name</w:t>
       </w:r>
-      <w:proofErr w:type="gramEnd"/>
       <w:r>
         <w:t>":</w:t>
       </w:r>
@@ -2872,21 +2442,7 @@
         <w:rPr>
           <w:b/>
         </w:rPr>
-        <w:t>"</w:t>
-      </w:r>
-      <w:proofErr w:type="gramStart"/>
-      <w:r>
-        <w:rPr>
-          <w:b/>
-        </w:rPr>
-        <w:t>name</w:t>
-      </w:r>
-      <w:proofErr w:type="gramEnd"/>
-      <w:r>
-        <w:rPr>
-          <w:b/>
-        </w:rPr>
-        <w:t>":</w:t>
+        <w:t>"name":</w:t>
       </w:r>
       <w:r>
         <w:t xml:space="preserve"> </w:t>
@@ -2905,25 +2461,7 @@
           <w:b/>
           <w:i w:val="0"/>
         </w:rPr>
-        <w:t>&lt;Number</w:t>
-      </w:r>
-      <w:proofErr w:type="gramStart"/>
-      <w:r>
-        <w:rPr>
-          <w:rStyle w:val="Emphasis"/>
-          <w:b/>
-          <w:i w:val="0"/>
-        </w:rPr>
-        <w:t>?=</w:t>
-      </w:r>
-      <w:proofErr w:type="gramEnd"/>
-      <w:r>
-        <w:rPr>
-          <w:rStyle w:val="Emphasis"/>
-          <w:b/>
-          <w:i w:val="0"/>
-        </w:rPr>
-        <w:t>NOW&gt;</w:t>
+        <w:t>&lt;Number?=NOW&gt;</w:t>
       </w:r>
       <w:r>
         <w:rPr>
@@ -3001,15 +2539,7 @@
         <w:t>ion</w:t>
       </w:r>
       <w:r>
-        <w:t>/</w:t>
-      </w:r>
-      <w:proofErr w:type="gramStart"/>
-      <w:r>
-        <w:t>:schema</w:t>
-      </w:r>
-      <w:proofErr w:type="gramEnd"/>
-      <w:r>
-        <w:t>-name</w:t>
+        <w:t>/:schema-name</w:t>
       </w:r>
     </w:p>
     <w:p>
@@ -3094,41 +2624,13 @@
                 <w:sz w:val="20"/>
               </w:rPr>
             </w:pPr>
-            <w:proofErr w:type="gramStart"/>
             <w:r>
               <w:rPr>
                 <w:rFonts w:ascii="Courier" w:hAnsi="Courier" w:cs="Courier"/>
                 <w:color w:val="3B2322"/>
                 <w:sz w:val="20"/>
               </w:rPr>
-              <w:t>text</w:t>
-            </w:r>
-            <w:proofErr w:type="gramEnd"/>
-            <w:r>
-              <w:rPr>
-                <w:rFonts w:ascii="Courier" w:hAnsi="Courier" w:cs="Courier"/>
-                <w:color w:val="3B2322"/>
-                <w:sz w:val="20"/>
-              </w:rPr>
-              <w:t xml:space="preserve">/plain; </w:t>
-            </w:r>
-            <w:proofErr w:type="spellStart"/>
-            <w:r>
-              <w:rPr>
-                <w:rFonts w:ascii="Courier" w:hAnsi="Courier" w:cs="Courier"/>
-                <w:color w:val="3B2322"/>
-                <w:sz w:val="20"/>
-              </w:rPr>
-              <w:t>charset</w:t>
-            </w:r>
-            <w:proofErr w:type="spellEnd"/>
-            <w:r>
-              <w:rPr>
-                <w:rFonts w:ascii="Courier" w:hAnsi="Courier" w:cs="Courier"/>
-                <w:color w:val="3B2322"/>
-                <w:sz w:val="20"/>
-              </w:rPr>
-              <w:t>=utf-8</w:t>
+              <w:t>text/plain; charset=utf-8</w:t>
             </w:r>
           </w:p>
         </w:tc>
@@ -3231,11 +2733,9 @@
               <w:pStyle w:val="HTMLPreformatted"/>
               <w:ind w:left="330"/>
             </w:pPr>
-            <w:proofErr w:type="gramStart"/>
             <w:r>
               <w:t xml:space="preserve">{   </w:t>
             </w:r>
-            <w:proofErr w:type="gramEnd"/>
           </w:p>
           <w:p>
             <w:pPr>
@@ -3254,13 +2754,8 @@
             <w:r>
               <w:t>"</w:t>
             </w:r>
-            <w:proofErr w:type="gramStart"/>
-            <w:r>
-              <w:t>id</w:t>
-            </w:r>
-            <w:proofErr w:type="gramEnd"/>
-            <w:r>
-              <w:t>":</w:t>
+            <w:r>
+              <w:t>id":</w:t>
             </w:r>
             <w:r>
               <w:rPr>
@@ -3297,15 +2792,8 @@
               <w:t xml:space="preserve">  </w:t>
             </w:r>
             <w:r>
-              <w:t>"</w:t>
-            </w:r>
-            <w:proofErr w:type="spellStart"/>
-            <w:proofErr w:type="gramStart"/>
-            <w:r>
-              <w:t>ts</w:t>
-            </w:r>
-            <w:proofErr w:type="spellEnd"/>
-            <w:proofErr w:type="gramEnd"/>
+              <w:t>"ts</w:t>
+            </w:r>
             <w:r>
               <w:t>":</w:t>
             </w:r>
@@ -3351,15 +2839,7 @@
               <w:t xml:space="preserve">  </w:t>
             </w:r>
             <w:r>
-              <w:t>"</w:t>
-            </w:r>
-            <w:proofErr w:type="gramStart"/>
-            <w:r>
-              <w:t>schema</w:t>
-            </w:r>
-            <w:proofErr w:type="gramEnd"/>
-            <w:r>
-              <w:t>":</w:t>
+              <w:t>"schema":</w:t>
             </w:r>
             <w:r>
               <w:rPr>
@@ -3400,11 +2880,9 @@
             <w:pPr>
               <w:pStyle w:val="HTMLPreformatted"/>
             </w:pPr>
-            <w:proofErr w:type="gramStart"/>
             <w:r>
               <w:t>id</w:t>
             </w:r>
-            <w:proofErr w:type="gramEnd"/>
           </w:p>
         </w:tc>
         <w:tc>
@@ -3441,13 +2919,9 @@
             <w:pPr>
               <w:pStyle w:val="HTMLPreformatted"/>
             </w:pPr>
-            <w:proofErr w:type="spellStart"/>
-            <w:proofErr w:type="gramStart"/>
             <w:r>
               <w:t>ts</w:t>
             </w:r>
-            <w:proofErr w:type="spellEnd"/>
-            <w:proofErr w:type="gramEnd"/>
           </w:p>
         </w:tc>
         <w:tc>
@@ -3490,11 +2964,9 @@
             <w:pPr>
               <w:pStyle w:val="HTMLPreformatted"/>
             </w:pPr>
-            <w:proofErr w:type="gramStart"/>
             <w:r>
               <w:t>schema</w:t>
             </w:r>
-            <w:proofErr w:type="gramEnd"/>
           </w:p>
         </w:tc>
         <w:tc>
@@ -3629,15 +3101,7 @@
         <w:t>DELETE</w:t>
       </w:r>
       <w:r>
-        <w:t xml:space="preserve"> /connect/</w:t>
-      </w:r>
-      <w:proofErr w:type="gramStart"/>
-      <w:r>
-        <w:t>:schema</w:t>
-      </w:r>
-      <w:proofErr w:type="gramEnd"/>
-      <w:r>
-        <w:t>-</w:t>
+        <w:t xml:space="preserve"> /connect/:schema-</w:t>
       </w:r>
       <w:r>
         <w:t>id</w:t>
@@ -3727,41 +3191,13 @@
                 <w:sz w:val="20"/>
               </w:rPr>
             </w:pPr>
-            <w:proofErr w:type="gramStart"/>
             <w:r>
               <w:rPr>
                 <w:rFonts w:ascii="Courier" w:hAnsi="Courier" w:cs="Courier"/>
                 <w:color w:val="3B2322"/>
                 <w:sz w:val="20"/>
               </w:rPr>
-              <w:t>text</w:t>
-            </w:r>
-            <w:proofErr w:type="gramEnd"/>
-            <w:r>
-              <w:rPr>
-                <w:rFonts w:ascii="Courier" w:hAnsi="Courier" w:cs="Courier"/>
-                <w:color w:val="3B2322"/>
-                <w:sz w:val="20"/>
-              </w:rPr>
-              <w:t xml:space="preserve">/plain; </w:t>
-            </w:r>
-            <w:proofErr w:type="spellStart"/>
-            <w:r>
-              <w:rPr>
-                <w:rFonts w:ascii="Courier" w:hAnsi="Courier" w:cs="Courier"/>
-                <w:color w:val="3B2322"/>
-                <w:sz w:val="20"/>
-              </w:rPr>
-              <w:t>charset</w:t>
-            </w:r>
-            <w:proofErr w:type="spellEnd"/>
-            <w:r>
-              <w:rPr>
-                <w:rFonts w:ascii="Courier" w:hAnsi="Courier" w:cs="Courier"/>
-                <w:color w:val="3B2322"/>
-                <w:sz w:val="20"/>
-              </w:rPr>
-              <w:t>=utf-8</w:t>
+              <w:t>text/plain; charset=utf-8</w:t>
             </w:r>
           </w:p>
         </w:tc>
@@ -4094,41 +3530,13 @@
                 <w:sz w:val="20"/>
               </w:rPr>
             </w:pPr>
-            <w:proofErr w:type="gramStart"/>
             <w:r>
               <w:rPr>
                 <w:rFonts w:ascii="Courier" w:hAnsi="Courier" w:cs="Courier"/>
                 <w:color w:val="3B2322"/>
                 <w:sz w:val="20"/>
               </w:rPr>
-              <w:t>text</w:t>
-            </w:r>
-            <w:proofErr w:type="gramEnd"/>
-            <w:r>
-              <w:rPr>
-                <w:rFonts w:ascii="Courier" w:hAnsi="Courier" w:cs="Courier"/>
-                <w:color w:val="3B2322"/>
-                <w:sz w:val="20"/>
-              </w:rPr>
-              <w:t xml:space="preserve">/plain; </w:t>
-            </w:r>
-            <w:proofErr w:type="spellStart"/>
-            <w:r>
-              <w:rPr>
-                <w:rFonts w:ascii="Courier" w:hAnsi="Courier" w:cs="Courier"/>
-                <w:color w:val="3B2322"/>
-                <w:sz w:val="20"/>
-              </w:rPr>
-              <w:t>charset</w:t>
-            </w:r>
-            <w:proofErr w:type="spellEnd"/>
-            <w:r>
-              <w:rPr>
-                <w:rFonts w:ascii="Courier" w:hAnsi="Courier" w:cs="Courier"/>
-                <w:color w:val="3B2322"/>
-                <w:sz w:val="20"/>
-              </w:rPr>
-              <w:t>=utf-8</w:t>
+              <w:t>text/plain; charset=utf-8</w:t>
             </w:r>
           </w:p>
         </w:tc>
@@ -4162,28 +3570,16 @@
             <w:pPr>
               <w:pStyle w:val="TableCellCode"/>
             </w:pPr>
-            <w:proofErr w:type="gramStart"/>
             <w:r>
               <w:t xml:space="preserve">{   </w:t>
             </w:r>
-            <w:proofErr w:type="gramEnd"/>
           </w:p>
           <w:p>
             <w:pPr>
               <w:pStyle w:val="TableCellCode"/>
             </w:pPr>
             <w:r>
-              <w:t xml:space="preserve">   "</w:t>
-            </w:r>
-            <w:proofErr w:type="spellStart"/>
-            <w:proofErr w:type="gramStart"/>
-            <w:r>
-              <w:t>sid</w:t>
-            </w:r>
-            <w:proofErr w:type="spellEnd"/>
-            <w:proofErr w:type="gramEnd"/>
-            <w:r>
-              <w:t>":</w:t>
+              <w:t xml:space="preserve">   "sid":</w:t>
             </w:r>
             <w:r>
               <w:t xml:space="preserve"> &lt;</w:t>
@@ -4212,15 +3608,7 @@
               <w:ind w:left="450"/>
             </w:pPr>
             <w:r>
-              <w:t>"</w:t>
-            </w:r>
-            <w:proofErr w:type="gramStart"/>
-            <w:r>
-              <w:t>name</w:t>
-            </w:r>
-            <w:proofErr w:type="gramEnd"/>
-            <w:r>
-              <w:t xml:space="preserve">": </w:t>
+              <w:t xml:space="preserve">"name": </w:t>
             </w:r>
             <w:r>
               <w:t>&lt;</w:t>
@@ -4249,13 +3637,8 @@
               <w:ind w:left="450"/>
             </w:pPr>
             <w:r>
-              <w:t>"</w:t>
-            </w:r>
-            <w:proofErr w:type="gramStart"/>
-            <w:r>
-              <w:t>value</w:t>
-            </w:r>
-            <w:proofErr w:type="gramEnd"/>
+              <w:t>"value</w:t>
+            </w:r>
             <w:r>
               <w:t xml:space="preserve">": </w:t>
             </w:r>
@@ -4295,13 +3678,9 @@
             <w:r>
               <w:t>"</w:t>
             </w:r>
-            <w:proofErr w:type="spellStart"/>
-            <w:proofErr w:type="gramStart"/>
             <w:r>
               <w:t>ts</w:t>
             </w:r>
-            <w:proofErr w:type="spellEnd"/>
-            <w:proofErr w:type="gramEnd"/>
             <w:r>
               <w:t>":</w:t>
             </w:r>
@@ -4348,17 +3727,7 @@
               <w:t xml:space="preserve">   </w:t>
             </w:r>
             <w:r>
-              <w:t xml:space="preserve"> "</w:t>
-            </w:r>
-            <w:proofErr w:type="spellStart"/>
-            <w:proofErr w:type="gramStart"/>
-            <w:r>
-              <w:t>params</w:t>
-            </w:r>
-            <w:proofErr w:type="spellEnd"/>
-            <w:proofErr w:type="gramEnd"/>
-            <w:r>
-              <w:t xml:space="preserve">": </w:t>
+              <w:t xml:space="preserve"> "params": </w:t>
             </w:r>
             <w:r>
               <w:t>&lt;Array</w:t>
@@ -4391,11 +3760,9 @@
             <w:r>
               <w:t xml:space="preserve">          "</w:t>
             </w:r>
-            <w:proofErr w:type="gramStart"/>
             <w:r>
               <w:t>key</w:t>
             </w:r>
-            <w:proofErr w:type="gramEnd"/>
             <w:r>
               <w:t xml:space="preserve">": </w:t>
             </w:r>
@@ -4434,13 +3801,9 @@
             <w:r>
               <w:t xml:space="preserve">          "</w:t>
             </w:r>
-            <w:proofErr w:type="spellStart"/>
-            <w:proofErr w:type="gramStart"/>
             <w:r>
               <w:t>val</w:t>
             </w:r>
-            <w:proofErr w:type="spellEnd"/>
-            <w:proofErr w:type="gramEnd"/>
             <w:r>
               <w:t xml:space="preserve">": </w:t>
             </w:r>
@@ -4517,16 +3880,12 @@
             <w:pPr>
               <w:pStyle w:val="TableCellCode"/>
             </w:pPr>
-            <w:proofErr w:type="spellStart"/>
-            <w:proofErr w:type="gramStart"/>
             <w:r>
               <w:t>s</w:t>
             </w:r>
             <w:r>
               <w:t>id</w:t>
             </w:r>
-            <w:proofErr w:type="spellEnd"/>
-            <w:proofErr w:type="gramEnd"/>
           </w:p>
         </w:tc>
         <w:tc>
@@ -4557,11 +3916,9 @@
             <w:pPr>
               <w:pStyle w:val="TableCellCode"/>
             </w:pPr>
-            <w:proofErr w:type="gramStart"/>
             <w:r>
               <w:t>name</w:t>
             </w:r>
-            <w:proofErr w:type="gramEnd"/>
           </w:p>
         </w:tc>
         <w:tc>
@@ -4592,11 +3949,9 @@
             <w:pPr>
               <w:pStyle w:val="TableCellCode"/>
             </w:pPr>
-            <w:proofErr w:type="gramStart"/>
             <w:r>
               <w:t>value</w:t>
             </w:r>
-            <w:proofErr w:type="gramEnd"/>
           </w:p>
         </w:tc>
         <w:tc>
@@ -4622,13 +3977,9 @@
             <w:pPr>
               <w:pStyle w:val="TableCellCode"/>
             </w:pPr>
-            <w:proofErr w:type="spellStart"/>
-            <w:proofErr w:type="gramStart"/>
             <w:r>
               <w:t>ts</w:t>
             </w:r>
-            <w:proofErr w:type="spellEnd"/>
-            <w:proofErr w:type="gramEnd"/>
           </w:p>
         </w:tc>
         <w:tc>
@@ -4659,13 +4010,9 @@
             <w:pPr>
               <w:pStyle w:val="TableCellCode"/>
             </w:pPr>
-            <w:proofErr w:type="spellStart"/>
-            <w:proofErr w:type="gramStart"/>
             <w:r>
               <w:t>params</w:t>
             </w:r>
-            <w:proofErr w:type="spellEnd"/>
-            <w:proofErr w:type="gramEnd"/>
           </w:p>
         </w:tc>
         <w:tc>
@@ -4879,8 +4226,8 @@
         <w:tblLook w:val="0000"/>
       </w:tblPr>
       <w:tblGrid>
-        <w:gridCol w:w="8635"/>
-        <w:gridCol w:w="125"/>
+        <w:gridCol w:w="8554"/>
+        <w:gridCol w:w="206"/>
       </w:tblGrid>
       <w:tr>
         <w:trPr>
@@ -4905,17 +4252,12 @@
               <w:t>GET</w:t>
             </w:r>
             <w:r>
-              <w:t xml:space="preserve"> /session/</w:t>
-            </w:r>
-            <w:proofErr w:type="gramStart"/>
-            <w:r>
-              <w:t>:</w:t>
+              <w:t xml:space="preserve"> /session/:</w:t>
             </w:r>
             <w:r>
               <w:t>id</w:t>
             </w:r>
             <w:bookmarkEnd w:id="7"/>
-            <w:proofErr w:type="gramEnd"/>
           </w:p>
         </w:tc>
       </w:tr>
@@ -4932,7 +4274,13 @@
           </w:tcPr>
           <w:p>
             <w:r>
-              <w:t>Get session by ID</w:t>
+              <w:t xml:space="preserve">Get </w:t>
+            </w:r>
+            <w:r>
+              <w:t xml:space="preserve">existing </w:t>
+            </w:r>
+            <w:r>
+              <w:t>session by ID</w:t>
             </w:r>
             <w:r>
               <w:t>.</w:t>
@@ -5011,41 +4359,13 @@
                       <w:sz w:val="20"/>
                     </w:rPr>
                   </w:pPr>
-                  <w:proofErr w:type="gramStart"/>
                   <w:r>
                     <w:rPr>
                       <w:rFonts w:ascii="Courier" w:hAnsi="Courier" w:cs="Courier"/>
                       <w:color w:val="3B2322"/>
                       <w:sz w:val="20"/>
                     </w:rPr>
-                    <w:t>text</w:t>
-                  </w:r>
-                  <w:proofErr w:type="gramEnd"/>
-                  <w:r>
-                    <w:rPr>
-                      <w:rFonts w:ascii="Courier" w:hAnsi="Courier" w:cs="Courier"/>
-                      <w:color w:val="3B2322"/>
-                      <w:sz w:val="20"/>
-                    </w:rPr>
-                    <w:t xml:space="preserve">/plain; </w:t>
-                  </w:r>
-                  <w:proofErr w:type="spellStart"/>
-                  <w:r>
-                    <w:rPr>
-                      <w:rFonts w:ascii="Courier" w:hAnsi="Courier" w:cs="Courier"/>
-                      <w:color w:val="3B2322"/>
-                      <w:sz w:val="20"/>
-                    </w:rPr>
-                    <w:t>charset</w:t>
-                  </w:r>
-                  <w:proofErr w:type="spellEnd"/>
-                  <w:r>
-                    <w:rPr>
-                      <w:rFonts w:ascii="Courier" w:hAnsi="Courier" w:cs="Courier"/>
-                      <w:color w:val="3B2322"/>
-                      <w:sz w:val="20"/>
-                    </w:rPr>
-                    <w:t>=utf-8</w:t>
+                    <w:t>text/plain; charset=utf-8</w:t>
                   </w:r>
                 </w:p>
               </w:tc>
@@ -5116,11 +4436,9 @@
                     <w:pStyle w:val="HTMLPreformatted"/>
                     <w:ind w:left="330"/>
                   </w:pPr>
-                  <w:proofErr w:type="gramStart"/>
                   <w:r>
                     <w:t xml:space="preserve">{   </w:t>
                   </w:r>
-                  <w:proofErr w:type="gramEnd"/>
                 </w:p>
                 <w:p>
                   <w:pPr>
@@ -5128,32 +4446,14 @@
                     <w:ind w:left="330"/>
                   </w:pPr>
                   <w:r>
-                    <w:t xml:space="preserve">  "</w:t>
-                  </w:r>
-                  <w:proofErr w:type="spellStart"/>
-                  <w:proofErr w:type="gramStart"/>
-                  <w:r>
-                    <w:t>sid</w:t>
-                  </w:r>
-                  <w:proofErr w:type="spellEnd"/>
-                  <w:proofErr w:type="gramEnd"/>
-                  <w:r>
-                    <w:t xml:space="preserve">": </w:t>
+                    <w:t xml:space="preserve">  "sid": </w:t>
                   </w:r>
                   <w:r>
                     <w:rPr>
                       <w:rStyle w:val="Emphasis"/>
                     </w:rPr>
-                    <w:t>session-</w:t>
+                    <w:t>session-id::String</w:t>
                   </w:r>
-                  <w:proofErr w:type="spellStart"/>
-                  <w:r>
-                    <w:rPr>
-                      <w:rStyle w:val="Emphasis"/>
-                    </w:rPr>
-                    <w:t>id::String</w:t>
-                  </w:r>
-                  <w:proofErr w:type="spellEnd"/>
                   <w:r>
                     <w:t xml:space="preserve">,   </w:t>
                   </w:r>
@@ -5164,103 +4464,13 @@
                     <w:ind w:left="330"/>
                   </w:pPr>
                   <w:r>
-                    <w:t xml:space="preserve">  "</w:t>
+                    <w:t xml:space="preserve">  "ts": </w:t>
                   </w:r>
-                  <w:proofErr w:type="spellStart"/>
-                  <w:proofErr w:type="gramStart"/>
-                  <w:r>
-                    <w:t>ts</w:t>
-                  </w:r>
-                  <w:proofErr w:type="spellEnd"/>
-                  <w:proofErr w:type="gramEnd"/>
-                  <w:r>
-                    <w:t xml:space="preserve">": </w:t>
-                  </w:r>
-                  <w:proofErr w:type="spellStart"/>
                   <w:r>
                     <w:rPr>
                       <w:rStyle w:val="Emphasis"/>
                     </w:rPr>
                     <w:t>timestamp::Number</w:t>
-                  </w:r>
-                  <w:proofErr w:type="spellEnd"/>
-                  <w:r>
-                    <w:t>,</w:t>
-                  </w:r>
-                </w:p>
-                <w:p>
-                  <w:pPr>
-                    <w:pStyle w:val="HTMLPreformatted"/>
-                    <w:ind w:left="330"/>
-                  </w:pPr>
-                  <w:r>
-                    <w:t xml:space="preserve">  "</w:t>
-                  </w:r>
-                  <w:proofErr w:type="spellStart"/>
-                  <w:proofErr w:type="gramStart"/>
-                  <w:r>
-                    <w:t>schid</w:t>
-                  </w:r>
-                  <w:proofErr w:type="spellEnd"/>
-                  <w:proofErr w:type="gramEnd"/>
-                  <w:r>
-                    <w:t xml:space="preserve">": </w:t>
-                  </w:r>
-                  <w:r>
-                    <w:rPr>
-                      <w:rStyle w:val="Emphasis"/>
-                    </w:rPr>
-                    <w:t>schema-</w:t>
-                  </w:r>
-                  <w:proofErr w:type="spellStart"/>
-                  <w:r>
-                    <w:rPr>
-                      <w:rStyle w:val="Emphasis"/>
-                    </w:rPr>
-                    <w:t>id::String</w:t>
-                  </w:r>
-                  <w:proofErr w:type="spellEnd"/>
-                  <w:r>
-                    <w:t>,</w:t>
-                  </w:r>
-                </w:p>
-                <w:p>
-                  <w:pPr>
-                    <w:pStyle w:val="HTMLPreformatted"/>
-                    <w:ind w:left="330"/>
-                  </w:pPr>
-                  <w:r>
-                    <w:t xml:space="preserve">  "</w:t>
-                  </w:r>
-                  <w:proofErr w:type="spellStart"/>
-                  <w:proofErr w:type="gramStart"/>
-                  <w:r>
-                    <w:t>req</w:t>
-                  </w:r>
-                  <w:proofErr w:type="spellEnd"/>
-                  <w:proofErr w:type="gramEnd"/>
-                  <w:r>
-                    <w:t xml:space="preserve">": </w:t>
-                  </w:r>
-                  <w:r>
-                    <w:rPr>
-                      <w:rStyle w:val="Emphasis"/>
-                    </w:rPr>
-                    <w:t>request-</w:t>
-                  </w:r>
-                  <w:proofErr w:type="spellStart"/>
-                  <w:r>
-                    <w:rPr>
-                      <w:rStyle w:val="Emphasis"/>
-                    </w:rPr>
-                    <w:t>def::Object</w:t>
-                  </w:r>
-                  <w:proofErr w:type="spellEnd"/>
-                  <w:r>
-                    <w:rPr>
-                      <w:rStyle w:val="Emphasis"/>
-                    </w:rPr>
-                    <w:t xml:space="preserve"> ?</w:t>
                   </w:r>
                   <w:r>
                     <w:t>,</w:t>
@@ -5272,61 +4482,14 @@
                     <w:ind w:left="330"/>
                   </w:pPr>
                   <w:r>
-                    <w:t xml:space="preserve">  "</w:t>
-                  </w:r>
-                  <w:proofErr w:type="gramStart"/>
-                  <w:r>
-                    <w:t>states</w:t>
-                  </w:r>
-                  <w:proofErr w:type="gramEnd"/>
-                  <w:r>
-                    <w:t>": [</w:t>
-                  </w:r>
-                </w:p>
-                <w:p>
-                  <w:pPr>
-                    <w:pStyle w:val="HTMLPreformatted"/>
-                    <w:ind w:left="330"/>
-                  </w:pPr>
-                  <w:r>
-                    <w:t xml:space="preserve">    </w:t>
-                  </w:r>
-                  <w:proofErr w:type="gramStart"/>
-                  <w:r>
-                    <w:t xml:space="preserve">{       </w:t>
-                  </w:r>
-                  <w:proofErr w:type="gramEnd"/>
-                </w:p>
-                <w:p>
-                  <w:pPr>
-                    <w:pStyle w:val="HTMLPreformatted"/>
-                    <w:ind w:left="330"/>
-                  </w:pPr>
-                  <w:r>
-                    <w:t xml:space="preserve">      "</w:t>
-                  </w:r>
-                  <w:proofErr w:type="gramStart"/>
-                  <w:r>
-                    <w:t>state</w:t>
-                  </w:r>
-                  <w:proofErr w:type="gramEnd"/>
-                  <w:r>
-                    <w:t xml:space="preserve">": </w:t>
+                    <w:t xml:space="preserve">  "schid": </w:t>
                   </w:r>
                   <w:r>
                     <w:rPr>
                       <w:rStyle w:val="Emphasis"/>
                     </w:rPr>
-                    <w:t>state-</w:t>
+                    <w:t>schema-id::String</w:t>
                   </w:r>
-                  <w:proofErr w:type="spellStart"/>
-                  <w:r>
-                    <w:rPr>
-                      <w:rStyle w:val="Emphasis"/>
-                    </w:rPr>
-                    <w:t>name::String</w:t>
-                  </w:r>
-                  <w:proofErr w:type="spellEnd"/>
                   <w:r>
                     <w:t>,</w:t>
                   </w:r>
@@ -5337,30 +4500,68 @@
                     <w:ind w:left="330"/>
                   </w:pPr>
                   <w:r>
-                    <w:t xml:space="preserve">      "</w:t>
-                  </w:r>
-                  <w:proofErr w:type="gramStart"/>
-                  <w:r>
-                    <w:t>count</w:t>
-                  </w:r>
-                  <w:proofErr w:type="gramEnd"/>
-                  <w:r>
-                    <w:t xml:space="preserve">": </w:t>
+                    <w:t xml:space="preserve">  "req": </w:t>
                   </w:r>
                   <w:r>
                     <w:rPr>
                       <w:rStyle w:val="Emphasis"/>
                     </w:rPr>
-                    <w:t>visit-</w:t>
+                    <w:t>request-def::Object ?</w:t>
                   </w:r>
-                  <w:proofErr w:type="spellStart"/>
+                  <w:r>
+                    <w:t>,</w:t>
+                  </w:r>
+                </w:p>
+                <w:p>
+                  <w:pPr>
+                    <w:pStyle w:val="HTMLPreformatted"/>
+                    <w:ind w:left="330"/>
+                  </w:pPr>
+                  <w:r>
+                    <w:t xml:space="preserve">  "states": [</w:t>
+                  </w:r>
+                </w:p>
+                <w:p>
+                  <w:pPr>
+                    <w:pStyle w:val="HTMLPreformatted"/>
+                    <w:ind w:left="330"/>
+                  </w:pPr>
+                  <w:r>
+                    <w:t xml:space="preserve">    {       </w:t>
+                  </w:r>
+                </w:p>
+                <w:p>
+                  <w:pPr>
+                    <w:pStyle w:val="HTMLPreformatted"/>
+                    <w:ind w:left="330"/>
+                  </w:pPr>
+                  <w:r>
+                    <w:t xml:space="preserve">      "state": </w:t>
+                  </w:r>
                   <w:r>
                     <w:rPr>
                       <w:rStyle w:val="Emphasis"/>
                     </w:rPr>
-                    <w:t>count::Number</w:t>
+                    <w:t>state-name::String</w:t>
                   </w:r>
-                  <w:proofErr w:type="spellEnd"/>
+                  <w:r>
+                    <w:t>,</w:t>
+                  </w:r>
+                </w:p>
+                <w:p>
+                  <w:pPr>
+                    <w:pStyle w:val="HTMLPreformatted"/>
+                    <w:ind w:left="330"/>
+                  </w:pPr>
+                  <w:r>
+                    <w:t xml:space="preserve">      "count": </w:t>
+                  </w:r>
+                  <w:r>
+                    <w:rPr>
+                      <w:rStyle w:val="Emphasis"/>
+                    </w:rPr>
+                    <w:t>visit-count::Number</w:t>
+                  </w:r>
                   <w:r>
                     <w:t>,</w:t>
                   </w:r>
@@ -5398,30 +4599,14 @@
                     <w:ind w:left="330"/>
                   </w:pPr>
                   <w:r>
-                    <w:t xml:space="preserve">  "</w:t>
-                  </w:r>
-                  <w:proofErr w:type="gramStart"/>
-                  <w:r>
-                    <w:t>tests</w:t>
-                  </w:r>
-                  <w:proofErr w:type="gramEnd"/>
-                  <w:r>
-                    <w:t>": [</w:t>
+                    <w:t xml:space="preserve">  "tests": [</w:t>
                   </w:r>
                   <w:r>
                     <w:rPr>
                       <w:rStyle w:val="Emphasis"/>
                     </w:rPr>
-                    <w:t>test-</w:t>
+                    <w:t>test-name::String</w:t>
                   </w:r>
-                  <w:proofErr w:type="spellStart"/>
-                  <w:r>
-                    <w:rPr>
-                      <w:rStyle w:val="Emphasis"/>
-                    </w:rPr>
-                    <w:t>name::String</w:t>
-                  </w:r>
-                  <w:proofErr w:type="spellEnd"/>
                   <w:r>
                     <w:t>,</w:t>
                   </w:r>
@@ -5435,35 +4620,17 @@
                     <w:ind w:left="330"/>
                   </w:pPr>
                   <w:r>
-                    <w:t xml:space="preserve">  "</w:t>
-                  </w:r>
-                  <w:proofErr w:type="spellStart"/>
-                  <w:proofErr w:type="gramStart"/>
-                  <w:r>
-                    <w:t>disqualT</w:t>
+                    <w:t xml:space="preserve">  "disqualT</w:t>
                   </w:r>
                   <w:r>
-                    <w:t>ests</w:t>
-                  </w:r>
-                  <w:proofErr w:type="spellEnd"/>
-                  <w:proofErr w:type="gramEnd"/>
-                  <w:r>
-                    <w:t>": [</w:t>
+                    <w:t>ests": [</w:t>
                   </w:r>
                   <w:r>
                     <w:rPr>
                       <w:rStyle w:val="Emphasis"/>
                     </w:rPr>
-                    <w:t>test-</w:t>
+                    <w:t>test-name::String</w:t>
                   </w:r>
-                  <w:proofErr w:type="spellStart"/>
-                  <w:r>
-                    <w:rPr>
-                      <w:rStyle w:val="Emphasis"/>
-                    </w:rPr>
-                    <w:t>name::String</w:t>
-                  </w:r>
-                  <w:proofErr w:type="spellEnd"/>
                   <w:r>
                     <w:t>,...]</w:t>
                   </w:r>
@@ -5489,13 +4656,8 @@
                     <w:pStyle w:val="TableCellCode"/>
                     <w:ind w:left="330"/>
                   </w:pPr>
-                  <w:proofErr w:type="gramStart"/>
                   <w:r>
-                    <w:t>request</w:t>
-                  </w:r>
-                  <w:proofErr w:type="gramEnd"/>
-                  <w:r>
-                    <w:t>-def ::=</w:t>
+                    <w:t>request-def ::=</w:t>
                   </w:r>
                 </w:p>
                 <w:p>
@@ -5513,30 +4675,14 @@
                     <w:ind w:left="330"/>
                   </w:pPr>
                   <w:r>
-                    <w:t xml:space="preserve">  "</w:t>
-                  </w:r>
-                  <w:proofErr w:type="gramStart"/>
-                  <w:r>
-                    <w:t>state</w:t>
-                  </w:r>
-                  <w:proofErr w:type="gramEnd"/>
-                  <w:r>
-                    <w:t xml:space="preserve">": </w:t>
+                    <w:t xml:space="preserve">  "state": </w:t>
                   </w:r>
                   <w:r>
                     <w:rPr>
                       <w:rStyle w:val="Emphasis"/>
                     </w:rPr>
-                    <w:t>state-</w:t>
+                    <w:t>state-name::String</w:t>
                   </w:r>
-                  <w:proofErr w:type="spellStart"/>
-                  <w:r>
-                    <w:rPr>
-                      <w:rStyle w:val="Emphasis"/>
-                    </w:rPr>
-                    <w:t>name::String</w:t>
-                  </w:r>
-                  <w:proofErr w:type="spellEnd"/>
                   <w:r>
                     <w:t>,</w:t>
                   </w:r>
@@ -5547,24 +4693,14 @@
                     <w:ind w:left="330"/>
                   </w:pPr>
                   <w:r>
-                    <w:t xml:space="preserve">  "</w:t>
+                    <w:t xml:space="preserve">  "status": </w:t>
                   </w:r>
-                  <w:proofErr w:type="gramStart"/>
-                  <w:r>
-                    <w:t>status</w:t>
-                  </w:r>
-                  <w:proofErr w:type="gramEnd"/>
-                  <w:r>
-                    <w:t xml:space="preserve">": </w:t>
-                  </w:r>
-                  <w:proofErr w:type="spellStart"/>
                   <w:r>
                     <w:rPr>
                       <w:rStyle w:val="Emphasis"/>
                     </w:rPr>
                     <w:t>status::String</w:t>
                   </w:r>
-                  <w:proofErr w:type="spellEnd"/>
                   <w:r>
                     <w:t>,</w:t>
                   </w:r>
@@ -5575,32 +4711,14 @@
                     <w:ind w:left="330"/>
                   </w:pPr>
                   <w:r>
-                    <w:t xml:space="preserve">  "</w:t>
-                  </w:r>
-                  <w:proofErr w:type="spellStart"/>
-                  <w:proofErr w:type="gramStart"/>
-                  <w:r>
-                    <w:t>comm</w:t>
-                  </w:r>
-                  <w:proofErr w:type="spellEnd"/>
-                  <w:proofErr w:type="gramEnd"/>
-                  <w:r>
-                    <w:t xml:space="preserve">": </w:t>
+                    <w:t xml:space="preserve">  "comm": </w:t>
                   </w:r>
                   <w:r>
                     <w:rPr>
                       <w:rStyle w:val="Emphasis"/>
                     </w:rPr>
-                    <w:t>is-</w:t>
+                    <w:t>is-commited::Boolean</w:t>
                   </w:r>
-                  <w:proofErr w:type="spellStart"/>
-                  <w:r>
-                    <w:rPr>
-                      <w:rStyle w:val="Emphasis"/>
-                    </w:rPr>
-                    <w:t>commited::Boolean</w:t>
-                  </w:r>
-                  <w:proofErr w:type="spellEnd"/>
                   <w:r>
                     <w:t>,</w:t>
                   </w:r>
@@ -5611,17 +4729,7 @@
                     <w:ind w:left="330"/>
                   </w:pPr>
                   <w:r>
-                    <w:t xml:space="preserve">  "</w:t>
-                  </w:r>
-                  <w:proofErr w:type="spellStart"/>
-                  <w:proofErr w:type="gramStart"/>
-                  <w:r>
-                    <w:t>params</w:t>
-                  </w:r>
-                  <w:proofErr w:type="spellEnd"/>
-                  <w:proofErr w:type="gramEnd"/>
-                  <w:r>
-                    <w:t>": [</w:t>
+                    <w:t xml:space="preserve">  "params": [</w:t>
                   </w:r>
                 </w:p>
                 <w:p>
@@ -5639,24 +4747,14 @@
                     <w:ind w:left="330"/>
                   </w:pPr>
                   <w:r>
-                    <w:t xml:space="preserve">      "</w:t>
+                    <w:t xml:space="preserve">      "key": </w:t>
                   </w:r>
-                  <w:proofErr w:type="gramStart"/>
-                  <w:r>
-                    <w:t>key</w:t>
-                  </w:r>
-                  <w:proofErr w:type="gramEnd"/>
-                  <w:r>
-                    <w:t xml:space="preserve">": </w:t>
-                  </w:r>
-                  <w:proofErr w:type="spellStart"/>
                   <w:r>
                     <w:rPr>
                       <w:rStyle w:val="Emphasis"/>
                     </w:rPr>
                     <w:t>param-name::String</w:t>
                   </w:r>
-                  <w:proofErr w:type="spellEnd"/>
                   <w:r>
                     <w:t xml:space="preserve">, </w:t>
                   </w:r>
@@ -5670,26 +4768,14 @@
                     </w:rPr>
                   </w:pPr>
                   <w:r>
-                    <w:t xml:space="preserve">      "</w:t>
+                    <w:t xml:space="preserve">      "val": </w:t>
                   </w:r>
-                  <w:proofErr w:type="spellStart"/>
-                  <w:proofErr w:type="gramStart"/>
-                  <w:r>
-                    <w:t>val</w:t>
-                  </w:r>
-                  <w:proofErr w:type="spellEnd"/>
-                  <w:proofErr w:type="gramEnd"/>
-                  <w:r>
-                    <w:t xml:space="preserve">": </w:t>
-                  </w:r>
-                  <w:proofErr w:type="spellStart"/>
                   <w:r>
                     <w:rPr>
                       <w:rStyle w:val="Emphasis"/>
                     </w:rPr>
                     <w:t>param-value::String</w:t>
                   </w:r>
-                  <w:proofErr w:type="spellEnd"/>
                 </w:p>
                 <w:p>
                   <w:pPr>
@@ -5724,37 +4810,13 @@
                     <w:ind w:left="330"/>
                   </w:pPr>
                   <w:r>
-                    <w:t xml:space="preserve">  "</w:t>
-                  </w:r>
-                  <w:proofErr w:type="spellStart"/>
-                  <w:proofErr w:type="gramStart"/>
-                  <w:r>
-                    <w:t>exps</w:t>
-                  </w:r>
-                  <w:proofErr w:type="spellEnd"/>
-                  <w:proofErr w:type="gramEnd"/>
-                  <w:r>
-                    <w:t xml:space="preserve">": </w:t>
+                    <w:t xml:space="preserve">  "exps": </w:t>
                   </w:r>
                   <w:r>
                     <w:rPr>
                       <w:rStyle w:val="Emphasis"/>
                     </w:rPr>
-                    <w:t>experience-</w:t>
-                  </w:r>
-                  <w:proofErr w:type="spellStart"/>
-                  <w:r>
-                    <w:rPr>
-                      <w:rStyle w:val="Emphasis"/>
-                    </w:rPr>
-                    <w:t>list::List</w:t>
-                  </w:r>
-                  <w:proofErr w:type="spellEnd"/>
-                  <w:r>
-                    <w:rPr>
-                      <w:rStyle w:val="Emphasis"/>
-                    </w:rPr>
-                    <w:t>[String]</w:t>
+                    <w:t>experience-list::List[String]</w:t>
                   </w:r>
                   <w:r>
                     <w:t xml:space="preserve"> </w:t>
@@ -5786,13 +4848,8 @@
                       <w:sz w:val="18"/>
                     </w:rPr>
                   </w:pPr>
-                  <w:proofErr w:type="gramStart"/>
                   <w:r>
-                    <w:t>session</w:t>
-                  </w:r>
-                  <w:proofErr w:type="gramEnd"/>
-                  <w:r>
-                    <w:t>-id</w:t>
+                    <w:t>session-id</w:t>
                   </w:r>
                 </w:p>
               </w:tc>
@@ -5828,11 +4885,9 @@
                       <w:sz w:val="18"/>
                     </w:rPr>
                   </w:pPr>
-                  <w:proofErr w:type="gramStart"/>
                   <w:r>
                     <w:t>timestamp</w:t>
                   </w:r>
-                  <w:proofErr w:type="gramEnd"/>
                 </w:p>
               </w:tc>
               <w:tc>
@@ -5867,13 +4922,8 @@
                       <w:sz w:val="18"/>
                     </w:rPr>
                   </w:pPr>
-                  <w:proofErr w:type="gramStart"/>
                   <w:r>
-                    <w:t>schema</w:t>
-                  </w:r>
-                  <w:proofErr w:type="gramEnd"/>
-                  <w:r>
-                    <w:t>-id</w:t>
+                    <w:t>schema-id</w:t>
                   </w:r>
                 </w:p>
               </w:tc>
@@ -5904,13 +4954,8 @@
                       <w:sz w:val="18"/>
                     </w:rPr>
                   </w:pPr>
-                  <w:proofErr w:type="gramStart"/>
                   <w:r>
-                    <w:t>state</w:t>
-                  </w:r>
-                  <w:proofErr w:type="gramEnd"/>
-                  <w:r>
-                    <w:t>-name</w:t>
+                    <w:t>state-name</w:t>
                   </w:r>
                 </w:p>
               </w:tc>
@@ -5946,13 +4991,8 @@
                       <w:sz w:val="18"/>
                     </w:rPr>
                   </w:pPr>
-                  <w:proofErr w:type="gramStart"/>
                   <w:r>
-                    <w:t>visit</w:t>
-                  </w:r>
-                  <w:proofErr w:type="gramEnd"/>
-                  <w:r>
-                    <w:t>-count</w:t>
+                    <w:t>visit-count</w:t>
                   </w:r>
                 </w:p>
               </w:tc>
@@ -5988,13 +5028,8 @@
                       <w:sz w:val="18"/>
                     </w:rPr>
                   </w:pPr>
-                  <w:proofErr w:type="gramStart"/>
                   <w:r>
-                    <w:t>test</w:t>
-                  </w:r>
-                  <w:proofErr w:type="gramEnd"/>
-                  <w:r>
-                    <w:t>-name</w:t>
+                    <w:t>test-name</w:t>
                   </w:r>
                 </w:p>
               </w:tc>
@@ -6030,13 +5065,8 @@
                       <w:sz w:val="18"/>
                     </w:rPr>
                   </w:pPr>
-                  <w:proofErr w:type="gramStart"/>
                   <w:r>
-                    <w:t>is</w:t>
-                  </w:r>
-                  <w:proofErr w:type="gramEnd"/>
-                  <w:r>
-                    <w:t>-qualified</w:t>
+                    <w:t>is-qualified</w:t>
                   </w:r>
                 </w:p>
               </w:tc>
@@ -6052,13 +5082,8 @@
                     </w:rPr>
                   </w:pPr>
                   <w:r>
-                    <w:t xml:space="preserve">Is this session qualified for this </w:t>
+                    <w:t>Is this session qualified for this test.</w:t>
                   </w:r>
-                  <w:proofErr w:type="gramStart"/>
-                  <w:r>
-                    <w:t>test.</w:t>
-                  </w:r>
-                  <w:proofErr w:type="gramEnd"/>
                 </w:p>
               </w:tc>
             </w:tr>
@@ -6220,7 +5245,11 @@
                   <w:tcW w:w="4322" w:type="dxa"/>
                   <w:vAlign w:val="center"/>
                 </w:tcPr>
-                <w:p/>
+                <w:p>
+                  <w:r>
+                    <w:t>An error, e.g. session has expired.</w:t>
+                  </w:r>
+                </w:p>
               </w:tc>
             </w:tr>
           </w:tbl>
@@ -6234,14 +5263,9 @@
             </w:pPr>
             <w:bookmarkStart w:id="8" w:name="_Toc342559031"/>
             <w:r>
-              <w:t>PUT /session/</w:t>
-            </w:r>
-            <w:proofErr w:type="gramStart"/>
-            <w:r>
-              <w:t>:id</w:t>
+              <w:t>PUT /session</w:t>
             </w:r>
             <w:bookmarkEnd w:id="8"/>
-            <w:proofErr w:type="gramEnd"/>
           </w:p>
         </w:tc>
       </w:tr>
@@ -6262,7 +5286,7 @@
               </w:rPr>
             </w:pPr>
             <w:r>
-              <w:t>Save or replace user session by session ID. Idempotent. Body is not parsed but saved in the session store under the ID. Only parsed if required instantiation on Server.</w:t>
+              <w:t xml:space="preserve">Save or replace user session by session ID. Idempotent. </w:t>
             </w:r>
           </w:p>
         </w:tc>
@@ -6349,41 +5373,13 @@
             <w:vAlign w:val="center"/>
           </w:tcPr>
           <w:p>
-            <w:proofErr w:type="gramStart"/>
             <w:r>
               <w:rPr>
                 <w:rFonts w:ascii="Courier" w:hAnsi="Courier" w:cs="Courier"/>
                 <w:color w:val="3B2322"/>
                 <w:sz w:val="20"/>
               </w:rPr>
-              <w:t>text</w:t>
-            </w:r>
-            <w:proofErr w:type="gramEnd"/>
-            <w:r>
-              <w:rPr>
-                <w:rFonts w:ascii="Courier" w:hAnsi="Courier" w:cs="Courier"/>
-                <w:color w:val="3B2322"/>
-                <w:sz w:val="20"/>
-              </w:rPr>
-              <w:t xml:space="preserve">/plain; </w:t>
-            </w:r>
-            <w:proofErr w:type="spellStart"/>
-            <w:r>
-              <w:rPr>
-                <w:rFonts w:ascii="Courier" w:hAnsi="Courier" w:cs="Courier"/>
-                <w:color w:val="3B2322"/>
-                <w:sz w:val="20"/>
-              </w:rPr>
-              <w:t>charset</w:t>
-            </w:r>
-            <w:proofErr w:type="spellEnd"/>
-            <w:r>
-              <w:rPr>
-                <w:rFonts w:ascii="Courier" w:hAnsi="Courier" w:cs="Courier"/>
-                <w:color w:val="3B2322"/>
-                <w:sz w:val="20"/>
-              </w:rPr>
-              <w:t>=utf-8</w:t>
+              <w:t>text/plain; charset=utf-8</w:t>
             </w:r>
           </w:p>
         </w:tc>
@@ -6415,16 +5411,61 @@
           </w:tcPr>
           <w:p>
             <w:pPr>
-              <w:pStyle w:val="TableCellCode"/>
-            </w:pPr>
-            <w:r>
-              <w:t>See response body of GET /session/</w:t>
-            </w:r>
-            <w:proofErr w:type="gramStart"/>
-            <w:r>
-              <w:t>:id</w:t>
-            </w:r>
-            <w:proofErr w:type="gramEnd"/>
+              <w:pStyle w:val="HTMLPreformatted"/>
+            </w:pPr>
+            <w:r>
+              <w:t xml:space="preserve">{   </w:t>
+            </w:r>
+          </w:p>
+          <w:p>
+            <w:pPr>
+              <w:pStyle w:val="HTMLPreformatted"/>
+            </w:pPr>
+            <w:r>
+              <w:t xml:space="preserve">  "cid": </w:t>
+            </w:r>
+            <w:r>
+              <w:rPr>
+                <w:rStyle w:val="Emphasis"/>
+              </w:rPr>
+              <w:t>connection::String</w:t>
+            </w:r>
+            <w:r>
+              <w:t>,</w:t>
+            </w:r>
+          </w:p>
+          <w:p>
+            <w:pPr>
+              <w:pStyle w:val="HTMLPreformatted"/>
+              <w:rPr>
+                <w:rStyle w:val="Emphasis"/>
+              </w:rPr>
+            </w:pPr>
+            <w:r>
+              <w:t xml:space="preserve">  "ssn": </w:t>
+            </w:r>
+            <w:r>
+              <w:rPr>
+                <w:rStyle w:val="Emphasis"/>
+              </w:rPr>
+              <w:t>core-session-json::String</w:t>
+            </w:r>
+          </w:p>
+          <w:p>
+            <w:pPr>
+              <w:pStyle w:val="HTMLPreformatted"/>
+              <w:rPr>
+                <w:b/>
+                <w:i/>
+              </w:rPr>
+            </w:pPr>
+            <w:r>
+              <w:rPr>
+                <w:rStyle w:val="Emphasis"/>
+                <w:i w:val="0"/>
+              </w:rPr>
+              <w:t>}</w:t>
+            </w:r>
           </w:p>
         </w:tc>
       </w:tr>
@@ -6638,15 +5679,7 @@
         </w:numPr>
       </w:pPr>
       <w:r>
-        <w:t xml:space="preserve">Line numbers for </w:t>
-      </w:r>
-      <w:proofErr w:type="spellStart"/>
-      <w:r>
-        <w:t>semantical</w:t>
-      </w:r>
-      <w:proofErr w:type="spellEnd"/>
-      <w:r>
-        <w:t xml:space="preserve"> errors.</w:t>
+        <w:t>Line numbers for semantical errors.</w:t>
       </w:r>
     </w:p>
     <w:p>
@@ -6682,31 +5715,7 @@
         </w:numPr>
       </w:pPr>
       <w:r>
-        <w:t xml:space="preserve">Hard </w:t>
-      </w:r>
-      <w:proofErr w:type="spellStart"/>
-      <w:r>
-        <w:t>vs</w:t>
-      </w:r>
-      <w:proofErr w:type="spellEnd"/>
-      <w:r>
-        <w:t xml:space="preserve"> soft </w:t>
-      </w:r>
-      <w:proofErr w:type="gramStart"/>
-      <w:r>
-        <w:t>schema reload</w:t>
-      </w:r>
-      <w:proofErr w:type="gramEnd"/>
-      <w:r>
-        <w:t xml:space="preserve">. Hard will recreate an existing schema even if active connections exist, while soft will wait for all active connections to close (possibly indefinitely, i.e. recommended in conjunction with previous point). The goal is to have a mode in which no active sessions will receive a </w:t>
-      </w:r>
-      <w:proofErr w:type="spellStart"/>
-      <w:r>
-        <w:t>ConnectionClosed</w:t>
-      </w:r>
-      <w:proofErr w:type="spellEnd"/>
-      <w:r>
-        <w:t xml:space="preserve"> exception.</w:t>
+        <w:t>Hard vs soft schema reload. Hard will recreate an existing schema even if active connections exist, while soft will wait for all active connections to close (possibly indefinitely, i.e. recommended in conjunction with previous point). The goal is to have a mode in which no active sessions will receive a ConnectionClosed exception.</w:t>
       </w:r>
     </w:p>
     <w:sectPr>
@@ -9448,7 +8457,6 @@
   </w:style>
   <w:style w:type="character" w:default="1" w:styleId="DefaultParagraphFont">
     <w:name w:val="Default Paragraph Font"/>
-    <w:semiHidden/>
     <w:unhideWhenUsed/>
   </w:style>
   <w:style w:type="table" w:default="1" w:styleId="TableNormal">

</xml_diff>

<commit_message>
#65 Client tests run
</commit_message>
<xml_diff>
--- a/DOC/product/0.7/Server Functional Spec.docx
+++ b/DOC/product/0.7/Server Functional Spec.docx
@@ -866,10 +866,30 @@
     </w:p>
     <w:p>
       <w:r>
-        <w:t xml:space="preserve">Connections represent a logically persistent, non-expiring communication channel between a client address space and the server. Client must </w:t>
-      </w:r>
-      <w:r>
-        <w:t xml:space="preserve">take measures to avoid connection leak. </w:t>
+        <w:t xml:space="preserve">Connections represent a logically persistent, non-expiring communication channel between a client address space and </w:t>
+      </w:r>
+      <w:r>
+        <w:t>an experiment schema on the server</w:t>
+      </w:r>
+      <w:r>
+        <w:t xml:space="preserve">. </w:t>
+      </w:r>
+      <w:r>
+        <w:t>All communication between a client and the server, is carried out over a connection, which must be opened first.</w:t>
+      </w:r>
+    </w:p>
+    <w:p>
+      <w:r>
+        <w:t>A</w:t>
+      </w:r>
+      <w:r>
+        <w:t xml:space="preserve"> client should only need one connection because it’s hard to imagine a case when a component will wan</w:t>
+      </w:r>
+      <w:r>
+        <w:t>t</w:t>
+      </w:r>
+      <w:r>
+        <w:t xml:space="preserve"> to participate in experiments from more than one schema.</w:t>
       </w:r>
     </w:p>
     <w:p>
@@ -913,15 +933,80 @@
         <w:t xml:space="preserve"> a</w:t>
       </w:r>
       <w:r>
-        <w:t xml:space="preserve"> request for new connection will receive</w:t>
-      </w:r>
-      <w:r>
-        <w:t xml:space="preserve"> 400 BAD REQUEST will be sent with a mo</w:t>
-      </w:r>
-      <w:r>
-        <w:t>re descriptive message in body</w:t>
-      </w:r>
-    </w:p>
+        <w:t xml:space="preserve"> request for new connection will </w:t>
+      </w:r>
+      <w:r>
+        <w:t>receive a too many connections error.</w:t>
+      </w:r>
+      <w:r>
+        <w:t xml:space="preserve"> Clients must take measures to avoid connection leak, e.g. ensure that a connection is closed when a client process is terminated. This will ensure that Variant server can operate without a restart even if client applications crash. </w:t>
+      </w:r>
+    </w:p>
+    <w:p>
+      <w:pPr>
+        <w:pStyle w:val="BlockText"/>
+      </w:pPr>
+      <w:r>
+        <w:t>S</w:t>
+      </w:r>
+      <w:r>
+        <w:t>hould we expire connections aft</w:t>
+      </w:r>
+      <w:r>
+        <w:t>er a long period of inactivity?</w:t>
+      </w:r>
+    </w:p>
+    <w:p>
+      <w:r>
+        <w:t xml:space="preserve">A connection is </w:t>
+      </w:r>
+      <w:r>
+        <w:t>hardbound</w:t>
+      </w:r>
+      <w:r>
+        <w:t xml:space="preserve"> to a schema. All connections to the same schema </w:t>
+      </w:r>
+      <w:r>
+        <w:t xml:space="preserve">(called parallel connections) </w:t>
+      </w:r>
+      <w:r>
+        <w:t xml:space="preserve">are </w:t>
+      </w:r>
+      <w:r>
+        <w:t>physically separate and each take</w:t>
+      </w:r>
+      <w:r>
+        <w:t>s</w:t>
+      </w:r>
+      <w:r>
+        <w:t xml:space="preserve"> up a slot in the connection table</w:t>
+      </w:r>
+      <w:r>
+        <w:t>.</w:t>
+      </w:r>
+      <w:r>
+        <w:t xml:space="preserve"> But they are related in the sense that s</w:t>
+      </w:r>
+      <w:r>
+        <w:t>essions are shared between them: a</w:t>
+      </w:r>
+      <w:r>
+        <w:t xml:space="preserve"> session opened in one, is accessible in any connection</w:t>
+      </w:r>
+      <w:r>
+        <w:t xml:space="preserve"> parallel to it, i.e. one</w:t>
+      </w:r>
+      <w:r>
+        <w:t xml:space="preserve"> </w:t>
+      </w:r>
+      <w:r>
+        <w:t>to the same schema</w:t>
+      </w:r>
+      <w:r>
+        <w:t>.</w:t>
+      </w:r>
+    </w:p>
+    <w:p/>
     <w:p>
       <w:pPr>
         <w:rPr>
@@ -990,6 +1075,20 @@
       <w:r>
         <w:t>it will receive an internal error.</w:t>
       </w:r>
+      <w:r>
+        <w:t xml:space="preserve"> </w:t>
+      </w:r>
+    </w:p>
+    <w:p>
+      <w:pPr>
+        <w:pStyle w:val="BlockText"/>
+      </w:pPr>
+      <w:r>
+        <w:t>BUG: an address space needs to access a sessi</w:t>
+      </w:r>
+      <w:r>
+        <w:t>on even if it didn’t create it.</w:t>
+      </w:r>
     </w:p>
     <w:p>
       <w:pPr>
@@ -1044,7 +1143,10 @@
         <w:t>redeployment</w:t>
       </w:r>
       <w:r>
-        <w:t xml:space="preserve"> of the schema,:</w:t>
+        <w:t xml:space="preserve"> of the schema</w:t>
+      </w:r>
+      <w:r>
+        <w:t>:</w:t>
       </w:r>
     </w:p>
     <w:p>
@@ -1056,7 +1158,43 @@
         </w:numPr>
       </w:pPr>
       <w:r>
-        <w:t>All requests, associated with this connection, will receive a 400 BAD REQUEST with the further text indicating that “connection does not exist.” Upon receiving such response, client is expected to destroy its side of the connection.</w:t>
+        <w:t>All parallel connections to this schema are closed.</w:t>
+      </w:r>
+    </w:p>
+    <w:p>
+      <w:pPr>
+        <w:pStyle w:val="ListParagraph"/>
+        <w:numPr>
+          <w:ilvl w:val="0"/>
+          <w:numId w:val="26"/>
+        </w:numPr>
+      </w:pPr>
+      <w:r>
+        <w:t>All</w:t>
+      </w:r>
+      <w:r>
+        <w:t xml:space="preserve"> requests, associated with these </w:t>
+      </w:r>
+      <w:r>
+        <w:t>connection</w:t>
+      </w:r>
+      <w:r>
+        <w:t>s</w:t>
+      </w:r>
+      <w:r>
+        <w:t xml:space="preserve">, will receive </w:t>
+      </w:r>
+      <w:r>
+        <w:t>the unknown connection error, which clients will interpret as “connection closed by the server.”</w:t>
+      </w:r>
+      <w:r>
+        <w:t xml:space="preserve"> Upon receiving such </w:t>
+      </w:r>
+      <w:r>
+        <w:t>response, client is expected to close its side of the connection</w:t>
+      </w:r>
+      <w:r>
+        <w:t>.</w:t>
       </w:r>
     </w:p>
     <w:p>
@@ -1065,6 +1203,11 @@
       </w:pPr>
       <w:r>
         <w:t>Sessions</w:t>
+      </w:r>
+    </w:p>
+    <w:p>
+      <w:r>
+        <w:t xml:space="preserve">A session is created in a particular connection and this association </w:t>
       </w:r>
     </w:p>
     <w:p>
@@ -7476,9 +7619,9 @@
   <w:style w:type="paragraph" w:default="1" w:styleId="Normal">
     <w:name w:val="Normal"/>
     <w:qFormat/>
-    <w:rsid w:val="00C1082B"/>
+    <w:rsid w:val="00D81DF2"/>
     <w:pPr>
-      <w:spacing w:after="80"/>
+      <w:spacing w:before="120" w:after="80"/>
     </w:pPr>
     <w:rPr>
       <w:rFonts w:ascii="Minion Pro" w:hAnsi="Minion Pro"/>
@@ -8273,6 +8416,26 @@
       <w:sz w:val="20"/>
     </w:rPr>
   </w:style>
+  <w:style w:type="paragraph" w:styleId="BlockText">
+    <w:name w:val="Block Text"/>
+    <w:basedOn w:val="Normal"/>
+    <w:rsid w:val="00157706"/>
+    <w:pPr>
+      <w:pBdr>
+        <w:top w:val="single" w:sz="2" w:space="10" w:color="4F81BD" w:themeColor="accent1"/>
+        <w:left w:val="single" w:sz="2" w:space="10" w:color="4F81BD" w:themeColor="accent1"/>
+        <w:bottom w:val="single" w:sz="2" w:space="10" w:color="4F81BD" w:themeColor="accent1"/>
+        <w:right w:val="single" w:sz="2" w:space="10" w:color="4F81BD" w:themeColor="accent1"/>
+      </w:pBdr>
+      <w:ind w:left="180" w:right="1152"/>
+    </w:pPr>
+    <w:rPr>
+      <w:rFonts w:asciiTheme="minorHAnsi" w:eastAsiaTheme="minorEastAsia" w:hAnsiTheme="minorHAnsi"/>
+      <w:i/>
+      <w:iCs/>
+      <w:color w:val="4F81BD" w:themeColor="accent1"/>
+    </w:rPr>
+  </w:style>
 </w:styles>
 </file>
 

</xml_diff>